<commit_message>
Updated line follower prep
</commit_message>
<xml_diff>
--- a/L27.LineFollowerPrep/LineFollowerPrepActivity.docx
+++ b/L27.LineFollowerPrep/LineFollowerPrepActivity.docx
@@ -82,10 +82,22 @@
       <w:r>
         <w:t>implement this line follower behavior.</w:t>
       </w:r>
+      <w:r>
+        <w:t xml:space="preserve"> This activity requires no Python coding.</w:t>
+      </w:r>
     </w:p>
     <w:p>
       <w:r>
-        <w:t>The line follower inputs will be label</w:t>
+        <w:t xml:space="preserve">The line follower inputs </w:t>
+      </w:r>
+      <w:r>
+        <w:t>are</w:t>
+      </w:r>
+      <w:r>
+        <w:t xml:space="preserve"> label</w:t>
+      </w:r>
+      <w:r>
+        <w:t>ed</w:t>
       </w:r>
       <w:r>
         <w:t xml:space="preserve"> as follows. Review the images below to be sure </w:t>
@@ -100,10 +112,16 @@
         <w:t xml:space="preserve">entify </w:t>
       </w:r>
       <w:r>
-        <w:t xml:space="preserve">the physical position of </w:t>
-      </w:r>
-      <w:r>
-        <w:t>each.</w:t>
+        <w:t xml:space="preserve">each sensor and its </w:t>
+      </w:r>
+      <w:r>
+        <w:t>physical position</w:t>
+      </w:r>
+      <w:r>
+        <w:t xml:space="preserve"> in the tracking module</w:t>
+      </w:r>
+      <w:r>
+        <w:t>.</w:t>
       </w:r>
     </w:p>
     <w:p>
@@ -259,9 +277,9 @@
           <w:noProof/>
         </w:rPr>
         <w:drawing>
-          <wp:inline distT="0" distB="0" distL="0" distR="0" wp14:anchorId="7A08F59D" wp14:editId="3F9702F6">
-            <wp:extent cx="3460750" cy="2372556"/>
-            <wp:effectExtent l="0" t="0" r="6350" b="8890"/>
+          <wp:inline distT="0" distB="0" distL="0" distR="0" wp14:anchorId="7A08F59D" wp14:editId="1D2ADD11">
+            <wp:extent cx="3460115" cy="2143125"/>
+            <wp:effectExtent l="0" t="0" r="6985" b="9525"/>
             <wp:docPr id="4" name="Picture 4"/>
             <wp:cNvGraphicFramePr>
               <a:graphicFrameLocks xmlns:a="http://schemas.openxmlformats.org/drawingml/2006/main" noChangeAspect="1"/>
@@ -275,7 +293,7 @@
                       <a:picLocks noChangeAspect="1" noChangeArrowheads="1"/>
                     </pic:cNvPicPr>
                   </pic:nvPicPr>
-                  <pic:blipFill>
+                  <pic:blipFill rotWithShape="1">
                     <a:blip r:embed="rId9" cstate="print">
                       <a:extLst>
                         <a:ext uri="{28A0092B-C50C-407E-A947-70E740481C1C}">
@@ -283,15 +301,13 @@
                         </a:ext>
                       </a:extLst>
                     </a:blip>
-                    <a:srcRect/>
-                    <a:stretch>
-                      <a:fillRect/>
-                    </a:stretch>
+                    <a:srcRect t="6827" b="2828"/>
+                    <a:stretch/>
                   </pic:blipFill>
                   <pic:spPr bwMode="auto">
                     <a:xfrm>
                       <a:off x="0" y="0"/>
-                      <a:ext cx="3512983" cy="2408365"/>
+                      <a:ext cx="3512983" cy="2175870"/>
                     </a:xfrm>
                     <a:prstGeom prst="rect">
                       <a:avLst/>
@@ -300,6 +316,11 @@
                     <a:ln>
                       <a:noFill/>
                     </a:ln>
+                    <a:extLst>
+                      <a:ext uri="{53640926-AAD7-44D8-BBD7-CCE9431645EC}">
+                        <a14:shadowObscured xmlns:a14="http://schemas.microsoft.com/office/drawing/2010/main"/>
+                      </a:ext>
+                    </a:extLst>
                   </pic:spPr>
                 </pic:pic>
               </a:graphicData>
@@ -309,12 +330,8 @@
       </w:r>
     </w:p>
     <w:p>
-      <w:pPr>
-        <w:pStyle w:val="ListParagraph"/>
-      </w:pPr>
-    </w:p>
-    <w:p>
-      <w:r>
+      <w:r>
+        <w:lastRenderedPageBreak/>
         <w:t xml:space="preserve">Next, review the </w:t>
       </w:r>
       <w:hyperlink r:id="rId10" w:history="1">
@@ -335,43 +352,37 @@
         <w:t xml:space="preserve">you will implement for the drive </w:t>
       </w:r>
       <w:r>
-        <w:t xml:space="preserve">– </w:t>
-      </w:r>
-      <w:r>
-        <w:t>STOP</w:t>
+        <w:t>– STOP, GO, RIGHT, LEFT</w:t>
       </w:r>
       <w:r>
         <w:t xml:space="preserve">, </w:t>
       </w:r>
       <w:r>
-        <w:t>GO</w:t>
+        <w:t>HARD_RIGHT</w:t>
       </w:r>
       <w:r>
         <w:t xml:space="preserve">, </w:t>
       </w:r>
       <w:r>
-        <w:t>RIGHT</w:t>
-      </w:r>
-      <w:r>
-        <w:t xml:space="preserve">, </w:t>
-      </w:r>
-      <w:r>
-        <w:t>LEFT</w:t>
-      </w:r>
-      <w:r>
-        <w:t xml:space="preserve">, </w:t>
-      </w:r>
-      <w:r>
-        <w:t>HARD_RIGHT</w:t>
-      </w:r>
-      <w:r>
-        <w:t xml:space="preserve">, </w:t>
-      </w:r>
-      <w:r>
         <w:t>HARD_LEFT</w:t>
       </w:r>
       <w:r>
-        <w:t>. The LEDs will also indicate drive state</w:t>
+        <w:t xml:space="preserve">. </w:t>
+      </w:r>
+      <w:r>
+        <w:t xml:space="preserve">You will </w:t>
+      </w:r>
+      <w:r>
+        <w:t>also code t</w:t>
+      </w:r>
+      <w:r>
+        <w:t>he LED</w:t>
+      </w:r>
+      <w:r>
+        <w:t xml:space="preserve"> module on the top of the piRover to </w:t>
+      </w:r>
+      <w:r>
+        <w:t>indicate drive state</w:t>
       </w:r>
       <w:r>
         <w:t xml:space="preserve"> with Red and Green for stop and go, Blue for soft turns, and </w:t>
@@ -382,7 +393,13 @@
     </w:p>
     <w:p>
       <w:r>
-        <w:t>The following table uses a binary progression to indicate all possible state</w:t>
+        <w:t xml:space="preserve">The table </w:t>
+      </w:r>
+      <w:r>
+        <w:t xml:space="preserve">on the following page </w:t>
+      </w:r>
+      <w:r>
+        <w:t>uses a binary progression to indicate all possible state</w:t>
       </w:r>
       <w:r>
         <w:t>s</w:t>
@@ -391,157 +408,2186 @@
         <w:t xml:space="preserve"> for line follower sensors. </w:t>
       </w:r>
       <w:r>
-        <w:t>Complete the table indicating the correct drive and LED state for each</w:t>
-      </w:r>
-      <w:r>
-        <w:t xml:space="preserve"> signal combination. If a specific combination is not possible</w:t>
-      </w:r>
-      <w:r>
-        <w:t xml:space="preserve"> or something more complex than a soft or hard turn</w:t>
-      </w:r>
-      <w:r>
-        <w:t xml:space="preserve">, enter N/A </w:t>
-      </w:r>
-      <w:r>
-        <w:t>in each column</w:t>
-      </w:r>
-      <w:r>
-        <w:t>.</w:t>
-      </w:r>
-      <w:r>
-        <w:t xml:space="preserve"> </w:t>
-      </w:r>
-      <w:r>
-        <w:t xml:space="preserve">Line follower sensors are active low inputs just as the Start Switch </w:t>
-      </w:r>
-      <w:r>
-        <w:t>was in your push button code</w:t>
-      </w:r>
-      <w:r>
-        <w:t>. A zero value indicates</w:t>
-      </w:r>
-      <w:r>
-        <w:t xml:space="preserve"> an on condition.</w:t>
+        <w:rPr>
+          <w:b/>
+          <w:bCs/>
+        </w:rPr>
+        <w:t>Line follower sensors are active low inputs</w:t>
+      </w:r>
+      <w:r>
+        <w:t xml:space="preserve"> just as the Start Switch was in your push button code. A zero value indicates an </w:t>
+      </w:r>
+      <w:r>
+        <w:t>“</w:t>
+      </w:r>
+      <w:r>
+        <w:t>on</w:t>
+      </w:r>
+      <w:r>
+        <w:t>”</w:t>
+      </w:r>
+      <w:r>
+        <w:t xml:space="preserve"> condition.</w:t>
+      </w:r>
+      <w:r>
+        <w:t xml:space="preserve"> An “on” condition indicates that the line (tape) is und</w:t>
+      </w:r>
+      <w:r>
+        <w:t xml:space="preserve">er the sensor and </w:t>
+      </w:r>
+      <w:r>
+        <w:t>small LED just above the sensor lights</w:t>
+      </w:r>
+      <w:r>
+        <w:t xml:space="preserve"> (assuming the sensitivity is adjusted correctly – see video)</w:t>
+      </w:r>
+      <w:r>
+        <w:t xml:space="preserve">. </w:t>
       </w:r>
     </w:p>
     <w:p>
-      <w:r>
-        <w:t xml:space="preserve">This is an NMC Critical Thinking assessment. Do your best </w:t>
-      </w:r>
-      <w:r>
-        <w:t>work and do not get assistance from others. We will review all in class after this submission to NMC.</w:t>
-      </w:r>
+      <w:pPr>
+        <w:sectPr>
+          <w:headerReference w:type="default" r:id="rId11"/>
+          <w:footerReference w:type="default" r:id="rId12"/>
+          <w:pgSz w:w="12240" w:h="15840"/>
+          <w:pgMar w:top="1440" w:right="1440" w:bottom="1260" w:left="1440" w:header="720" w:footer="720" w:gutter="0"/>
+          <w:cols w:space="720"/>
+          <w:docGrid w:linePitch="360"/>
+        </w:sectPr>
+      </w:pPr>
+      <w:r>
+        <w:t>Complete the table indicating the correct drive and LED state</w:t>
+      </w:r>
+      <w:r>
+        <w:t>s</w:t>
+      </w:r>
+      <w:r>
+        <w:t xml:space="preserve"> for each</w:t>
+      </w:r>
+      <w:r>
+        <w:t xml:space="preserve"> signal combination. </w:t>
+      </w:r>
+      <w:r>
+        <w:t xml:space="preserve">If the line is not </w:t>
+      </w:r>
+      <w:r>
+        <w:t>“</w:t>
+      </w:r>
+      <w:r>
+        <w:t>seen</w:t>
+      </w:r>
+      <w:r>
+        <w:t>”</w:t>
+      </w:r>
+      <w:r>
+        <w:t xml:space="preserve"> by any of the sensors, the piRover should </w:t>
+      </w:r>
+      <w:r>
+        <w:t>stop</w:t>
+      </w:r>
+      <w:r>
+        <w:t xml:space="preserve"> and the LED module updated to show </w:t>
+      </w:r>
+      <w:r>
+        <w:t>Red.</w:t>
+      </w:r>
+      <w:r>
+        <w:t xml:space="preserve"> </w:t>
+      </w:r>
+      <w:r>
+        <w:t>If a specific combination is not possible</w:t>
+      </w:r>
+      <w:r>
+        <w:t xml:space="preserve"> or </w:t>
+      </w:r>
+      <w:r>
+        <w:t xml:space="preserve">indicates </w:t>
+      </w:r>
+      <w:r>
+        <w:t>something more complex than a soft or hard turn</w:t>
+      </w:r>
+      <w:r>
+        <w:t xml:space="preserve">, enter N/A </w:t>
+      </w:r>
+      <w:r>
+        <w:t xml:space="preserve">in </w:t>
+      </w:r>
+      <w:r>
+        <w:t xml:space="preserve">both the Drive and LEDs </w:t>
+      </w:r>
+      <w:r>
+        <w:t>column</w:t>
+      </w:r>
+      <w:r>
+        <w:t>.</w:t>
+      </w:r>
+      <w:r>
+        <w:t xml:space="preserve"> </w:t>
+      </w:r>
+    </w:p>
+    <w:p/>
+    <w:tbl>
+      <w:tblPr>
+        <w:tblStyle w:val="TableGrid"/>
+        <w:tblW w:w="9355" w:type="dxa"/>
+        <w:tblLook w:val="04A0" w:firstRow="1" w:lastRow="0" w:firstColumn="1" w:lastColumn="0" w:noHBand="0" w:noVBand="1"/>
+      </w:tblPr>
+      <w:tblGrid>
+        <w:gridCol w:w="882"/>
+        <w:gridCol w:w="882"/>
+        <w:gridCol w:w="903"/>
+        <w:gridCol w:w="903"/>
+        <w:gridCol w:w="3805"/>
+        <w:gridCol w:w="1980"/>
+      </w:tblGrid>
+      <w:tr>
+        <w:trPr>
+          <w:trHeight w:val="233"/>
+        </w:trPr>
+        <w:tc>
+          <w:tcPr>
+            <w:tcW w:w="3570" w:type="dxa"/>
+            <w:gridSpan w:val="4"/>
+          </w:tcPr>
+          <w:p>
+            <w:pPr>
+              <w:jc w:val="center"/>
+              <w:rPr>
+                <w:rFonts w:cs="Cavolini"/>
+                <w:b/>
+                <w:bCs/>
+              </w:rPr>
+            </w:pPr>
+            <w:r>
+              <w:rPr>
+                <w:rFonts w:cs="Cavolini"/>
+                <w:b/>
+                <w:bCs/>
+              </w:rPr>
+              <w:t>INPUTS</w:t>
+            </w:r>
+          </w:p>
+        </w:tc>
+        <w:tc>
+          <w:tcPr>
+            <w:tcW w:w="5785" w:type="dxa"/>
+            <w:gridSpan w:val="2"/>
+          </w:tcPr>
+          <w:p>
+            <w:pPr>
+              <w:jc w:val="center"/>
+              <w:rPr>
+                <w:rFonts w:cs="Cavolini"/>
+                <w:b/>
+                <w:bCs/>
+              </w:rPr>
+            </w:pPr>
+            <w:r>
+              <w:rPr>
+                <w:rFonts w:cs="Cavolini"/>
+                <w:b/>
+                <w:bCs/>
+              </w:rPr>
+              <w:t>OUTPUTS</w:t>
+            </w:r>
+          </w:p>
+        </w:tc>
+      </w:tr>
+      <w:tr>
+        <w:trPr>
+          <w:trHeight w:val="233"/>
+        </w:trPr>
+        <w:tc>
+          <w:tcPr>
+            <w:tcW w:w="882" w:type="dxa"/>
+          </w:tcPr>
+          <w:p>
+            <w:pPr>
+              <w:jc w:val="center"/>
+              <w:rPr>
+                <w:rFonts w:cs="Cavolini"/>
+                <w:b/>
+                <w:bCs/>
+              </w:rPr>
+            </w:pPr>
+            <w:r>
+              <w:rPr>
+                <w:rFonts w:cs="Cavolini"/>
+                <w:b/>
+                <w:bCs/>
+              </w:rPr>
+              <w:t>LF_L2</w:t>
+            </w:r>
+          </w:p>
+        </w:tc>
+        <w:tc>
+          <w:tcPr>
+            <w:tcW w:w="882" w:type="dxa"/>
+          </w:tcPr>
+          <w:p>
+            <w:pPr>
+              <w:jc w:val="center"/>
+              <w:rPr>
+                <w:rFonts w:cs="Cavolini"/>
+                <w:b/>
+                <w:bCs/>
+              </w:rPr>
+            </w:pPr>
+            <w:r>
+              <w:rPr>
+                <w:rFonts w:cs="Cavolini"/>
+                <w:b/>
+                <w:bCs/>
+              </w:rPr>
+              <w:t>LF_L1</w:t>
+            </w:r>
+          </w:p>
+        </w:tc>
+        <w:tc>
+          <w:tcPr>
+            <w:tcW w:w="903" w:type="dxa"/>
+          </w:tcPr>
+          <w:p>
+            <w:pPr>
+              <w:jc w:val="center"/>
+              <w:rPr>
+                <w:rFonts w:cs="Cavolini"/>
+                <w:b/>
+                <w:bCs/>
+              </w:rPr>
+            </w:pPr>
+            <w:r>
+              <w:rPr>
+                <w:rFonts w:cs="Cavolini"/>
+                <w:b/>
+                <w:bCs/>
+              </w:rPr>
+              <w:t>LF_R1</w:t>
+            </w:r>
+          </w:p>
+        </w:tc>
+        <w:tc>
+          <w:tcPr>
+            <w:tcW w:w="903" w:type="dxa"/>
+          </w:tcPr>
+          <w:p>
+            <w:pPr>
+              <w:jc w:val="center"/>
+              <w:rPr>
+                <w:rFonts w:cs="Cavolini"/>
+                <w:b/>
+                <w:bCs/>
+              </w:rPr>
+            </w:pPr>
+            <w:r>
+              <w:rPr>
+                <w:rFonts w:cs="Cavolini"/>
+                <w:b/>
+                <w:bCs/>
+              </w:rPr>
+              <w:t>LF_R2</w:t>
+            </w:r>
+          </w:p>
+        </w:tc>
+        <w:tc>
+          <w:tcPr>
+            <w:tcW w:w="3805" w:type="dxa"/>
+          </w:tcPr>
+          <w:p>
+            <w:pPr>
+              <w:jc w:val="center"/>
+              <w:rPr>
+                <w:rFonts w:cs="Cavolini"/>
+                <w:b/>
+                <w:bCs/>
+              </w:rPr>
+            </w:pPr>
+            <w:r>
+              <w:rPr>
+                <w:rFonts w:cs="Cavolini"/>
+                <w:b/>
+                <w:bCs/>
+              </w:rPr>
+              <w:t>DRIVE</w:t>
+            </w:r>
+            <w:r>
+              <w:rPr>
+                <w:rFonts w:cs="Cavolini"/>
+                <w:b/>
+                <w:bCs/>
+              </w:rPr>
+              <w:t xml:space="preserve"> STATE</w:t>
+            </w:r>
+          </w:p>
+        </w:tc>
+        <w:tc>
+          <w:tcPr>
+            <w:tcW w:w="1980" w:type="dxa"/>
+          </w:tcPr>
+          <w:p>
+            <w:pPr>
+              <w:jc w:val="center"/>
+              <w:rPr>
+                <w:rFonts w:cs="Cavolini"/>
+                <w:b/>
+                <w:bCs/>
+              </w:rPr>
+            </w:pPr>
+            <w:r>
+              <w:rPr>
+                <w:rFonts w:cs="Cavolini"/>
+                <w:b/>
+                <w:bCs/>
+              </w:rPr>
+              <w:t>LED</w:t>
+            </w:r>
+            <w:r>
+              <w:rPr>
+                <w:rFonts w:cs="Cavolini"/>
+                <w:b/>
+                <w:bCs/>
+              </w:rPr>
+              <w:t xml:space="preserve"> COLOR</w:t>
+            </w:r>
+          </w:p>
+        </w:tc>
+      </w:tr>
+      <w:tr>
+        <w:tc>
+          <w:tcPr>
+            <w:tcW w:w="882" w:type="dxa"/>
+          </w:tcPr>
+          <w:p>
+            <w:pPr>
+              <w:jc w:val="center"/>
+              <w:rPr>
+                <w:rFonts w:cs="Cavolini"/>
+              </w:rPr>
+            </w:pPr>
+            <w:r>
+              <w:rPr>
+                <w:rFonts w:cs="Cavolini"/>
+              </w:rPr>
+              <w:t>0</w:t>
+            </w:r>
+          </w:p>
+        </w:tc>
+        <w:tc>
+          <w:tcPr>
+            <w:tcW w:w="882" w:type="dxa"/>
+          </w:tcPr>
+          <w:p>
+            <w:pPr>
+              <w:jc w:val="center"/>
+              <w:rPr>
+                <w:rFonts w:cs="Cavolini"/>
+              </w:rPr>
+            </w:pPr>
+            <w:r>
+              <w:rPr>
+                <w:rFonts w:cs="Cavolini"/>
+              </w:rPr>
+              <w:t>0</w:t>
+            </w:r>
+          </w:p>
+        </w:tc>
+        <w:tc>
+          <w:tcPr>
+            <w:tcW w:w="903" w:type="dxa"/>
+          </w:tcPr>
+          <w:p>
+            <w:pPr>
+              <w:jc w:val="center"/>
+              <w:rPr>
+                <w:rFonts w:cs="Cavolini"/>
+              </w:rPr>
+            </w:pPr>
+            <w:r>
+              <w:rPr>
+                <w:rFonts w:cs="Cavolini"/>
+              </w:rPr>
+              <w:t>0</w:t>
+            </w:r>
+          </w:p>
+        </w:tc>
+        <w:tc>
+          <w:tcPr>
+            <w:tcW w:w="903" w:type="dxa"/>
+          </w:tcPr>
+          <w:p>
+            <w:pPr>
+              <w:jc w:val="center"/>
+              <w:rPr>
+                <w:rFonts w:cs="Cavolini"/>
+              </w:rPr>
+            </w:pPr>
+            <w:r>
+              <w:rPr>
+                <w:rFonts w:cs="Cavolini"/>
+              </w:rPr>
+              <w:t>0</w:t>
+            </w:r>
+          </w:p>
+        </w:tc>
+        <w:tc>
+          <w:tcPr>
+            <w:tcW w:w="3805" w:type="dxa"/>
+          </w:tcPr>
+          <w:p>
+            <w:pPr>
+              <w:rPr>
+                <w:rFonts w:cs="Cavolini"/>
+              </w:rPr>
+            </w:pPr>
+          </w:p>
+        </w:tc>
+        <w:tc>
+          <w:tcPr>
+            <w:tcW w:w="1980" w:type="dxa"/>
+          </w:tcPr>
+          <w:p>
+            <w:pPr>
+              <w:rPr>
+                <w:rFonts w:cs="Cavolini"/>
+              </w:rPr>
+            </w:pPr>
+          </w:p>
+        </w:tc>
+      </w:tr>
+      <w:tr>
+        <w:tc>
+          <w:tcPr>
+            <w:tcW w:w="882" w:type="dxa"/>
+          </w:tcPr>
+          <w:p>
+            <w:pPr>
+              <w:jc w:val="center"/>
+              <w:rPr>
+                <w:rFonts w:cs="Cavolini"/>
+              </w:rPr>
+            </w:pPr>
+            <w:r>
+              <w:rPr>
+                <w:rFonts w:cs="Cavolini"/>
+              </w:rPr>
+              <w:t>0</w:t>
+            </w:r>
+          </w:p>
+        </w:tc>
+        <w:tc>
+          <w:tcPr>
+            <w:tcW w:w="882" w:type="dxa"/>
+          </w:tcPr>
+          <w:p>
+            <w:pPr>
+              <w:jc w:val="center"/>
+              <w:rPr>
+                <w:rFonts w:cs="Cavolini"/>
+              </w:rPr>
+            </w:pPr>
+            <w:r>
+              <w:rPr>
+                <w:rFonts w:cs="Cavolini"/>
+              </w:rPr>
+              <w:t>0</w:t>
+            </w:r>
+          </w:p>
+        </w:tc>
+        <w:tc>
+          <w:tcPr>
+            <w:tcW w:w="903" w:type="dxa"/>
+          </w:tcPr>
+          <w:p>
+            <w:pPr>
+              <w:jc w:val="center"/>
+              <w:rPr>
+                <w:rFonts w:cs="Cavolini"/>
+              </w:rPr>
+            </w:pPr>
+            <w:r>
+              <w:rPr>
+                <w:rFonts w:cs="Cavolini"/>
+              </w:rPr>
+              <w:t>0</w:t>
+            </w:r>
+          </w:p>
+        </w:tc>
+        <w:tc>
+          <w:tcPr>
+            <w:tcW w:w="903" w:type="dxa"/>
+          </w:tcPr>
+          <w:p>
+            <w:pPr>
+              <w:jc w:val="center"/>
+              <w:rPr>
+                <w:rFonts w:cs="Cavolini"/>
+              </w:rPr>
+            </w:pPr>
+            <w:r>
+              <w:rPr>
+                <w:rFonts w:cs="Cavolini"/>
+              </w:rPr>
+              <w:t>1</w:t>
+            </w:r>
+          </w:p>
+        </w:tc>
+        <w:tc>
+          <w:tcPr>
+            <w:tcW w:w="3805" w:type="dxa"/>
+          </w:tcPr>
+          <w:p>
+            <w:pPr>
+              <w:rPr>
+                <w:rFonts w:cs="Cavolini"/>
+              </w:rPr>
+            </w:pPr>
+          </w:p>
+        </w:tc>
+        <w:tc>
+          <w:tcPr>
+            <w:tcW w:w="1980" w:type="dxa"/>
+          </w:tcPr>
+          <w:p>
+            <w:pPr>
+              <w:rPr>
+                <w:rFonts w:cs="Cavolini"/>
+              </w:rPr>
+            </w:pPr>
+          </w:p>
+        </w:tc>
+      </w:tr>
+      <w:tr>
+        <w:tc>
+          <w:tcPr>
+            <w:tcW w:w="882" w:type="dxa"/>
+          </w:tcPr>
+          <w:p>
+            <w:pPr>
+              <w:jc w:val="center"/>
+              <w:rPr>
+                <w:rFonts w:cs="Cavolini"/>
+              </w:rPr>
+            </w:pPr>
+            <w:r>
+              <w:rPr>
+                <w:rFonts w:cs="Cavolini"/>
+              </w:rPr>
+              <w:t>0</w:t>
+            </w:r>
+          </w:p>
+        </w:tc>
+        <w:tc>
+          <w:tcPr>
+            <w:tcW w:w="882" w:type="dxa"/>
+          </w:tcPr>
+          <w:p>
+            <w:pPr>
+              <w:jc w:val="center"/>
+              <w:rPr>
+                <w:rFonts w:cs="Cavolini"/>
+              </w:rPr>
+            </w:pPr>
+            <w:r>
+              <w:rPr>
+                <w:rFonts w:cs="Cavolini"/>
+              </w:rPr>
+              <w:t>0</w:t>
+            </w:r>
+          </w:p>
+        </w:tc>
+        <w:tc>
+          <w:tcPr>
+            <w:tcW w:w="903" w:type="dxa"/>
+          </w:tcPr>
+          <w:p>
+            <w:pPr>
+              <w:jc w:val="center"/>
+              <w:rPr>
+                <w:rFonts w:cs="Cavolini"/>
+              </w:rPr>
+            </w:pPr>
+            <w:r>
+              <w:rPr>
+                <w:rFonts w:cs="Cavolini"/>
+              </w:rPr>
+              <w:t>1</w:t>
+            </w:r>
+          </w:p>
+        </w:tc>
+        <w:tc>
+          <w:tcPr>
+            <w:tcW w:w="903" w:type="dxa"/>
+          </w:tcPr>
+          <w:p>
+            <w:pPr>
+              <w:jc w:val="center"/>
+              <w:rPr>
+                <w:rFonts w:cs="Cavolini"/>
+              </w:rPr>
+            </w:pPr>
+            <w:r>
+              <w:rPr>
+                <w:rFonts w:cs="Cavolini"/>
+              </w:rPr>
+              <w:t>0</w:t>
+            </w:r>
+          </w:p>
+        </w:tc>
+        <w:tc>
+          <w:tcPr>
+            <w:tcW w:w="3805" w:type="dxa"/>
+          </w:tcPr>
+          <w:p>
+            <w:pPr>
+              <w:rPr>
+                <w:rFonts w:cs="Cavolini"/>
+              </w:rPr>
+            </w:pPr>
+          </w:p>
+        </w:tc>
+        <w:tc>
+          <w:tcPr>
+            <w:tcW w:w="1980" w:type="dxa"/>
+          </w:tcPr>
+          <w:p>
+            <w:pPr>
+              <w:rPr>
+                <w:rFonts w:cs="Cavolini"/>
+              </w:rPr>
+            </w:pPr>
+          </w:p>
+        </w:tc>
+      </w:tr>
+      <w:tr>
+        <w:tc>
+          <w:tcPr>
+            <w:tcW w:w="882" w:type="dxa"/>
+          </w:tcPr>
+          <w:p>
+            <w:pPr>
+              <w:jc w:val="center"/>
+              <w:rPr>
+                <w:rFonts w:cs="Cavolini"/>
+              </w:rPr>
+            </w:pPr>
+            <w:r>
+              <w:rPr>
+                <w:rFonts w:cs="Cavolini"/>
+              </w:rPr>
+              <w:t>0</w:t>
+            </w:r>
+          </w:p>
+        </w:tc>
+        <w:tc>
+          <w:tcPr>
+            <w:tcW w:w="882" w:type="dxa"/>
+          </w:tcPr>
+          <w:p>
+            <w:pPr>
+              <w:jc w:val="center"/>
+              <w:rPr>
+                <w:rFonts w:cs="Cavolini"/>
+              </w:rPr>
+            </w:pPr>
+            <w:r>
+              <w:rPr>
+                <w:rFonts w:cs="Cavolini"/>
+              </w:rPr>
+              <w:t>0</w:t>
+            </w:r>
+          </w:p>
+        </w:tc>
+        <w:tc>
+          <w:tcPr>
+            <w:tcW w:w="903" w:type="dxa"/>
+          </w:tcPr>
+          <w:p>
+            <w:pPr>
+              <w:jc w:val="center"/>
+              <w:rPr>
+                <w:rFonts w:cs="Cavolini"/>
+              </w:rPr>
+            </w:pPr>
+            <w:r>
+              <w:rPr>
+                <w:rFonts w:cs="Cavolini"/>
+              </w:rPr>
+              <w:t>1</w:t>
+            </w:r>
+          </w:p>
+        </w:tc>
+        <w:tc>
+          <w:tcPr>
+            <w:tcW w:w="903" w:type="dxa"/>
+          </w:tcPr>
+          <w:p>
+            <w:pPr>
+              <w:jc w:val="center"/>
+              <w:rPr>
+                <w:rFonts w:cs="Cavolini"/>
+              </w:rPr>
+            </w:pPr>
+            <w:r>
+              <w:rPr>
+                <w:rFonts w:cs="Cavolini"/>
+              </w:rPr>
+              <w:t>1</w:t>
+            </w:r>
+          </w:p>
+        </w:tc>
+        <w:tc>
+          <w:tcPr>
+            <w:tcW w:w="3805" w:type="dxa"/>
+          </w:tcPr>
+          <w:p>
+            <w:pPr>
+              <w:rPr>
+                <w:rFonts w:cs="Cavolini"/>
+              </w:rPr>
+            </w:pPr>
+          </w:p>
+        </w:tc>
+        <w:tc>
+          <w:tcPr>
+            <w:tcW w:w="1980" w:type="dxa"/>
+          </w:tcPr>
+          <w:p>
+            <w:pPr>
+              <w:rPr>
+                <w:rFonts w:cs="Cavolini"/>
+              </w:rPr>
+            </w:pPr>
+          </w:p>
+        </w:tc>
+      </w:tr>
+      <w:tr>
+        <w:tc>
+          <w:tcPr>
+            <w:tcW w:w="882" w:type="dxa"/>
+          </w:tcPr>
+          <w:p>
+            <w:pPr>
+              <w:jc w:val="center"/>
+              <w:rPr>
+                <w:rFonts w:cs="Cavolini"/>
+              </w:rPr>
+            </w:pPr>
+            <w:r>
+              <w:rPr>
+                <w:rFonts w:cs="Cavolini"/>
+              </w:rPr>
+              <w:t>0</w:t>
+            </w:r>
+          </w:p>
+        </w:tc>
+        <w:tc>
+          <w:tcPr>
+            <w:tcW w:w="882" w:type="dxa"/>
+          </w:tcPr>
+          <w:p>
+            <w:pPr>
+              <w:jc w:val="center"/>
+              <w:rPr>
+                <w:rFonts w:cs="Cavolini"/>
+              </w:rPr>
+            </w:pPr>
+            <w:r>
+              <w:rPr>
+                <w:rFonts w:cs="Cavolini"/>
+              </w:rPr>
+              <w:t>1</w:t>
+            </w:r>
+          </w:p>
+        </w:tc>
+        <w:tc>
+          <w:tcPr>
+            <w:tcW w:w="903" w:type="dxa"/>
+          </w:tcPr>
+          <w:p>
+            <w:pPr>
+              <w:jc w:val="center"/>
+              <w:rPr>
+                <w:rFonts w:cs="Cavolini"/>
+              </w:rPr>
+            </w:pPr>
+            <w:r>
+              <w:rPr>
+                <w:rFonts w:cs="Cavolini"/>
+              </w:rPr>
+              <w:t>0</w:t>
+            </w:r>
+          </w:p>
+        </w:tc>
+        <w:tc>
+          <w:tcPr>
+            <w:tcW w:w="903" w:type="dxa"/>
+          </w:tcPr>
+          <w:p>
+            <w:pPr>
+              <w:jc w:val="center"/>
+              <w:rPr>
+                <w:rFonts w:cs="Cavolini"/>
+              </w:rPr>
+            </w:pPr>
+            <w:r>
+              <w:rPr>
+                <w:rFonts w:cs="Cavolini"/>
+              </w:rPr>
+              <w:t>0</w:t>
+            </w:r>
+          </w:p>
+        </w:tc>
+        <w:tc>
+          <w:tcPr>
+            <w:tcW w:w="3805" w:type="dxa"/>
+          </w:tcPr>
+          <w:p>
+            <w:pPr>
+              <w:rPr>
+                <w:rFonts w:cs="Cavolini"/>
+              </w:rPr>
+            </w:pPr>
+          </w:p>
+        </w:tc>
+        <w:tc>
+          <w:tcPr>
+            <w:tcW w:w="1980" w:type="dxa"/>
+          </w:tcPr>
+          <w:p>
+            <w:pPr>
+              <w:rPr>
+                <w:rFonts w:cs="Cavolini"/>
+              </w:rPr>
+            </w:pPr>
+          </w:p>
+        </w:tc>
+      </w:tr>
+      <w:tr>
+        <w:tc>
+          <w:tcPr>
+            <w:tcW w:w="882" w:type="dxa"/>
+          </w:tcPr>
+          <w:p>
+            <w:pPr>
+              <w:jc w:val="center"/>
+              <w:rPr>
+                <w:rFonts w:cs="Cavolini"/>
+              </w:rPr>
+            </w:pPr>
+            <w:r>
+              <w:rPr>
+                <w:rFonts w:cs="Cavolini"/>
+              </w:rPr>
+              <w:t>0</w:t>
+            </w:r>
+          </w:p>
+        </w:tc>
+        <w:tc>
+          <w:tcPr>
+            <w:tcW w:w="882" w:type="dxa"/>
+          </w:tcPr>
+          <w:p>
+            <w:pPr>
+              <w:jc w:val="center"/>
+              <w:rPr>
+                <w:rFonts w:cs="Cavolini"/>
+              </w:rPr>
+            </w:pPr>
+            <w:r>
+              <w:rPr>
+                <w:rFonts w:cs="Cavolini"/>
+              </w:rPr>
+              <w:t>1</w:t>
+            </w:r>
+          </w:p>
+        </w:tc>
+        <w:tc>
+          <w:tcPr>
+            <w:tcW w:w="903" w:type="dxa"/>
+          </w:tcPr>
+          <w:p>
+            <w:pPr>
+              <w:jc w:val="center"/>
+              <w:rPr>
+                <w:rFonts w:cs="Cavolini"/>
+              </w:rPr>
+            </w:pPr>
+            <w:r>
+              <w:rPr>
+                <w:rFonts w:cs="Cavolini"/>
+              </w:rPr>
+              <w:t>0</w:t>
+            </w:r>
+          </w:p>
+        </w:tc>
+        <w:tc>
+          <w:tcPr>
+            <w:tcW w:w="903" w:type="dxa"/>
+          </w:tcPr>
+          <w:p>
+            <w:pPr>
+              <w:jc w:val="center"/>
+              <w:rPr>
+                <w:rFonts w:cs="Cavolini"/>
+              </w:rPr>
+            </w:pPr>
+            <w:r>
+              <w:rPr>
+                <w:rFonts w:cs="Cavolini"/>
+              </w:rPr>
+              <w:t>1</w:t>
+            </w:r>
+          </w:p>
+        </w:tc>
+        <w:tc>
+          <w:tcPr>
+            <w:tcW w:w="3805" w:type="dxa"/>
+          </w:tcPr>
+          <w:p>
+            <w:pPr>
+              <w:rPr>
+                <w:rFonts w:cs="Cavolini"/>
+              </w:rPr>
+            </w:pPr>
+          </w:p>
+        </w:tc>
+        <w:tc>
+          <w:tcPr>
+            <w:tcW w:w="1980" w:type="dxa"/>
+          </w:tcPr>
+          <w:p>
+            <w:pPr>
+              <w:rPr>
+                <w:rFonts w:cs="Cavolini"/>
+              </w:rPr>
+            </w:pPr>
+          </w:p>
+        </w:tc>
+      </w:tr>
+      <w:tr>
+        <w:tc>
+          <w:tcPr>
+            <w:tcW w:w="882" w:type="dxa"/>
+          </w:tcPr>
+          <w:p>
+            <w:pPr>
+              <w:jc w:val="center"/>
+              <w:rPr>
+                <w:rFonts w:cs="Cavolini"/>
+              </w:rPr>
+            </w:pPr>
+            <w:r>
+              <w:rPr>
+                <w:rFonts w:cs="Cavolini"/>
+              </w:rPr>
+              <w:t>0</w:t>
+            </w:r>
+          </w:p>
+        </w:tc>
+        <w:tc>
+          <w:tcPr>
+            <w:tcW w:w="882" w:type="dxa"/>
+          </w:tcPr>
+          <w:p>
+            <w:pPr>
+              <w:jc w:val="center"/>
+              <w:rPr>
+                <w:rFonts w:cs="Cavolini"/>
+              </w:rPr>
+            </w:pPr>
+            <w:r>
+              <w:rPr>
+                <w:rFonts w:cs="Cavolini"/>
+              </w:rPr>
+              <w:t>1</w:t>
+            </w:r>
+          </w:p>
+        </w:tc>
+        <w:tc>
+          <w:tcPr>
+            <w:tcW w:w="903" w:type="dxa"/>
+          </w:tcPr>
+          <w:p>
+            <w:pPr>
+              <w:jc w:val="center"/>
+              <w:rPr>
+                <w:rFonts w:cs="Cavolini"/>
+              </w:rPr>
+            </w:pPr>
+            <w:r>
+              <w:rPr>
+                <w:rFonts w:cs="Cavolini"/>
+              </w:rPr>
+              <w:t>1</w:t>
+            </w:r>
+          </w:p>
+        </w:tc>
+        <w:tc>
+          <w:tcPr>
+            <w:tcW w:w="903" w:type="dxa"/>
+          </w:tcPr>
+          <w:p>
+            <w:pPr>
+              <w:jc w:val="center"/>
+              <w:rPr>
+                <w:rFonts w:cs="Cavolini"/>
+              </w:rPr>
+            </w:pPr>
+            <w:r>
+              <w:rPr>
+                <w:rFonts w:cs="Cavolini"/>
+              </w:rPr>
+              <w:t>0</w:t>
+            </w:r>
+          </w:p>
+        </w:tc>
+        <w:tc>
+          <w:tcPr>
+            <w:tcW w:w="3805" w:type="dxa"/>
+          </w:tcPr>
+          <w:p>
+            <w:pPr>
+              <w:rPr>
+                <w:rFonts w:cs="Cavolini"/>
+              </w:rPr>
+            </w:pPr>
+          </w:p>
+        </w:tc>
+        <w:tc>
+          <w:tcPr>
+            <w:tcW w:w="1980" w:type="dxa"/>
+          </w:tcPr>
+          <w:p>
+            <w:pPr>
+              <w:rPr>
+                <w:rFonts w:cs="Cavolini"/>
+              </w:rPr>
+            </w:pPr>
+          </w:p>
+        </w:tc>
+      </w:tr>
+      <w:tr>
+        <w:tc>
+          <w:tcPr>
+            <w:tcW w:w="882" w:type="dxa"/>
+          </w:tcPr>
+          <w:p>
+            <w:pPr>
+              <w:jc w:val="center"/>
+              <w:rPr>
+                <w:rFonts w:cs="Cavolini"/>
+              </w:rPr>
+            </w:pPr>
+            <w:r>
+              <w:rPr>
+                <w:rFonts w:cs="Cavolini"/>
+              </w:rPr>
+              <w:t>0</w:t>
+            </w:r>
+          </w:p>
+        </w:tc>
+        <w:tc>
+          <w:tcPr>
+            <w:tcW w:w="882" w:type="dxa"/>
+          </w:tcPr>
+          <w:p>
+            <w:pPr>
+              <w:jc w:val="center"/>
+              <w:rPr>
+                <w:rFonts w:cs="Cavolini"/>
+              </w:rPr>
+            </w:pPr>
+            <w:r>
+              <w:rPr>
+                <w:rFonts w:cs="Cavolini"/>
+              </w:rPr>
+              <w:t>1</w:t>
+            </w:r>
+          </w:p>
+        </w:tc>
+        <w:tc>
+          <w:tcPr>
+            <w:tcW w:w="903" w:type="dxa"/>
+          </w:tcPr>
+          <w:p>
+            <w:pPr>
+              <w:jc w:val="center"/>
+              <w:rPr>
+                <w:rFonts w:cs="Cavolini"/>
+              </w:rPr>
+            </w:pPr>
+            <w:r>
+              <w:rPr>
+                <w:rFonts w:cs="Cavolini"/>
+              </w:rPr>
+              <w:t>1</w:t>
+            </w:r>
+          </w:p>
+        </w:tc>
+        <w:tc>
+          <w:tcPr>
+            <w:tcW w:w="903" w:type="dxa"/>
+          </w:tcPr>
+          <w:p>
+            <w:pPr>
+              <w:jc w:val="center"/>
+              <w:rPr>
+                <w:rFonts w:cs="Cavolini"/>
+              </w:rPr>
+            </w:pPr>
+            <w:r>
+              <w:rPr>
+                <w:rFonts w:cs="Cavolini"/>
+              </w:rPr>
+              <w:t>1</w:t>
+            </w:r>
+          </w:p>
+        </w:tc>
+        <w:tc>
+          <w:tcPr>
+            <w:tcW w:w="3805" w:type="dxa"/>
+          </w:tcPr>
+          <w:p>
+            <w:pPr>
+              <w:rPr>
+                <w:rFonts w:cs="Cavolini"/>
+              </w:rPr>
+            </w:pPr>
+          </w:p>
+        </w:tc>
+        <w:tc>
+          <w:tcPr>
+            <w:tcW w:w="1980" w:type="dxa"/>
+          </w:tcPr>
+          <w:p>
+            <w:pPr>
+              <w:rPr>
+                <w:rFonts w:cs="Cavolini"/>
+              </w:rPr>
+            </w:pPr>
+          </w:p>
+        </w:tc>
+      </w:tr>
+      <w:tr>
+        <w:tc>
+          <w:tcPr>
+            <w:tcW w:w="882" w:type="dxa"/>
+          </w:tcPr>
+          <w:p>
+            <w:pPr>
+              <w:jc w:val="center"/>
+              <w:rPr>
+                <w:rFonts w:cs="Cavolini"/>
+              </w:rPr>
+            </w:pPr>
+            <w:r>
+              <w:rPr>
+                <w:rFonts w:cs="Cavolini"/>
+              </w:rPr>
+              <w:t>1</w:t>
+            </w:r>
+          </w:p>
+        </w:tc>
+        <w:tc>
+          <w:tcPr>
+            <w:tcW w:w="882" w:type="dxa"/>
+          </w:tcPr>
+          <w:p>
+            <w:pPr>
+              <w:jc w:val="center"/>
+              <w:rPr>
+                <w:rFonts w:cs="Cavolini"/>
+              </w:rPr>
+            </w:pPr>
+            <w:r>
+              <w:rPr>
+                <w:rFonts w:cs="Cavolini"/>
+              </w:rPr>
+              <w:t>0</w:t>
+            </w:r>
+          </w:p>
+        </w:tc>
+        <w:tc>
+          <w:tcPr>
+            <w:tcW w:w="903" w:type="dxa"/>
+          </w:tcPr>
+          <w:p>
+            <w:pPr>
+              <w:jc w:val="center"/>
+              <w:rPr>
+                <w:rFonts w:cs="Cavolini"/>
+              </w:rPr>
+            </w:pPr>
+            <w:r>
+              <w:rPr>
+                <w:rFonts w:cs="Cavolini"/>
+              </w:rPr>
+              <w:t>0</w:t>
+            </w:r>
+          </w:p>
+        </w:tc>
+        <w:tc>
+          <w:tcPr>
+            <w:tcW w:w="903" w:type="dxa"/>
+          </w:tcPr>
+          <w:p>
+            <w:pPr>
+              <w:jc w:val="center"/>
+              <w:rPr>
+                <w:rFonts w:cs="Cavolini"/>
+              </w:rPr>
+            </w:pPr>
+            <w:r>
+              <w:rPr>
+                <w:rFonts w:cs="Cavolini"/>
+              </w:rPr>
+              <w:t>0</w:t>
+            </w:r>
+          </w:p>
+        </w:tc>
+        <w:tc>
+          <w:tcPr>
+            <w:tcW w:w="3805" w:type="dxa"/>
+          </w:tcPr>
+          <w:p>
+            <w:pPr>
+              <w:rPr>
+                <w:rFonts w:cs="Cavolini"/>
+              </w:rPr>
+            </w:pPr>
+          </w:p>
+        </w:tc>
+        <w:tc>
+          <w:tcPr>
+            <w:tcW w:w="1980" w:type="dxa"/>
+          </w:tcPr>
+          <w:p>
+            <w:pPr>
+              <w:rPr>
+                <w:rFonts w:cs="Cavolini"/>
+              </w:rPr>
+            </w:pPr>
+          </w:p>
+        </w:tc>
+      </w:tr>
+      <w:tr>
+        <w:tc>
+          <w:tcPr>
+            <w:tcW w:w="882" w:type="dxa"/>
+          </w:tcPr>
+          <w:p>
+            <w:pPr>
+              <w:jc w:val="center"/>
+              <w:rPr>
+                <w:rFonts w:cs="Cavolini"/>
+              </w:rPr>
+            </w:pPr>
+            <w:r>
+              <w:rPr>
+                <w:rFonts w:cs="Cavolini"/>
+              </w:rPr>
+              <w:t>1</w:t>
+            </w:r>
+          </w:p>
+        </w:tc>
+        <w:tc>
+          <w:tcPr>
+            <w:tcW w:w="882" w:type="dxa"/>
+          </w:tcPr>
+          <w:p>
+            <w:pPr>
+              <w:jc w:val="center"/>
+              <w:rPr>
+                <w:rFonts w:cs="Cavolini"/>
+              </w:rPr>
+            </w:pPr>
+            <w:r>
+              <w:rPr>
+                <w:rFonts w:cs="Cavolini"/>
+              </w:rPr>
+              <w:t>0</w:t>
+            </w:r>
+          </w:p>
+        </w:tc>
+        <w:tc>
+          <w:tcPr>
+            <w:tcW w:w="903" w:type="dxa"/>
+          </w:tcPr>
+          <w:p>
+            <w:pPr>
+              <w:jc w:val="center"/>
+              <w:rPr>
+                <w:rFonts w:cs="Cavolini"/>
+              </w:rPr>
+            </w:pPr>
+            <w:r>
+              <w:rPr>
+                <w:rFonts w:cs="Cavolini"/>
+              </w:rPr>
+              <w:t>0</w:t>
+            </w:r>
+          </w:p>
+        </w:tc>
+        <w:tc>
+          <w:tcPr>
+            <w:tcW w:w="903" w:type="dxa"/>
+          </w:tcPr>
+          <w:p>
+            <w:pPr>
+              <w:jc w:val="center"/>
+              <w:rPr>
+                <w:rFonts w:cs="Cavolini"/>
+              </w:rPr>
+            </w:pPr>
+            <w:r>
+              <w:rPr>
+                <w:rFonts w:cs="Cavolini"/>
+              </w:rPr>
+              <w:t>1</w:t>
+            </w:r>
+          </w:p>
+        </w:tc>
+        <w:tc>
+          <w:tcPr>
+            <w:tcW w:w="3805" w:type="dxa"/>
+          </w:tcPr>
+          <w:p>
+            <w:pPr>
+              <w:rPr>
+                <w:rFonts w:cs="Cavolini"/>
+              </w:rPr>
+            </w:pPr>
+          </w:p>
+        </w:tc>
+        <w:tc>
+          <w:tcPr>
+            <w:tcW w:w="1980" w:type="dxa"/>
+          </w:tcPr>
+          <w:p>
+            <w:pPr>
+              <w:rPr>
+                <w:rFonts w:cs="Cavolini"/>
+              </w:rPr>
+            </w:pPr>
+          </w:p>
+        </w:tc>
+      </w:tr>
+      <w:tr>
+        <w:tc>
+          <w:tcPr>
+            <w:tcW w:w="882" w:type="dxa"/>
+          </w:tcPr>
+          <w:p>
+            <w:pPr>
+              <w:jc w:val="center"/>
+              <w:rPr>
+                <w:rFonts w:cs="Cavolini"/>
+              </w:rPr>
+            </w:pPr>
+            <w:r>
+              <w:rPr>
+                <w:rFonts w:cs="Cavolini"/>
+              </w:rPr>
+              <w:t>1</w:t>
+            </w:r>
+          </w:p>
+        </w:tc>
+        <w:tc>
+          <w:tcPr>
+            <w:tcW w:w="882" w:type="dxa"/>
+          </w:tcPr>
+          <w:p>
+            <w:pPr>
+              <w:jc w:val="center"/>
+              <w:rPr>
+                <w:rFonts w:cs="Cavolini"/>
+              </w:rPr>
+            </w:pPr>
+            <w:r>
+              <w:rPr>
+                <w:rFonts w:cs="Cavolini"/>
+              </w:rPr>
+              <w:t>0</w:t>
+            </w:r>
+          </w:p>
+        </w:tc>
+        <w:tc>
+          <w:tcPr>
+            <w:tcW w:w="903" w:type="dxa"/>
+          </w:tcPr>
+          <w:p>
+            <w:pPr>
+              <w:jc w:val="center"/>
+              <w:rPr>
+                <w:rFonts w:cs="Cavolini"/>
+              </w:rPr>
+            </w:pPr>
+            <w:r>
+              <w:rPr>
+                <w:rFonts w:cs="Cavolini"/>
+              </w:rPr>
+              <w:t>1</w:t>
+            </w:r>
+          </w:p>
+        </w:tc>
+        <w:tc>
+          <w:tcPr>
+            <w:tcW w:w="903" w:type="dxa"/>
+          </w:tcPr>
+          <w:p>
+            <w:pPr>
+              <w:jc w:val="center"/>
+              <w:rPr>
+                <w:rFonts w:cs="Cavolini"/>
+              </w:rPr>
+            </w:pPr>
+            <w:r>
+              <w:rPr>
+                <w:rFonts w:cs="Cavolini"/>
+              </w:rPr>
+              <w:t>0</w:t>
+            </w:r>
+          </w:p>
+        </w:tc>
+        <w:tc>
+          <w:tcPr>
+            <w:tcW w:w="3805" w:type="dxa"/>
+          </w:tcPr>
+          <w:p>
+            <w:pPr>
+              <w:rPr>
+                <w:rFonts w:cs="Cavolini"/>
+              </w:rPr>
+            </w:pPr>
+          </w:p>
+        </w:tc>
+        <w:tc>
+          <w:tcPr>
+            <w:tcW w:w="1980" w:type="dxa"/>
+          </w:tcPr>
+          <w:p>
+            <w:pPr>
+              <w:rPr>
+                <w:rFonts w:cs="Cavolini"/>
+              </w:rPr>
+            </w:pPr>
+          </w:p>
+        </w:tc>
+      </w:tr>
+      <w:tr>
+        <w:tc>
+          <w:tcPr>
+            <w:tcW w:w="882" w:type="dxa"/>
+          </w:tcPr>
+          <w:p>
+            <w:pPr>
+              <w:jc w:val="center"/>
+              <w:rPr>
+                <w:rFonts w:cs="Cavolini"/>
+              </w:rPr>
+            </w:pPr>
+            <w:r>
+              <w:rPr>
+                <w:rFonts w:cs="Cavolini"/>
+              </w:rPr>
+              <w:t>1</w:t>
+            </w:r>
+          </w:p>
+        </w:tc>
+        <w:tc>
+          <w:tcPr>
+            <w:tcW w:w="882" w:type="dxa"/>
+          </w:tcPr>
+          <w:p>
+            <w:pPr>
+              <w:jc w:val="center"/>
+              <w:rPr>
+                <w:rFonts w:cs="Cavolini"/>
+              </w:rPr>
+            </w:pPr>
+            <w:r>
+              <w:rPr>
+                <w:rFonts w:cs="Cavolini"/>
+              </w:rPr>
+              <w:t>0</w:t>
+            </w:r>
+          </w:p>
+        </w:tc>
+        <w:tc>
+          <w:tcPr>
+            <w:tcW w:w="903" w:type="dxa"/>
+          </w:tcPr>
+          <w:p>
+            <w:pPr>
+              <w:jc w:val="center"/>
+              <w:rPr>
+                <w:rFonts w:cs="Cavolini"/>
+              </w:rPr>
+            </w:pPr>
+            <w:r>
+              <w:rPr>
+                <w:rFonts w:cs="Cavolini"/>
+              </w:rPr>
+              <w:t>1</w:t>
+            </w:r>
+          </w:p>
+        </w:tc>
+        <w:tc>
+          <w:tcPr>
+            <w:tcW w:w="903" w:type="dxa"/>
+          </w:tcPr>
+          <w:p>
+            <w:pPr>
+              <w:jc w:val="center"/>
+              <w:rPr>
+                <w:rFonts w:cs="Cavolini"/>
+              </w:rPr>
+            </w:pPr>
+            <w:r>
+              <w:rPr>
+                <w:rFonts w:cs="Cavolini"/>
+              </w:rPr>
+              <w:t>1</w:t>
+            </w:r>
+          </w:p>
+        </w:tc>
+        <w:tc>
+          <w:tcPr>
+            <w:tcW w:w="3805" w:type="dxa"/>
+          </w:tcPr>
+          <w:p>
+            <w:pPr>
+              <w:rPr>
+                <w:rFonts w:cs="Cavolini"/>
+              </w:rPr>
+            </w:pPr>
+          </w:p>
+        </w:tc>
+        <w:tc>
+          <w:tcPr>
+            <w:tcW w:w="1980" w:type="dxa"/>
+          </w:tcPr>
+          <w:p>
+            <w:pPr>
+              <w:rPr>
+                <w:rFonts w:cs="Cavolini"/>
+              </w:rPr>
+            </w:pPr>
+          </w:p>
+        </w:tc>
+      </w:tr>
+      <w:tr>
+        <w:tc>
+          <w:tcPr>
+            <w:tcW w:w="882" w:type="dxa"/>
+          </w:tcPr>
+          <w:p>
+            <w:pPr>
+              <w:jc w:val="center"/>
+              <w:rPr>
+                <w:rFonts w:cs="Cavolini"/>
+              </w:rPr>
+            </w:pPr>
+            <w:r>
+              <w:rPr>
+                <w:rFonts w:cs="Cavolini"/>
+              </w:rPr>
+              <w:t>1</w:t>
+            </w:r>
+          </w:p>
+        </w:tc>
+        <w:tc>
+          <w:tcPr>
+            <w:tcW w:w="882" w:type="dxa"/>
+          </w:tcPr>
+          <w:p>
+            <w:pPr>
+              <w:jc w:val="center"/>
+              <w:rPr>
+                <w:rFonts w:cs="Cavolini"/>
+              </w:rPr>
+            </w:pPr>
+            <w:r>
+              <w:rPr>
+                <w:rFonts w:cs="Cavolini"/>
+              </w:rPr>
+              <w:t>1</w:t>
+            </w:r>
+          </w:p>
+        </w:tc>
+        <w:tc>
+          <w:tcPr>
+            <w:tcW w:w="903" w:type="dxa"/>
+          </w:tcPr>
+          <w:p>
+            <w:pPr>
+              <w:jc w:val="center"/>
+              <w:rPr>
+                <w:rFonts w:cs="Cavolini"/>
+              </w:rPr>
+            </w:pPr>
+            <w:r>
+              <w:rPr>
+                <w:rFonts w:cs="Cavolini"/>
+              </w:rPr>
+              <w:t>0</w:t>
+            </w:r>
+          </w:p>
+        </w:tc>
+        <w:tc>
+          <w:tcPr>
+            <w:tcW w:w="903" w:type="dxa"/>
+          </w:tcPr>
+          <w:p>
+            <w:pPr>
+              <w:jc w:val="center"/>
+              <w:rPr>
+                <w:rFonts w:cs="Cavolini"/>
+              </w:rPr>
+            </w:pPr>
+            <w:r>
+              <w:rPr>
+                <w:rFonts w:cs="Cavolini"/>
+              </w:rPr>
+              <w:t>0</w:t>
+            </w:r>
+          </w:p>
+        </w:tc>
+        <w:tc>
+          <w:tcPr>
+            <w:tcW w:w="3805" w:type="dxa"/>
+          </w:tcPr>
+          <w:p>
+            <w:pPr>
+              <w:rPr>
+                <w:rFonts w:cs="Cavolini"/>
+              </w:rPr>
+            </w:pPr>
+          </w:p>
+        </w:tc>
+        <w:tc>
+          <w:tcPr>
+            <w:tcW w:w="1980" w:type="dxa"/>
+          </w:tcPr>
+          <w:p>
+            <w:pPr>
+              <w:rPr>
+                <w:rFonts w:cs="Cavolini"/>
+              </w:rPr>
+            </w:pPr>
+          </w:p>
+        </w:tc>
+      </w:tr>
+      <w:tr>
+        <w:tc>
+          <w:tcPr>
+            <w:tcW w:w="882" w:type="dxa"/>
+          </w:tcPr>
+          <w:p>
+            <w:pPr>
+              <w:jc w:val="center"/>
+              <w:rPr>
+                <w:rFonts w:cs="Cavolini"/>
+              </w:rPr>
+            </w:pPr>
+            <w:r>
+              <w:rPr>
+                <w:rFonts w:cs="Cavolini"/>
+              </w:rPr>
+              <w:t>1</w:t>
+            </w:r>
+          </w:p>
+        </w:tc>
+        <w:tc>
+          <w:tcPr>
+            <w:tcW w:w="882" w:type="dxa"/>
+          </w:tcPr>
+          <w:p>
+            <w:pPr>
+              <w:jc w:val="center"/>
+              <w:rPr>
+                <w:rFonts w:cs="Cavolini"/>
+              </w:rPr>
+            </w:pPr>
+            <w:r>
+              <w:rPr>
+                <w:rFonts w:cs="Cavolini"/>
+              </w:rPr>
+              <w:t>1</w:t>
+            </w:r>
+          </w:p>
+        </w:tc>
+        <w:tc>
+          <w:tcPr>
+            <w:tcW w:w="903" w:type="dxa"/>
+          </w:tcPr>
+          <w:p>
+            <w:pPr>
+              <w:jc w:val="center"/>
+              <w:rPr>
+                <w:rFonts w:cs="Cavolini"/>
+              </w:rPr>
+            </w:pPr>
+            <w:r>
+              <w:rPr>
+                <w:rFonts w:cs="Cavolini"/>
+              </w:rPr>
+              <w:t>0</w:t>
+            </w:r>
+          </w:p>
+        </w:tc>
+        <w:tc>
+          <w:tcPr>
+            <w:tcW w:w="903" w:type="dxa"/>
+          </w:tcPr>
+          <w:p>
+            <w:pPr>
+              <w:jc w:val="center"/>
+              <w:rPr>
+                <w:rFonts w:cs="Cavolini"/>
+              </w:rPr>
+            </w:pPr>
+            <w:r>
+              <w:rPr>
+                <w:rFonts w:cs="Cavolini"/>
+              </w:rPr>
+              <w:t>1</w:t>
+            </w:r>
+          </w:p>
+        </w:tc>
+        <w:tc>
+          <w:tcPr>
+            <w:tcW w:w="3805" w:type="dxa"/>
+          </w:tcPr>
+          <w:p>
+            <w:pPr>
+              <w:rPr>
+                <w:rFonts w:cs="Cavolini"/>
+              </w:rPr>
+            </w:pPr>
+          </w:p>
+        </w:tc>
+        <w:tc>
+          <w:tcPr>
+            <w:tcW w:w="1980" w:type="dxa"/>
+          </w:tcPr>
+          <w:p>
+            <w:pPr>
+              <w:rPr>
+                <w:rFonts w:cs="Cavolini"/>
+              </w:rPr>
+            </w:pPr>
+          </w:p>
+        </w:tc>
+      </w:tr>
+      <w:tr>
+        <w:tc>
+          <w:tcPr>
+            <w:tcW w:w="882" w:type="dxa"/>
+          </w:tcPr>
+          <w:p>
+            <w:pPr>
+              <w:jc w:val="center"/>
+              <w:rPr>
+                <w:rFonts w:cs="Cavolini"/>
+              </w:rPr>
+            </w:pPr>
+            <w:r>
+              <w:rPr>
+                <w:rFonts w:cs="Cavolini"/>
+              </w:rPr>
+              <w:t>1</w:t>
+            </w:r>
+          </w:p>
+        </w:tc>
+        <w:tc>
+          <w:tcPr>
+            <w:tcW w:w="882" w:type="dxa"/>
+          </w:tcPr>
+          <w:p>
+            <w:pPr>
+              <w:jc w:val="center"/>
+              <w:rPr>
+                <w:rFonts w:cs="Cavolini"/>
+              </w:rPr>
+            </w:pPr>
+            <w:r>
+              <w:rPr>
+                <w:rFonts w:cs="Cavolini"/>
+              </w:rPr>
+              <w:t>1</w:t>
+            </w:r>
+          </w:p>
+        </w:tc>
+        <w:tc>
+          <w:tcPr>
+            <w:tcW w:w="903" w:type="dxa"/>
+          </w:tcPr>
+          <w:p>
+            <w:pPr>
+              <w:jc w:val="center"/>
+              <w:rPr>
+                <w:rFonts w:cs="Cavolini"/>
+              </w:rPr>
+            </w:pPr>
+            <w:r>
+              <w:rPr>
+                <w:rFonts w:cs="Cavolini"/>
+              </w:rPr>
+              <w:t>1</w:t>
+            </w:r>
+          </w:p>
+        </w:tc>
+        <w:tc>
+          <w:tcPr>
+            <w:tcW w:w="903" w:type="dxa"/>
+          </w:tcPr>
+          <w:p>
+            <w:pPr>
+              <w:jc w:val="center"/>
+              <w:rPr>
+                <w:rFonts w:cs="Cavolini"/>
+              </w:rPr>
+            </w:pPr>
+            <w:r>
+              <w:rPr>
+                <w:rFonts w:cs="Cavolini"/>
+              </w:rPr>
+              <w:t>0</w:t>
+            </w:r>
+          </w:p>
+        </w:tc>
+        <w:tc>
+          <w:tcPr>
+            <w:tcW w:w="3805" w:type="dxa"/>
+          </w:tcPr>
+          <w:p>
+            <w:pPr>
+              <w:rPr>
+                <w:rFonts w:cs="Cavolini"/>
+              </w:rPr>
+            </w:pPr>
+          </w:p>
+        </w:tc>
+        <w:tc>
+          <w:tcPr>
+            <w:tcW w:w="1980" w:type="dxa"/>
+          </w:tcPr>
+          <w:p>
+            <w:pPr>
+              <w:rPr>
+                <w:rFonts w:cs="Cavolini"/>
+              </w:rPr>
+            </w:pPr>
+          </w:p>
+        </w:tc>
+      </w:tr>
+      <w:tr>
+        <w:tc>
+          <w:tcPr>
+            <w:tcW w:w="882" w:type="dxa"/>
+          </w:tcPr>
+          <w:p>
+            <w:pPr>
+              <w:jc w:val="center"/>
+              <w:rPr>
+                <w:rFonts w:cs="Cavolini"/>
+              </w:rPr>
+            </w:pPr>
+            <w:r>
+              <w:rPr>
+                <w:rFonts w:cs="Cavolini"/>
+              </w:rPr>
+              <w:t>1</w:t>
+            </w:r>
+          </w:p>
+        </w:tc>
+        <w:tc>
+          <w:tcPr>
+            <w:tcW w:w="882" w:type="dxa"/>
+          </w:tcPr>
+          <w:p>
+            <w:pPr>
+              <w:jc w:val="center"/>
+              <w:rPr>
+                <w:rFonts w:cs="Cavolini"/>
+              </w:rPr>
+            </w:pPr>
+            <w:r>
+              <w:rPr>
+                <w:rFonts w:cs="Cavolini"/>
+              </w:rPr>
+              <w:t>1</w:t>
+            </w:r>
+          </w:p>
+        </w:tc>
+        <w:tc>
+          <w:tcPr>
+            <w:tcW w:w="903" w:type="dxa"/>
+          </w:tcPr>
+          <w:p>
+            <w:pPr>
+              <w:jc w:val="center"/>
+              <w:rPr>
+                <w:rFonts w:cs="Cavolini"/>
+              </w:rPr>
+            </w:pPr>
+            <w:r>
+              <w:rPr>
+                <w:rFonts w:cs="Cavolini"/>
+              </w:rPr>
+              <w:t>1</w:t>
+            </w:r>
+          </w:p>
+        </w:tc>
+        <w:tc>
+          <w:tcPr>
+            <w:tcW w:w="903" w:type="dxa"/>
+          </w:tcPr>
+          <w:p>
+            <w:pPr>
+              <w:jc w:val="center"/>
+              <w:rPr>
+                <w:rFonts w:cs="Cavolini"/>
+              </w:rPr>
+            </w:pPr>
+            <w:r>
+              <w:rPr>
+                <w:rFonts w:cs="Cavolini"/>
+              </w:rPr>
+              <w:t>1</w:t>
+            </w:r>
+          </w:p>
+        </w:tc>
+        <w:tc>
+          <w:tcPr>
+            <w:tcW w:w="3805" w:type="dxa"/>
+          </w:tcPr>
+          <w:p>
+            <w:pPr>
+              <w:rPr>
+                <w:rFonts w:cs="Cavolini"/>
+              </w:rPr>
+            </w:pPr>
+          </w:p>
+        </w:tc>
+        <w:tc>
+          <w:tcPr>
+            <w:tcW w:w="1980" w:type="dxa"/>
+          </w:tcPr>
+          <w:p>
+            <w:pPr>
+              <w:rPr>
+                <w:rFonts w:cs="Cavolini"/>
+              </w:rPr>
+            </w:pPr>
+          </w:p>
+        </w:tc>
+      </w:tr>
+    </w:tbl>
+    <w:p>
+      <w:pPr>
+        <w:pStyle w:val="ListParagraph"/>
+      </w:pPr>
+    </w:p>
+    <w:p>
+      <w:pPr>
+        <w:pStyle w:val="ListParagraph"/>
+        <w:ind w:left="0"/>
+      </w:pPr>
+      <w:r>
+        <w:t>Use prior lessons and links to review the piRover controller board hardware. Determine which GPIO pins are connect to the line follower sensors. Record your findings below.</w:t>
+      </w:r>
+      <w:r>
+        <w:t xml:space="preserve"> See prior </w:t>
+      </w:r>
+      <w:r>
+        <w:t xml:space="preserve">lessons for </w:t>
+      </w:r>
+      <w:r>
+        <w:t>examples.</w:t>
+      </w:r>
+    </w:p>
+    <w:p>
+      <w:pPr>
+        <w:pStyle w:val="ListParagraph"/>
+        <w:ind w:left="0"/>
+      </w:pPr>
     </w:p>
     <w:tbl>
       <w:tblPr>
         <w:tblStyle w:val="TableGrid"/>
         <w:tblW w:w="0" w:type="auto"/>
+        <w:jc w:val="center"/>
         <w:tblLook w:val="04A0" w:firstRow="1" w:lastRow="0" w:firstColumn="1" w:lastColumn="0" w:noHBand="0" w:noVBand="1"/>
       </w:tblPr>
       <w:tblGrid>
-        <w:gridCol w:w="770"/>
-        <w:gridCol w:w="770"/>
-        <w:gridCol w:w="785"/>
-        <w:gridCol w:w="785"/>
-        <w:gridCol w:w="1925"/>
-        <w:gridCol w:w="2963"/>
-        <w:gridCol w:w="1352"/>
+        <w:gridCol w:w="1179"/>
+        <w:gridCol w:w="1193"/>
+        <w:gridCol w:w="1170"/>
       </w:tblGrid>
       <w:tr>
-        <w:tc>
-          <w:tcPr>
-            <w:tcW w:w="770" w:type="dxa"/>
-          </w:tcPr>
-          <w:p>
-            <w:pPr>
-              <w:jc w:val="center"/>
-              <w:rPr>
-                <w:rFonts w:cs="Cavolini"/>
+        <w:trPr>
+          <w:jc w:val="center"/>
+        </w:trPr>
+        <w:tc>
+          <w:tcPr>
+            <w:tcW w:w="1142" w:type="dxa"/>
+          </w:tcPr>
+          <w:p>
+            <w:pPr>
+              <w:pStyle w:val="ListParagraph"/>
+              <w:ind w:left="0"/>
+              <w:jc w:val="center"/>
+              <w:rPr>
                 <w:b/>
                 <w:bCs/>
-                <w:sz w:val="18"/>
-                <w:szCs w:val="18"/>
-              </w:rPr>
-            </w:pPr>
-            <w:r>
-              <w:rPr>
-                <w:rFonts w:cs="Cavolini"/>
+                <w:sz w:val="24"/>
+                <w:szCs w:val="24"/>
+              </w:rPr>
+            </w:pPr>
+            <w:r>
+              <w:rPr>
                 <w:b/>
                 <w:bCs/>
-                <w:sz w:val="18"/>
-                <w:szCs w:val="18"/>
-              </w:rPr>
-              <w:t>LF_L2</w:t>
-            </w:r>
-          </w:p>
-        </w:tc>
-        <w:tc>
-          <w:tcPr>
-            <w:tcW w:w="770" w:type="dxa"/>
-          </w:tcPr>
-          <w:p>
-            <w:pPr>
-              <w:jc w:val="center"/>
-              <w:rPr>
-                <w:rFonts w:cs="Cavolini"/>
+                <w:sz w:val="24"/>
+                <w:szCs w:val="24"/>
+              </w:rPr>
+              <w:t>Sensors</w:t>
+            </w:r>
+          </w:p>
+        </w:tc>
+        <w:tc>
+          <w:tcPr>
+            <w:tcW w:w="1193" w:type="dxa"/>
+          </w:tcPr>
+          <w:p>
+            <w:pPr>
+              <w:pStyle w:val="ListParagraph"/>
+              <w:ind w:left="0"/>
+              <w:jc w:val="center"/>
+              <w:rPr>
                 <w:b/>
                 <w:bCs/>
-                <w:sz w:val="18"/>
-                <w:szCs w:val="18"/>
-              </w:rPr>
-            </w:pPr>
-            <w:r>
-              <w:rPr>
-                <w:rFonts w:cs="Cavolini"/>
+                <w:sz w:val="24"/>
+                <w:szCs w:val="24"/>
+              </w:rPr>
+            </w:pPr>
+            <w:r>
+              <w:rPr>
                 <w:b/>
                 <w:bCs/>
-                <w:sz w:val="18"/>
-                <w:szCs w:val="18"/>
-              </w:rPr>
-              <w:t>LF_L1</w:t>
-            </w:r>
-          </w:p>
-        </w:tc>
-        <w:tc>
-          <w:tcPr>
-            <w:tcW w:w="785" w:type="dxa"/>
-          </w:tcPr>
-          <w:p>
-            <w:pPr>
-              <w:jc w:val="center"/>
-              <w:rPr>
-                <w:rFonts w:cs="Cavolini"/>
+                <w:sz w:val="24"/>
+                <w:szCs w:val="24"/>
+              </w:rPr>
+              <w:t>Pin</w:t>
+            </w:r>
+          </w:p>
+        </w:tc>
+        <w:tc>
+          <w:tcPr>
+            <w:tcW w:w="1170" w:type="dxa"/>
+          </w:tcPr>
+          <w:p>
+            <w:pPr>
+              <w:pStyle w:val="ListParagraph"/>
+              <w:ind w:left="0"/>
+              <w:jc w:val="center"/>
+              <w:rPr>
                 <w:b/>
                 <w:bCs/>
-                <w:sz w:val="18"/>
-                <w:szCs w:val="18"/>
-              </w:rPr>
-            </w:pPr>
-            <w:r>
-              <w:rPr>
-                <w:rFonts w:cs="Cavolini"/>
+                <w:sz w:val="24"/>
+                <w:szCs w:val="24"/>
+              </w:rPr>
+            </w:pPr>
+            <w:r>
+              <w:rPr>
                 <w:b/>
                 <w:bCs/>
-                <w:sz w:val="18"/>
-                <w:szCs w:val="18"/>
-              </w:rPr>
-              <w:t>LF_R1</w:t>
-            </w:r>
-          </w:p>
-        </w:tc>
-        <w:tc>
-          <w:tcPr>
-            <w:tcW w:w="785" w:type="dxa"/>
-          </w:tcPr>
-          <w:p>
-            <w:pPr>
-              <w:jc w:val="center"/>
+                <w:sz w:val="24"/>
+                <w:szCs w:val="24"/>
+              </w:rPr>
+              <w:t>GPIO</w:t>
+            </w:r>
+          </w:p>
+        </w:tc>
+      </w:tr>
+      <w:tr>
+        <w:trPr>
+          <w:jc w:val="center"/>
+        </w:trPr>
+        <w:tc>
+          <w:tcPr>
+            <w:tcW w:w="1142" w:type="dxa"/>
+          </w:tcPr>
+          <w:p>
+            <w:pPr>
+              <w:pStyle w:val="ListParagraph"/>
+              <w:ind w:left="0"/>
+              <w:rPr>
+                <w:sz w:val="24"/>
+                <w:szCs w:val="24"/>
+              </w:rPr>
+            </w:pPr>
+            <w:r>
               <w:rPr>
                 <w:rFonts w:cs="Cavolini"/>
                 <w:b/>
                 <w:bCs/>
-                <w:sz w:val="18"/>
-                <w:szCs w:val="18"/>
+                <w:sz w:val="24"/>
+                <w:szCs w:val="24"/>
+              </w:rPr>
+              <w:t>LF_L2</w:t>
+            </w:r>
+          </w:p>
+        </w:tc>
+        <w:tc>
+          <w:tcPr>
+            <w:tcW w:w="1193" w:type="dxa"/>
+          </w:tcPr>
+          <w:p>
+            <w:pPr>
+              <w:pStyle w:val="ListParagraph"/>
+              <w:ind w:left="0"/>
+              <w:rPr>
+                <w:sz w:val="24"/>
+                <w:szCs w:val="24"/>
+              </w:rPr>
+            </w:pPr>
+          </w:p>
+        </w:tc>
+        <w:tc>
+          <w:tcPr>
+            <w:tcW w:w="1170" w:type="dxa"/>
+          </w:tcPr>
+          <w:p>
+            <w:pPr>
+              <w:pStyle w:val="ListParagraph"/>
+              <w:ind w:left="0"/>
+              <w:rPr>
+                <w:sz w:val="24"/>
+                <w:szCs w:val="24"/>
+              </w:rPr>
+            </w:pPr>
+          </w:p>
+        </w:tc>
+      </w:tr>
+      <w:tr>
+        <w:trPr>
+          <w:jc w:val="center"/>
+        </w:trPr>
+        <w:tc>
+          <w:tcPr>
+            <w:tcW w:w="1142" w:type="dxa"/>
+          </w:tcPr>
+          <w:p>
+            <w:pPr>
+              <w:pStyle w:val="ListParagraph"/>
+              <w:ind w:left="0"/>
+              <w:rPr>
+                <w:sz w:val="24"/>
+                <w:szCs w:val="24"/>
               </w:rPr>
             </w:pPr>
             <w:r>
@@ -549,26 +2595,119 @@
                 <w:rFonts w:cs="Cavolini"/>
                 <w:b/>
                 <w:bCs/>
-                <w:sz w:val="18"/>
-                <w:szCs w:val="18"/>
-              </w:rPr>
-              <w:t>LF_R2</w:t>
-            </w:r>
-          </w:p>
-        </w:tc>
-        <w:tc>
-          <w:tcPr>
-            <w:tcW w:w="1925" w:type="dxa"/>
-          </w:tcPr>
-          <w:p>
-            <w:pPr>
-              <w:jc w:val="center"/>
+                <w:sz w:val="24"/>
+                <w:szCs w:val="24"/>
+              </w:rPr>
+              <w:t>LF_L1</w:t>
+            </w:r>
+          </w:p>
+        </w:tc>
+        <w:tc>
+          <w:tcPr>
+            <w:tcW w:w="1193" w:type="dxa"/>
+          </w:tcPr>
+          <w:p>
+            <w:pPr>
+              <w:pStyle w:val="ListParagraph"/>
+              <w:ind w:left="0"/>
+              <w:rPr>
+                <w:sz w:val="24"/>
+                <w:szCs w:val="24"/>
+              </w:rPr>
+            </w:pPr>
+          </w:p>
+        </w:tc>
+        <w:tc>
+          <w:tcPr>
+            <w:tcW w:w="1170" w:type="dxa"/>
+          </w:tcPr>
+          <w:p>
+            <w:pPr>
+              <w:pStyle w:val="ListParagraph"/>
+              <w:ind w:left="0"/>
+              <w:rPr>
+                <w:sz w:val="24"/>
+                <w:szCs w:val="24"/>
+              </w:rPr>
+            </w:pPr>
+          </w:p>
+        </w:tc>
+      </w:tr>
+      <w:tr>
+        <w:trPr>
+          <w:jc w:val="center"/>
+        </w:trPr>
+        <w:tc>
+          <w:tcPr>
+            <w:tcW w:w="1142" w:type="dxa"/>
+          </w:tcPr>
+          <w:p>
+            <w:pPr>
+              <w:pStyle w:val="ListParagraph"/>
+              <w:ind w:left="0"/>
+              <w:rPr>
+                <w:sz w:val="24"/>
+                <w:szCs w:val="24"/>
+              </w:rPr>
+            </w:pPr>
+            <w:r>
               <w:rPr>
                 <w:rFonts w:cs="Cavolini"/>
                 <w:b/>
                 <w:bCs/>
-                <w:sz w:val="18"/>
-                <w:szCs w:val="18"/>
+                <w:sz w:val="24"/>
+                <w:szCs w:val="24"/>
+              </w:rPr>
+              <w:t>LF_R1</w:t>
+            </w:r>
+          </w:p>
+        </w:tc>
+        <w:tc>
+          <w:tcPr>
+            <w:tcW w:w="1193" w:type="dxa"/>
+          </w:tcPr>
+          <w:p>
+            <w:pPr>
+              <w:pStyle w:val="ListParagraph"/>
+              <w:ind w:left="0"/>
+              <w:rPr>
+                <w:sz w:val="24"/>
+                <w:szCs w:val="24"/>
+              </w:rPr>
+            </w:pPr>
+          </w:p>
+        </w:tc>
+        <w:tc>
+          <w:tcPr>
+            <w:tcW w:w="1170" w:type="dxa"/>
+          </w:tcPr>
+          <w:p>
+            <w:pPr>
+              <w:pStyle w:val="ListParagraph"/>
+              <w:ind w:left="0"/>
+              <w:rPr>
+                <w:sz w:val="24"/>
+                <w:szCs w:val="24"/>
+              </w:rPr>
+            </w:pPr>
+          </w:p>
+        </w:tc>
+      </w:tr>
+      <w:tr>
+        <w:trPr>
+          <w:jc w:val="center"/>
+        </w:trPr>
+        <w:tc>
+          <w:tcPr>
+            <w:tcW w:w="1142" w:type="dxa"/>
+          </w:tcPr>
+          <w:p>
+            <w:pPr>
+              <w:pStyle w:val="ListParagraph"/>
+              <w:ind w:left="0"/>
+              <w:rPr>
+                <w:sz w:val="24"/>
+                <w:szCs w:val="24"/>
               </w:rPr>
             </w:pPr>
             <w:r>
@@ -576,2239 +2715,46 @@
                 <w:rFonts w:cs="Cavolini"/>
                 <w:b/>
                 <w:bCs/>
-                <w:sz w:val="18"/>
-                <w:szCs w:val="18"/>
-              </w:rPr>
-              <w:t>STATE</w:t>
-            </w:r>
-          </w:p>
-        </w:tc>
-        <w:tc>
-          <w:tcPr>
-            <w:tcW w:w="2963" w:type="dxa"/>
-          </w:tcPr>
-          <w:p>
-            <w:pPr>
-              <w:jc w:val="center"/>
-              <w:rPr>
-                <w:rFonts w:cs="Cavolini"/>
-                <w:b/>
-                <w:bCs/>
-                <w:sz w:val="18"/>
-                <w:szCs w:val="18"/>
-              </w:rPr>
-            </w:pPr>
-            <w:r>
-              <w:rPr>
-                <w:rFonts w:cs="Cavolini"/>
-                <w:b/>
-                <w:bCs/>
-                <w:sz w:val="18"/>
-                <w:szCs w:val="18"/>
-              </w:rPr>
-              <w:t>DRIVE</w:t>
-            </w:r>
-          </w:p>
-        </w:tc>
-        <w:tc>
-          <w:tcPr>
-            <w:tcW w:w="1352" w:type="dxa"/>
-          </w:tcPr>
-          <w:p>
-            <w:pPr>
-              <w:jc w:val="center"/>
-              <w:rPr>
-                <w:rFonts w:cs="Cavolini"/>
-                <w:b/>
-                <w:bCs/>
-                <w:sz w:val="18"/>
-                <w:szCs w:val="18"/>
-              </w:rPr>
-            </w:pPr>
-            <w:r>
-              <w:rPr>
-                <w:rFonts w:cs="Cavolini"/>
-                <w:b/>
-                <w:bCs/>
-                <w:sz w:val="18"/>
-                <w:szCs w:val="18"/>
-              </w:rPr>
-              <w:t>LEDs</w:t>
-            </w:r>
-          </w:p>
-        </w:tc>
-      </w:tr>
-      <w:tr>
-        <w:tc>
-          <w:tcPr>
-            <w:tcW w:w="770" w:type="dxa"/>
-          </w:tcPr>
-          <w:p>
-            <w:pPr>
-              <w:jc w:val="center"/>
-              <w:rPr>
-                <w:rFonts w:cs="Cavolini"/>
-                <w:sz w:val="18"/>
-                <w:szCs w:val="18"/>
-              </w:rPr>
-            </w:pPr>
-            <w:r>
-              <w:rPr>
-                <w:rFonts w:cs="Cavolini"/>
-                <w:sz w:val="18"/>
-                <w:szCs w:val="18"/>
-              </w:rPr>
-              <w:t>0</w:t>
-            </w:r>
-          </w:p>
-        </w:tc>
-        <w:tc>
-          <w:tcPr>
-            <w:tcW w:w="770" w:type="dxa"/>
-          </w:tcPr>
-          <w:p>
-            <w:pPr>
-              <w:jc w:val="center"/>
-              <w:rPr>
-                <w:rFonts w:cs="Cavolini"/>
-                <w:sz w:val="18"/>
-                <w:szCs w:val="18"/>
-              </w:rPr>
-            </w:pPr>
-            <w:r>
-              <w:rPr>
-                <w:rFonts w:cs="Cavolini"/>
-                <w:sz w:val="18"/>
-                <w:szCs w:val="18"/>
-              </w:rPr>
-              <w:t>0</w:t>
-            </w:r>
-          </w:p>
-        </w:tc>
-        <w:tc>
-          <w:tcPr>
-            <w:tcW w:w="785" w:type="dxa"/>
-          </w:tcPr>
-          <w:p>
-            <w:pPr>
-              <w:jc w:val="center"/>
-              <w:rPr>
-                <w:rFonts w:cs="Cavolini"/>
-                <w:sz w:val="18"/>
-                <w:szCs w:val="18"/>
-              </w:rPr>
-            </w:pPr>
-            <w:r>
-              <w:rPr>
-                <w:rFonts w:cs="Cavolini"/>
-                <w:sz w:val="18"/>
-                <w:szCs w:val="18"/>
-              </w:rPr>
-              <w:t>0</w:t>
-            </w:r>
-          </w:p>
-        </w:tc>
-        <w:tc>
-          <w:tcPr>
-            <w:tcW w:w="785" w:type="dxa"/>
-          </w:tcPr>
-          <w:p>
-            <w:pPr>
-              <w:jc w:val="center"/>
-              <w:rPr>
-                <w:rFonts w:cs="Cavolini"/>
-                <w:sz w:val="18"/>
-                <w:szCs w:val="18"/>
-              </w:rPr>
-            </w:pPr>
-            <w:r>
-              <w:rPr>
-                <w:rFonts w:cs="Cavolini"/>
-                <w:sz w:val="18"/>
-                <w:szCs w:val="18"/>
-              </w:rPr>
-              <w:t>0</w:t>
-            </w:r>
-          </w:p>
-        </w:tc>
-        <w:tc>
-          <w:tcPr>
-            <w:tcW w:w="1925" w:type="dxa"/>
-          </w:tcPr>
-          <w:p>
-            <w:pPr>
-              <w:rPr>
-                <w:rFonts w:cs="Cavolini"/>
-                <w:sz w:val="18"/>
-                <w:szCs w:val="18"/>
-              </w:rPr>
-            </w:pPr>
-          </w:p>
-        </w:tc>
-        <w:tc>
-          <w:tcPr>
-            <w:tcW w:w="2963" w:type="dxa"/>
-          </w:tcPr>
-          <w:p>
-            <w:pPr>
-              <w:rPr>
-                <w:rFonts w:cs="Cavolini"/>
-                <w:sz w:val="18"/>
-                <w:szCs w:val="18"/>
-              </w:rPr>
-            </w:pPr>
-          </w:p>
-        </w:tc>
-        <w:tc>
-          <w:tcPr>
-            <w:tcW w:w="1352" w:type="dxa"/>
-          </w:tcPr>
-          <w:p>
-            <w:pPr>
-              <w:rPr>
-                <w:rFonts w:cs="Cavolini"/>
-                <w:sz w:val="18"/>
-                <w:szCs w:val="18"/>
-              </w:rPr>
-            </w:pPr>
-          </w:p>
-        </w:tc>
-      </w:tr>
-      <w:tr>
-        <w:tc>
-          <w:tcPr>
-            <w:tcW w:w="770" w:type="dxa"/>
-          </w:tcPr>
-          <w:p>
-            <w:pPr>
-              <w:jc w:val="center"/>
-              <w:rPr>
-                <w:rFonts w:cs="Cavolini"/>
-                <w:sz w:val="18"/>
-                <w:szCs w:val="18"/>
-              </w:rPr>
-            </w:pPr>
-            <w:r>
-              <w:rPr>
-                <w:rFonts w:cs="Cavolini"/>
-                <w:sz w:val="18"/>
-                <w:szCs w:val="18"/>
-              </w:rPr>
-              <w:t>0</w:t>
-            </w:r>
-          </w:p>
-        </w:tc>
-        <w:tc>
-          <w:tcPr>
-            <w:tcW w:w="770" w:type="dxa"/>
-          </w:tcPr>
-          <w:p>
-            <w:pPr>
-              <w:jc w:val="center"/>
-              <w:rPr>
-                <w:rFonts w:cs="Cavolini"/>
-                <w:sz w:val="18"/>
-                <w:szCs w:val="18"/>
-              </w:rPr>
-            </w:pPr>
-            <w:r>
-              <w:rPr>
-                <w:rFonts w:cs="Cavolini"/>
-                <w:sz w:val="18"/>
-                <w:szCs w:val="18"/>
-              </w:rPr>
-              <w:t>0</w:t>
-            </w:r>
-          </w:p>
-        </w:tc>
-        <w:tc>
-          <w:tcPr>
-            <w:tcW w:w="785" w:type="dxa"/>
-          </w:tcPr>
-          <w:p>
-            <w:pPr>
-              <w:jc w:val="center"/>
-              <w:rPr>
-                <w:rFonts w:cs="Cavolini"/>
-                <w:sz w:val="18"/>
-                <w:szCs w:val="18"/>
-              </w:rPr>
-            </w:pPr>
-            <w:r>
-              <w:rPr>
-                <w:rFonts w:cs="Cavolini"/>
-                <w:sz w:val="18"/>
-                <w:szCs w:val="18"/>
-              </w:rPr>
-              <w:t>0</w:t>
-            </w:r>
-          </w:p>
-        </w:tc>
-        <w:tc>
-          <w:tcPr>
-            <w:tcW w:w="785" w:type="dxa"/>
-          </w:tcPr>
-          <w:p>
-            <w:pPr>
-              <w:jc w:val="center"/>
-              <w:rPr>
-                <w:rFonts w:cs="Cavolini"/>
-                <w:sz w:val="18"/>
-                <w:szCs w:val="18"/>
-              </w:rPr>
-            </w:pPr>
-            <w:r>
-              <w:rPr>
-                <w:rFonts w:cs="Cavolini"/>
-                <w:sz w:val="18"/>
-                <w:szCs w:val="18"/>
-              </w:rPr>
-              <w:t>1</w:t>
-            </w:r>
-          </w:p>
-        </w:tc>
-        <w:tc>
-          <w:tcPr>
-            <w:tcW w:w="1925" w:type="dxa"/>
-          </w:tcPr>
-          <w:p>
-            <w:pPr>
-              <w:rPr>
-                <w:rFonts w:cs="Cavolini"/>
-                <w:sz w:val="18"/>
-                <w:szCs w:val="18"/>
-              </w:rPr>
-            </w:pPr>
-          </w:p>
-        </w:tc>
-        <w:tc>
-          <w:tcPr>
-            <w:tcW w:w="2963" w:type="dxa"/>
-          </w:tcPr>
-          <w:p>
-            <w:pPr>
-              <w:rPr>
-                <w:rFonts w:cs="Cavolini"/>
-                <w:sz w:val="18"/>
-                <w:szCs w:val="18"/>
-              </w:rPr>
-            </w:pPr>
-          </w:p>
-        </w:tc>
-        <w:tc>
-          <w:tcPr>
-            <w:tcW w:w="1352" w:type="dxa"/>
-          </w:tcPr>
-          <w:p>
-            <w:pPr>
-              <w:rPr>
-                <w:rFonts w:cs="Cavolini"/>
-                <w:sz w:val="18"/>
-                <w:szCs w:val="18"/>
-              </w:rPr>
-            </w:pPr>
-          </w:p>
-        </w:tc>
-      </w:tr>
-      <w:tr>
-        <w:tc>
-          <w:tcPr>
-            <w:tcW w:w="770" w:type="dxa"/>
-          </w:tcPr>
-          <w:p>
-            <w:pPr>
-              <w:jc w:val="center"/>
-              <w:rPr>
-                <w:rFonts w:cs="Cavolini"/>
-                <w:sz w:val="18"/>
-                <w:szCs w:val="18"/>
-              </w:rPr>
-            </w:pPr>
-            <w:r>
-              <w:rPr>
-                <w:rFonts w:cs="Cavolini"/>
-                <w:sz w:val="18"/>
-                <w:szCs w:val="18"/>
-              </w:rPr>
-              <w:t>0</w:t>
-            </w:r>
-          </w:p>
-        </w:tc>
-        <w:tc>
-          <w:tcPr>
-            <w:tcW w:w="770" w:type="dxa"/>
-          </w:tcPr>
-          <w:p>
-            <w:pPr>
-              <w:jc w:val="center"/>
-              <w:rPr>
-                <w:rFonts w:cs="Cavolini"/>
-                <w:sz w:val="18"/>
-                <w:szCs w:val="18"/>
-              </w:rPr>
-            </w:pPr>
-            <w:r>
-              <w:rPr>
-                <w:rFonts w:cs="Cavolini"/>
-                <w:sz w:val="18"/>
-                <w:szCs w:val="18"/>
-              </w:rPr>
-              <w:t>0</w:t>
-            </w:r>
-          </w:p>
-        </w:tc>
-        <w:tc>
-          <w:tcPr>
-            <w:tcW w:w="785" w:type="dxa"/>
-          </w:tcPr>
-          <w:p>
-            <w:pPr>
-              <w:jc w:val="center"/>
-              <w:rPr>
-                <w:rFonts w:cs="Cavolini"/>
-                <w:sz w:val="18"/>
-                <w:szCs w:val="18"/>
-              </w:rPr>
-            </w:pPr>
-            <w:r>
-              <w:rPr>
-                <w:rFonts w:cs="Cavolini"/>
-                <w:sz w:val="18"/>
-                <w:szCs w:val="18"/>
-              </w:rPr>
-              <w:t>1</w:t>
-            </w:r>
-          </w:p>
-        </w:tc>
-        <w:tc>
-          <w:tcPr>
-            <w:tcW w:w="785" w:type="dxa"/>
-          </w:tcPr>
-          <w:p>
-            <w:pPr>
-              <w:jc w:val="center"/>
-              <w:rPr>
-                <w:rFonts w:cs="Cavolini"/>
-                <w:sz w:val="18"/>
-                <w:szCs w:val="18"/>
-              </w:rPr>
-            </w:pPr>
-            <w:r>
-              <w:rPr>
-                <w:rFonts w:cs="Cavolini"/>
-                <w:sz w:val="18"/>
-                <w:szCs w:val="18"/>
-              </w:rPr>
-              <w:t>0</w:t>
-            </w:r>
-          </w:p>
-        </w:tc>
-        <w:tc>
-          <w:tcPr>
-            <w:tcW w:w="1925" w:type="dxa"/>
-          </w:tcPr>
-          <w:p>
-            <w:pPr>
-              <w:rPr>
-                <w:rFonts w:cs="Cavolini"/>
-                <w:sz w:val="18"/>
-                <w:szCs w:val="18"/>
-              </w:rPr>
-            </w:pPr>
-          </w:p>
-        </w:tc>
-        <w:tc>
-          <w:tcPr>
-            <w:tcW w:w="2963" w:type="dxa"/>
-          </w:tcPr>
-          <w:p>
-            <w:pPr>
-              <w:rPr>
-                <w:rFonts w:cs="Cavolini"/>
-                <w:sz w:val="18"/>
-                <w:szCs w:val="18"/>
-              </w:rPr>
-            </w:pPr>
-          </w:p>
-        </w:tc>
-        <w:tc>
-          <w:tcPr>
-            <w:tcW w:w="1352" w:type="dxa"/>
-          </w:tcPr>
-          <w:p>
-            <w:pPr>
-              <w:rPr>
-                <w:rFonts w:cs="Cavolini"/>
-                <w:sz w:val="18"/>
-                <w:szCs w:val="18"/>
-              </w:rPr>
-            </w:pPr>
-          </w:p>
-        </w:tc>
-      </w:tr>
-      <w:tr>
-        <w:tc>
-          <w:tcPr>
-            <w:tcW w:w="770" w:type="dxa"/>
-          </w:tcPr>
-          <w:p>
-            <w:pPr>
-              <w:jc w:val="center"/>
-              <w:rPr>
-                <w:rFonts w:cs="Cavolini"/>
-                <w:sz w:val="18"/>
-                <w:szCs w:val="18"/>
-              </w:rPr>
-            </w:pPr>
-            <w:r>
-              <w:rPr>
-                <w:rFonts w:cs="Cavolini"/>
-                <w:sz w:val="18"/>
-                <w:szCs w:val="18"/>
-              </w:rPr>
-              <w:t>0</w:t>
-            </w:r>
-          </w:p>
-        </w:tc>
-        <w:tc>
-          <w:tcPr>
-            <w:tcW w:w="770" w:type="dxa"/>
-          </w:tcPr>
-          <w:p>
-            <w:pPr>
-              <w:jc w:val="center"/>
-              <w:rPr>
-                <w:rFonts w:cs="Cavolini"/>
-                <w:sz w:val="18"/>
-                <w:szCs w:val="18"/>
-              </w:rPr>
-            </w:pPr>
-            <w:r>
-              <w:rPr>
-                <w:rFonts w:cs="Cavolini"/>
-                <w:sz w:val="18"/>
-                <w:szCs w:val="18"/>
-              </w:rPr>
-              <w:t>0</w:t>
-            </w:r>
-          </w:p>
-        </w:tc>
-        <w:tc>
-          <w:tcPr>
-            <w:tcW w:w="785" w:type="dxa"/>
-          </w:tcPr>
-          <w:p>
-            <w:pPr>
-              <w:jc w:val="center"/>
-              <w:rPr>
-                <w:rFonts w:cs="Cavolini"/>
-                <w:sz w:val="18"/>
-                <w:szCs w:val="18"/>
-              </w:rPr>
-            </w:pPr>
-            <w:r>
-              <w:rPr>
-                <w:rFonts w:cs="Cavolini"/>
-                <w:sz w:val="18"/>
-                <w:szCs w:val="18"/>
-              </w:rPr>
-              <w:t>1</w:t>
-            </w:r>
-          </w:p>
-        </w:tc>
-        <w:tc>
-          <w:tcPr>
-            <w:tcW w:w="785" w:type="dxa"/>
-          </w:tcPr>
-          <w:p>
-            <w:pPr>
-              <w:jc w:val="center"/>
-              <w:rPr>
-                <w:rFonts w:cs="Cavolini"/>
-                <w:sz w:val="18"/>
-                <w:szCs w:val="18"/>
-              </w:rPr>
-            </w:pPr>
-            <w:r>
-              <w:rPr>
-                <w:rFonts w:cs="Cavolini"/>
-                <w:sz w:val="18"/>
-                <w:szCs w:val="18"/>
-              </w:rPr>
-              <w:t>1</w:t>
-            </w:r>
-          </w:p>
-        </w:tc>
-        <w:tc>
-          <w:tcPr>
-            <w:tcW w:w="1925" w:type="dxa"/>
-          </w:tcPr>
-          <w:p>
-            <w:pPr>
-              <w:rPr>
-                <w:rFonts w:cs="Cavolini"/>
-                <w:sz w:val="18"/>
-                <w:szCs w:val="18"/>
-              </w:rPr>
-            </w:pPr>
-          </w:p>
-        </w:tc>
-        <w:tc>
-          <w:tcPr>
-            <w:tcW w:w="2963" w:type="dxa"/>
-          </w:tcPr>
-          <w:p>
-            <w:pPr>
-              <w:rPr>
-                <w:rFonts w:cs="Cavolini"/>
-                <w:sz w:val="18"/>
-                <w:szCs w:val="18"/>
-              </w:rPr>
-            </w:pPr>
-          </w:p>
-        </w:tc>
-        <w:tc>
-          <w:tcPr>
-            <w:tcW w:w="1352" w:type="dxa"/>
-          </w:tcPr>
-          <w:p>
-            <w:pPr>
-              <w:rPr>
-                <w:rFonts w:cs="Cavolini"/>
-                <w:sz w:val="18"/>
-                <w:szCs w:val="18"/>
-              </w:rPr>
-            </w:pPr>
-          </w:p>
-        </w:tc>
-      </w:tr>
-      <w:tr>
-        <w:tc>
-          <w:tcPr>
-            <w:tcW w:w="770" w:type="dxa"/>
-          </w:tcPr>
-          <w:p>
-            <w:pPr>
-              <w:jc w:val="center"/>
-              <w:rPr>
-                <w:rFonts w:cs="Cavolini"/>
-                <w:sz w:val="18"/>
-                <w:szCs w:val="18"/>
-              </w:rPr>
-            </w:pPr>
-            <w:r>
-              <w:rPr>
-                <w:rFonts w:cs="Cavolini"/>
-                <w:sz w:val="18"/>
-                <w:szCs w:val="18"/>
-              </w:rPr>
-              <w:t>0</w:t>
-            </w:r>
-          </w:p>
-        </w:tc>
-        <w:tc>
-          <w:tcPr>
-            <w:tcW w:w="770" w:type="dxa"/>
-          </w:tcPr>
-          <w:p>
-            <w:pPr>
-              <w:jc w:val="center"/>
-              <w:rPr>
-                <w:rFonts w:cs="Cavolini"/>
-                <w:sz w:val="18"/>
-                <w:szCs w:val="18"/>
-              </w:rPr>
-            </w:pPr>
-            <w:r>
-              <w:rPr>
-                <w:rFonts w:cs="Cavolini"/>
-                <w:sz w:val="18"/>
-                <w:szCs w:val="18"/>
-              </w:rPr>
-              <w:t>1</w:t>
-            </w:r>
-          </w:p>
-        </w:tc>
-        <w:tc>
-          <w:tcPr>
-            <w:tcW w:w="785" w:type="dxa"/>
-          </w:tcPr>
-          <w:p>
-            <w:pPr>
-              <w:jc w:val="center"/>
-              <w:rPr>
-                <w:rFonts w:cs="Cavolini"/>
-                <w:sz w:val="18"/>
-                <w:szCs w:val="18"/>
-              </w:rPr>
-            </w:pPr>
-            <w:r>
-              <w:rPr>
-                <w:rFonts w:cs="Cavolini"/>
-                <w:sz w:val="18"/>
-                <w:szCs w:val="18"/>
-              </w:rPr>
-              <w:t>0</w:t>
-            </w:r>
-          </w:p>
-        </w:tc>
-        <w:tc>
-          <w:tcPr>
-            <w:tcW w:w="785" w:type="dxa"/>
-          </w:tcPr>
-          <w:p>
-            <w:pPr>
-              <w:jc w:val="center"/>
-              <w:rPr>
-                <w:rFonts w:cs="Cavolini"/>
-                <w:sz w:val="18"/>
-                <w:szCs w:val="18"/>
-              </w:rPr>
-            </w:pPr>
-            <w:r>
-              <w:rPr>
-                <w:rFonts w:cs="Cavolini"/>
-                <w:sz w:val="18"/>
-                <w:szCs w:val="18"/>
-              </w:rPr>
-              <w:t>0</w:t>
-            </w:r>
-          </w:p>
-        </w:tc>
-        <w:tc>
-          <w:tcPr>
-            <w:tcW w:w="1925" w:type="dxa"/>
-          </w:tcPr>
-          <w:p>
-            <w:pPr>
-              <w:rPr>
-                <w:rFonts w:cs="Cavolini"/>
-                <w:sz w:val="18"/>
-                <w:szCs w:val="18"/>
-              </w:rPr>
-            </w:pPr>
-          </w:p>
-        </w:tc>
-        <w:tc>
-          <w:tcPr>
-            <w:tcW w:w="2963" w:type="dxa"/>
-          </w:tcPr>
-          <w:p>
-            <w:pPr>
-              <w:rPr>
-                <w:rFonts w:cs="Cavolini"/>
-                <w:sz w:val="18"/>
-                <w:szCs w:val="18"/>
-              </w:rPr>
-            </w:pPr>
-          </w:p>
-        </w:tc>
-        <w:tc>
-          <w:tcPr>
-            <w:tcW w:w="1352" w:type="dxa"/>
-          </w:tcPr>
-          <w:p>
-            <w:pPr>
-              <w:rPr>
-                <w:rFonts w:cs="Cavolini"/>
-                <w:sz w:val="18"/>
-                <w:szCs w:val="18"/>
-              </w:rPr>
-            </w:pPr>
-          </w:p>
-        </w:tc>
-      </w:tr>
-      <w:tr>
-        <w:tc>
-          <w:tcPr>
-            <w:tcW w:w="770" w:type="dxa"/>
-          </w:tcPr>
-          <w:p>
-            <w:pPr>
-              <w:jc w:val="center"/>
-              <w:rPr>
-                <w:rFonts w:cs="Cavolini"/>
-                <w:sz w:val="18"/>
-                <w:szCs w:val="18"/>
-              </w:rPr>
-            </w:pPr>
-            <w:r>
-              <w:rPr>
-                <w:rFonts w:cs="Cavolini"/>
-                <w:sz w:val="18"/>
-                <w:szCs w:val="18"/>
-              </w:rPr>
-              <w:t>0</w:t>
-            </w:r>
-          </w:p>
-        </w:tc>
-        <w:tc>
-          <w:tcPr>
-            <w:tcW w:w="770" w:type="dxa"/>
-          </w:tcPr>
-          <w:p>
-            <w:pPr>
-              <w:jc w:val="center"/>
-              <w:rPr>
-                <w:rFonts w:cs="Cavolini"/>
-                <w:sz w:val="18"/>
-                <w:szCs w:val="18"/>
-              </w:rPr>
-            </w:pPr>
-            <w:r>
-              <w:rPr>
-                <w:rFonts w:cs="Cavolini"/>
-                <w:sz w:val="18"/>
-                <w:szCs w:val="18"/>
-              </w:rPr>
-              <w:t>1</w:t>
-            </w:r>
-          </w:p>
-        </w:tc>
-        <w:tc>
-          <w:tcPr>
-            <w:tcW w:w="785" w:type="dxa"/>
-          </w:tcPr>
-          <w:p>
-            <w:pPr>
-              <w:jc w:val="center"/>
-              <w:rPr>
-                <w:rFonts w:cs="Cavolini"/>
-                <w:sz w:val="18"/>
-                <w:szCs w:val="18"/>
-              </w:rPr>
-            </w:pPr>
-            <w:r>
-              <w:rPr>
-                <w:rFonts w:cs="Cavolini"/>
-                <w:sz w:val="18"/>
-                <w:szCs w:val="18"/>
-              </w:rPr>
-              <w:t>0</w:t>
-            </w:r>
-          </w:p>
-        </w:tc>
-        <w:tc>
-          <w:tcPr>
-            <w:tcW w:w="785" w:type="dxa"/>
-          </w:tcPr>
-          <w:p>
-            <w:pPr>
-              <w:jc w:val="center"/>
-              <w:rPr>
-                <w:rFonts w:cs="Cavolini"/>
-                <w:sz w:val="18"/>
-                <w:szCs w:val="18"/>
-              </w:rPr>
-            </w:pPr>
-            <w:r>
-              <w:rPr>
-                <w:rFonts w:cs="Cavolini"/>
-                <w:sz w:val="18"/>
-                <w:szCs w:val="18"/>
-              </w:rPr>
-              <w:t>1</w:t>
-            </w:r>
-          </w:p>
-        </w:tc>
-        <w:tc>
-          <w:tcPr>
-            <w:tcW w:w="1925" w:type="dxa"/>
-          </w:tcPr>
-          <w:p>
-            <w:pPr>
-              <w:rPr>
-                <w:rFonts w:cs="Cavolini"/>
-                <w:sz w:val="18"/>
-                <w:szCs w:val="18"/>
-              </w:rPr>
-            </w:pPr>
-          </w:p>
-        </w:tc>
-        <w:tc>
-          <w:tcPr>
-            <w:tcW w:w="2963" w:type="dxa"/>
-          </w:tcPr>
-          <w:p>
-            <w:pPr>
-              <w:rPr>
-                <w:rFonts w:cs="Cavolini"/>
-                <w:sz w:val="18"/>
-                <w:szCs w:val="18"/>
-              </w:rPr>
-            </w:pPr>
-          </w:p>
-        </w:tc>
-        <w:tc>
-          <w:tcPr>
-            <w:tcW w:w="1352" w:type="dxa"/>
-          </w:tcPr>
-          <w:p>
-            <w:pPr>
-              <w:rPr>
-                <w:rFonts w:cs="Cavolini"/>
-                <w:sz w:val="18"/>
-                <w:szCs w:val="18"/>
-              </w:rPr>
-            </w:pPr>
-          </w:p>
-        </w:tc>
-      </w:tr>
-      <w:tr>
-        <w:tc>
-          <w:tcPr>
-            <w:tcW w:w="770" w:type="dxa"/>
-          </w:tcPr>
-          <w:p>
-            <w:pPr>
-              <w:jc w:val="center"/>
-              <w:rPr>
-                <w:rFonts w:cs="Cavolini"/>
-                <w:sz w:val="18"/>
-                <w:szCs w:val="18"/>
-              </w:rPr>
-            </w:pPr>
-            <w:r>
-              <w:rPr>
-                <w:rFonts w:cs="Cavolini"/>
-                <w:sz w:val="18"/>
-                <w:szCs w:val="18"/>
-              </w:rPr>
-              <w:t>0</w:t>
-            </w:r>
-          </w:p>
-        </w:tc>
-        <w:tc>
-          <w:tcPr>
-            <w:tcW w:w="770" w:type="dxa"/>
-          </w:tcPr>
-          <w:p>
-            <w:pPr>
-              <w:jc w:val="center"/>
-              <w:rPr>
-                <w:rFonts w:cs="Cavolini"/>
-                <w:sz w:val="18"/>
-                <w:szCs w:val="18"/>
-              </w:rPr>
-            </w:pPr>
-            <w:r>
-              <w:rPr>
-                <w:rFonts w:cs="Cavolini"/>
-                <w:sz w:val="18"/>
-                <w:szCs w:val="18"/>
-              </w:rPr>
-              <w:t>1</w:t>
-            </w:r>
-          </w:p>
-        </w:tc>
-        <w:tc>
-          <w:tcPr>
-            <w:tcW w:w="785" w:type="dxa"/>
-          </w:tcPr>
-          <w:p>
-            <w:pPr>
-              <w:jc w:val="center"/>
-              <w:rPr>
-                <w:rFonts w:cs="Cavolini"/>
-                <w:sz w:val="18"/>
-                <w:szCs w:val="18"/>
-              </w:rPr>
-            </w:pPr>
-            <w:r>
-              <w:rPr>
-                <w:rFonts w:cs="Cavolini"/>
-                <w:sz w:val="18"/>
-                <w:szCs w:val="18"/>
-              </w:rPr>
-              <w:t>1</w:t>
-            </w:r>
-          </w:p>
-        </w:tc>
-        <w:tc>
-          <w:tcPr>
-            <w:tcW w:w="785" w:type="dxa"/>
-          </w:tcPr>
-          <w:p>
-            <w:pPr>
-              <w:jc w:val="center"/>
-              <w:rPr>
-                <w:rFonts w:cs="Cavolini"/>
-                <w:sz w:val="18"/>
-                <w:szCs w:val="18"/>
-              </w:rPr>
-            </w:pPr>
-            <w:r>
-              <w:rPr>
-                <w:rFonts w:cs="Cavolini"/>
-                <w:sz w:val="18"/>
-                <w:szCs w:val="18"/>
-              </w:rPr>
-              <w:t>0</w:t>
-            </w:r>
-          </w:p>
-        </w:tc>
-        <w:tc>
-          <w:tcPr>
-            <w:tcW w:w="1925" w:type="dxa"/>
-          </w:tcPr>
-          <w:p>
-            <w:pPr>
-              <w:rPr>
-                <w:rFonts w:cs="Cavolini"/>
-                <w:sz w:val="18"/>
-                <w:szCs w:val="18"/>
-              </w:rPr>
-            </w:pPr>
-          </w:p>
-        </w:tc>
-        <w:tc>
-          <w:tcPr>
-            <w:tcW w:w="2963" w:type="dxa"/>
-          </w:tcPr>
-          <w:p>
-            <w:pPr>
-              <w:rPr>
-                <w:rFonts w:cs="Cavolini"/>
-                <w:sz w:val="18"/>
-                <w:szCs w:val="18"/>
-              </w:rPr>
-            </w:pPr>
-          </w:p>
-        </w:tc>
-        <w:tc>
-          <w:tcPr>
-            <w:tcW w:w="1352" w:type="dxa"/>
-          </w:tcPr>
-          <w:p>
-            <w:pPr>
-              <w:rPr>
-                <w:rFonts w:cs="Cavolini"/>
-                <w:sz w:val="18"/>
-                <w:szCs w:val="18"/>
-              </w:rPr>
-            </w:pPr>
-          </w:p>
-        </w:tc>
-      </w:tr>
-      <w:tr>
-        <w:tc>
-          <w:tcPr>
-            <w:tcW w:w="770" w:type="dxa"/>
-          </w:tcPr>
-          <w:p>
-            <w:pPr>
-              <w:jc w:val="center"/>
-              <w:rPr>
-                <w:rFonts w:cs="Cavolini"/>
-                <w:sz w:val="18"/>
-                <w:szCs w:val="18"/>
-              </w:rPr>
-            </w:pPr>
-            <w:r>
-              <w:rPr>
-                <w:rFonts w:cs="Cavolini"/>
-                <w:sz w:val="18"/>
-                <w:szCs w:val="18"/>
-              </w:rPr>
-              <w:t>0</w:t>
-            </w:r>
-          </w:p>
-        </w:tc>
-        <w:tc>
-          <w:tcPr>
-            <w:tcW w:w="770" w:type="dxa"/>
-          </w:tcPr>
-          <w:p>
-            <w:pPr>
-              <w:jc w:val="center"/>
-              <w:rPr>
-                <w:rFonts w:cs="Cavolini"/>
-                <w:sz w:val="18"/>
-                <w:szCs w:val="18"/>
-              </w:rPr>
-            </w:pPr>
-            <w:r>
-              <w:rPr>
-                <w:rFonts w:cs="Cavolini"/>
-                <w:sz w:val="18"/>
-                <w:szCs w:val="18"/>
-              </w:rPr>
-              <w:t>1</w:t>
-            </w:r>
-          </w:p>
-        </w:tc>
-        <w:tc>
-          <w:tcPr>
-            <w:tcW w:w="785" w:type="dxa"/>
-          </w:tcPr>
-          <w:p>
-            <w:pPr>
-              <w:jc w:val="center"/>
-              <w:rPr>
-                <w:rFonts w:cs="Cavolini"/>
-                <w:sz w:val="18"/>
-                <w:szCs w:val="18"/>
-              </w:rPr>
-            </w:pPr>
-            <w:r>
-              <w:rPr>
-                <w:rFonts w:cs="Cavolini"/>
-                <w:sz w:val="18"/>
-                <w:szCs w:val="18"/>
-              </w:rPr>
-              <w:t>1</w:t>
-            </w:r>
-          </w:p>
-        </w:tc>
-        <w:tc>
-          <w:tcPr>
-            <w:tcW w:w="785" w:type="dxa"/>
-          </w:tcPr>
-          <w:p>
-            <w:pPr>
-              <w:jc w:val="center"/>
-              <w:rPr>
-                <w:rFonts w:cs="Cavolini"/>
-                <w:sz w:val="18"/>
-                <w:szCs w:val="18"/>
-              </w:rPr>
-            </w:pPr>
-            <w:r>
-              <w:rPr>
-                <w:rFonts w:cs="Cavolini"/>
-                <w:sz w:val="18"/>
-                <w:szCs w:val="18"/>
-              </w:rPr>
-              <w:t>1</w:t>
-            </w:r>
-          </w:p>
-        </w:tc>
-        <w:tc>
-          <w:tcPr>
-            <w:tcW w:w="1925" w:type="dxa"/>
-          </w:tcPr>
-          <w:p>
-            <w:pPr>
-              <w:rPr>
-                <w:rFonts w:cs="Cavolini"/>
-                <w:sz w:val="18"/>
-                <w:szCs w:val="18"/>
-              </w:rPr>
-            </w:pPr>
-          </w:p>
-        </w:tc>
-        <w:tc>
-          <w:tcPr>
-            <w:tcW w:w="2963" w:type="dxa"/>
-          </w:tcPr>
-          <w:p>
-            <w:pPr>
-              <w:rPr>
-                <w:rFonts w:cs="Cavolini"/>
-                <w:sz w:val="18"/>
-                <w:szCs w:val="18"/>
-              </w:rPr>
-            </w:pPr>
-          </w:p>
-        </w:tc>
-        <w:tc>
-          <w:tcPr>
-            <w:tcW w:w="1352" w:type="dxa"/>
-          </w:tcPr>
-          <w:p>
-            <w:pPr>
-              <w:rPr>
-                <w:rFonts w:cs="Cavolini"/>
-                <w:sz w:val="18"/>
-                <w:szCs w:val="18"/>
-              </w:rPr>
-            </w:pPr>
-          </w:p>
-        </w:tc>
-      </w:tr>
-      <w:tr>
-        <w:tc>
-          <w:tcPr>
-            <w:tcW w:w="770" w:type="dxa"/>
-          </w:tcPr>
-          <w:p>
-            <w:pPr>
-              <w:jc w:val="center"/>
-              <w:rPr>
-                <w:rFonts w:cs="Cavolini"/>
-                <w:sz w:val="18"/>
-                <w:szCs w:val="18"/>
-              </w:rPr>
-            </w:pPr>
-            <w:r>
-              <w:rPr>
-                <w:rFonts w:cs="Cavolini"/>
-                <w:sz w:val="18"/>
-                <w:szCs w:val="18"/>
-              </w:rPr>
-              <w:t>1</w:t>
-            </w:r>
-          </w:p>
-        </w:tc>
-        <w:tc>
-          <w:tcPr>
-            <w:tcW w:w="770" w:type="dxa"/>
-          </w:tcPr>
-          <w:p>
-            <w:pPr>
-              <w:jc w:val="center"/>
-              <w:rPr>
-                <w:rFonts w:cs="Cavolini"/>
-                <w:sz w:val="18"/>
-                <w:szCs w:val="18"/>
-              </w:rPr>
-            </w:pPr>
-            <w:r>
-              <w:rPr>
-                <w:rFonts w:cs="Cavolini"/>
-                <w:sz w:val="18"/>
-                <w:szCs w:val="18"/>
-              </w:rPr>
-              <w:t>0</w:t>
-            </w:r>
-          </w:p>
-        </w:tc>
-        <w:tc>
-          <w:tcPr>
-            <w:tcW w:w="785" w:type="dxa"/>
-          </w:tcPr>
-          <w:p>
-            <w:pPr>
-              <w:jc w:val="center"/>
-              <w:rPr>
-                <w:rFonts w:cs="Cavolini"/>
-                <w:sz w:val="18"/>
-                <w:szCs w:val="18"/>
-              </w:rPr>
-            </w:pPr>
-            <w:r>
-              <w:rPr>
-                <w:rFonts w:cs="Cavolini"/>
-                <w:sz w:val="18"/>
-                <w:szCs w:val="18"/>
-              </w:rPr>
-              <w:t>0</w:t>
-            </w:r>
-          </w:p>
-        </w:tc>
-        <w:tc>
-          <w:tcPr>
-            <w:tcW w:w="785" w:type="dxa"/>
-          </w:tcPr>
-          <w:p>
-            <w:pPr>
-              <w:jc w:val="center"/>
-              <w:rPr>
-                <w:rFonts w:cs="Cavolini"/>
-                <w:sz w:val="18"/>
-                <w:szCs w:val="18"/>
-              </w:rPr>
-            </w:pPr>
-            <w:r>
-              <w:rPr>
-                <w:rFonts w:cs="Cavolini"/>
-                <w:sz w:val="18"/>
-                <w:szCs w:val="18"/>
-              </w:rPr>
-              <w:t>0</w:t>
-            </w:r>
-          </w:p>
-        </w:tc>
-        <w:tc>
-          <w:tcPr>
-            <w:tcW w:w="1925" w:type="dxa"/>
-          </w:tcPr>
-          <w:p>
-            <w:pPr>
-              <w:rPr>
-                <w:rFonts w:cs="Cavolini"/>
-                <w:sz w:val="18"/>
-                <w:szCs w:val="18"/>
-              </w:rPr>
-            </w:pPr>
-          </w:p>
-        </w:tc>
-        <w:tc>
-          <w:tcPr>
-            <w:tcW w:w="2963" w:type="dxa"/>
-          </w:tcPr>
-          <w:p>
-            <w:pPr>
-              <w:rPr>
-                <w:rFonts w:cs="Cavolini"/>
-                <w:sz w:val="18"/>
-                <w:szCs w:val="18"/>
-              </w:rPr>
-            </w:pPr>
-          </w:p>
-        </w:tc>
-        <w:tc>
-          <w:tcPr>
-            <w:tcW w:w="1352" w:type="dxa"/>
-          </w:tcPr>
-          <w:p>
-            <w:pPr>
-              <w:rPr>
-                <w:rFonts w:cs="Cavolini"/>
-                <w:sz w:val="18"/>
-                <w:szCs w:val="18"/>
-              </w:rPr>
-            </w:pPr>
-          </w:p>
-        </w:tc>
-      </w:tr>
-      <w:tr>
-        <w:tc>
-          <w:tcPr>
-            <w:tcW w:w="770" w:type="dxa"/>
-          </w:tcPr>
-          <w:p>
-            <w:pPr>
-              <w:jc w:val="center"/>
-              <w:rPr>
-                <w:rFonts w:cs="Cavolini"/>
-                <w:sz w:val="18"/>
-                <w:szCs w:val="18"/>
-              </w:rPr>
-            </w:pPr>
-            <w:r>
-              <w:rPr>
-                <w:rFonts w:cs="Cavolini"/>
-                <w:sz w:val="18"/>
-                <w:szCs w:val="18"/>
-              </w:rPr>
-              <w:t>1</w:t>
-            </w:r>
-          </w:p>
-        </w:tc>
-        <w:tc>
-          <w:tcPr>
-            <w:tcW w:w="770" w:type="dxa"/>
-          </w:tcPr>
-          <w:p>
-            <w:pPr>
-              <w:jc w:val="center"/>
-              <w:rPr>
-                <w:rFonts w:cs="Cavolini"/>
-                <w:sz w:val="18"/>
-                <w:szCs w:val="18"/>
-              </w:rPr>
-            </w:pPr>
-            <w:r>
-              <w:rPr>
-                <w:rFonts w:cs="Cavolini"/>
-                <w:sz w:val="18"/>
-                <w:szCs w:val="18"/>
-              </w:rPr>
-              <w:t>0</w:t>
-            </w:r>
-          </w:p>
-        </w:tc>
-        <w:tc>
-          <w:tcPr>
-            <w:tcW w:w="785" w:type="dxa"/>
-          </w:tcPr>
-          <w:p>
-            <w:pPr>
-              <w:jc w:val="center"/>
-              <w:rPr>
-                <w:rFonts w:cs="Cavolini"/>
-                <w:sz w:val="18"/>
-                <w:szCs w:val="18"/>
-              </w:rPr>
-            </w:pPr>
-            <w:r>
-              <w:rPr>
-                <w:rFonts w:cs="Cavolini"/>
-                <w:sz w:val="18"/>
-                <w:szCs w:val="18"/>
-              </w:rPr>
-              <w:t>0</w:t>
-            </w:r>
-          </w:p>
-        </w:tc>
-        <w:tc>
-          <w:tcPr>
-            <w:tcW w:w="785" w:type="dxa"/>
-          </w:tcPr>
-          <w:p>
-            <w:pPr>
-              <w:jc w:val="center"/>
-              <w:rPr>
-                <w:rFonts w:cs="Cavolini"/>
-                <w:sz w:val="18"/>
-                <w:szCs w:val="18"/>
-              </w:rPr>
-            </w:pPr>
-            <w:r>
-              <w:rPr>
-                <w:rFonts w:cs="Cavolini"/>
-                <w:sz w:val="18"/>
-                <w:szCs w:val="18"/>
-              </w:rPr>
-              <w:t>1</w:t>
-            </w:r>
-          </w:p>
-        </w:tc>
-        <w:tc>
-          <w:tcPr>
-            <w:tcW w:w="1925" w:type="dxa"/>
-          </w:tcPr>
-          <w:p>
-            <w:pPr>
-              <w:rPr>
-                <w:rFonts w:cs="Cavolini"/>
-                <w:sz w:val="18"/>
-                <w:szCs w:val="18"/>
-              </w:rPr>
-            </w:pPr>
-          </w:p>
-        </w:tc>
-        <w:tc>
-          <w:tcPr>
-            <w:tcW w:w="2963" w:type="dxa"/>
-          </w:tcPr>
-          <w:p>
-            <w:pPr>
-              <w:rPr>
-                <w:rFonts w:cs="Cavolini"/>
-                <w:sz w:val="18"/>
-                <w:szCs w:val="18"/>
-              </w:rPr>
-            </w:pPr>
-          </w:p>
-        </w:tc>
-        <w:tc>
-          <w:tcPr>
-            <w:tcW w:w="1352" w:type="dxa"/>
-          </w:tcPr>
-          <w:p>
-            <w:pPr>
-              <w:rPr>
-                <w:rFonts w:cs="Cavolini"/>
-                <w:sz w:val="18"/>
-                <w:szCs w:val="18"/>
-              </w:rPr>
-            </w:pPr>
-          </w:p>
-        </w:tc>
-      </w:tr>
-      <w:tr>
-        <w:tc>
-          <w:tcPr>
-            <w:tcW w:w="770" w:type="dxa"/>
-          </w:tcPr>
-          <w:p>
-            <w:pPr>
-              <w:jc w:val="center"/>
-              <w:rPr>
-                <w:rFonts w:cs="Cavolini"/>
-                <w:sz w:val="18"/>
-                <w:szCs w:val="18"/>
-              </w:rPr>
-            </w:pPr>
-            <w:r>
-              <w:rPr>
-                <w:rFonts w:cs="Cavolini"/>
-                <w:sz w:val="18"/>
-                <w:szCs w:val="18"/>
-              </w:rPr>
-              <w:t>1</w:t>
-            </w:r>
-          </w:p>
-        </w:tc>
-        <w:tc>
-          <w:tcPr>
-            <w:tcW w:w="770" w:type="dxa"/>
-          </w:tcPr>
-          <w:p>
-            <w:pPr>
-              <w:jc w:val="center"/>
-              <w:rPr>
-                <w:rFonts w:cs="Cavolini"/>
-                <w:sz w:val="18"/>
-                <w:szCs w:val="18"/>
-              </w:rPr>
-            </w:pPr>
-            <w:r>
-              <w:rPr>
-                <w:rFonts w:cs="Cavolini"/>
-                <w:sz w:val="18"/>
-                <w:szCs w:val="18"/>
-              </w:rPr>
-              <w:t>0</w:t>
-            </w:r>
-          </w:p>
-        </w:tc>
-        <w:tc>
-          <w:tcPr>
-            <w:tcW w:w="785" w:type="dxa"/>
-          </w:tcPr>
-          <w:p>
-            <w:pPr>
-              <w:jc w:val="center"/>
-              <w:rPr>
-                <w:rFonts w:cs="Cavolini"/>
-                <w:sz w:val="18"/>
-                <w:szCs w:val="18"/>
-              </w:rPr>
-            </w:pPr>
-            <w:r>
-              <w:rPr>
-                <w:rFonts w:cs="Cavolini"/>
-                <w:sz w:val="18"/>
-                <w:szCs w:val="18"/>
-              </w:rPr>
-              <w:t>1</w:t>
-            </w:r>
-          </w:p>
-        </w:tc>
-        <w:tc>
-          <w:tcPr>
-            <w:tcW w:w="785" w:type="dxa"/>
-          </w:tcPr>
-          <w:p>
-            <w:pPr>
-              <w:jc w:val="center"/>
-              <w:rPr>
-                <w:rFonts w:cs="Cavolini"/>
-                <w:sz w:val="18"/>
-                <w:szCs w:val="18"/>
-              </w:rPr>
-            </w:pPr>
-            <w:r>
-              <w:rPr>
-                <w:rFonts w:cs="Cavolini"/>
-                <w:sz w:val="18"/>
-                <w:szCs w:val="18"/>
-              </w:rPr>
-              <w:t>0</w:t>
-            </w:r>
-          </w:p>
-        </w:tc>
-        <w:tc>
-          <w:tcPr>
-            <w:tcW w:w="1925" w:type="dxa"/>
-          </w:tcPr>
-          <w:p>
-            <w:pPr>
-              <w:rPr>
-                <w:rFonts w:cs="Cavolini"/>
-                <w:sz w:val="18"/>
-                <w:szCs w:val="18"/>
-              </w:rPr>
-            </w:pPr>
-          </w:p>
-        </w:tc>
-        <w:tc>
-          <w:tcPr>
-            <w:tcW w:w="2963" w:type="dxa"/>
-          </w:tcPr>
-          <w:p>
-            <w:pPr>
-              <w:rPr>
-                <w:rFonts w:cs="Cavolini"/>
-                <w:sz w:val="18"/>
-                <w:szCs w:val="18"/>
-              </w:rPr>
-            </w:pPr>
-          </w:p>
-        </w:tc>
-        <w:tc>
-          <w:tcPr>
-            <w:tcW w:w="1352" w:type="dxa"/>
-          </w:tcPr>
-          <w:p>
-            <w:pPr>
-              <w:rPr>
-                <w:rFonts w:cs="Cavolini"/>
-                <w:sz w:val="18"/>
-                <w:szCs w:val="18"/>
-              </w:rPr>
-            </w:pPr>
-          </w:p>
-        </w:tc>
-      </w:tr>
-      <w:tr>
-        <w:tc>
-          <w:tcPr>
-            <w:tcW w:w="770" w:type="dxa"/>
-          </w:tcPr>
-          <w:p>
-            <w:pPr>
-              <w:jc w:val="center"/>
-              <w:rPr>
-                <w:rFonts w:cs="Cavolini"/>
-                <w:sz w:val="18"/>
-                <w:szCs w:val="18"/>
-              </w:rPr>
-            </w:pPr>
-            <w:r>
-              <w:rPr>
-                <w:rFonts w:cs="Cavolini"/>
-                <w:sz w:val="18"/>
-                <w:szCs w:val="18"/>
-              </w:rPr>
-              <w:t>1</w:t>
-            </w:r>
-          </w:p>
-        </w:tc>
-        <w:tc>
-          <w:tcPr>
-            <w:tcW w:w="770" w:type="dxa"/>
-          </w:tcPr>
-          <w:p>
-            <w:pPr>
-              <w:jc w:val="center"/>
-              <w:rPr>
-                <w:rFonts w:cs="Cavolini"/>
-                <w:sz w:val="18"/>
-                <w:szCs w:val="18"/>
-              </w:rPr>
-            </w:pPr>
-            <w:r>
-              <w:rPr>
-                <w:rFonts w:cs="Cavolini"/>
-                <w:sz w:val="18"/>
-                <w:szCs w:val="18"/>
-              </w:rPr>
-              <w:t>0</w:t>
-            </w:r>
-          </w:p>
-        </w:tc>
-        <w:tc>
-          <w:tcPr>
-            <w:tcW w:w="785" w:type="dxa"/>
-          </w:tcPr>
-          <w:p>
-            <w:pPr>
-              <w:jc w:val="center"/>
-              <w:rPr>
-                <w:rFonts w:cs="Cavolini"/>
-                <w:sz w:val="18"/>
-                <w:szCs w:val="18"/>
-              </w:rPr>
-            </w:pPr>
-            <w:r>
-              <w:rPr>
-                <w:rFonts w:cs="Cavolini"/>
-                <w:sz w:val="18"/>
-                <w:szCs w:val="18"/>
-              </w:rPr>
-              <w:t>1</w:t>
-            </w:r>
-          </w:p>
-        </w:tc>
-        <w:tc>
-          <w:tcPr>
-            <w:tcW w:w="785" w:type="dxa"/>
-          </w:tcPr>
-          <w:p>
-            <w:pPr>
-              <w:jc w:val="center"/>
-              <w:rPr>
-                <w:rFonts w:cs="Cavolini"/>
-                <w:sz w:val="18"/>
-                <w:szCs w:val="18"/>
-              </w:rPr>
-            </w:pPr>
-            <w:r>
-              <w:rPr>
-                <w:rFonts w:cs="Cavolini"/>
-                <w:sz w:val="18"/>
-                <w:szCs w:val="18"/>
-              </w:rPr>
-              <w:t>1</w:t>
-            </w:r>
-          </w:p>
-        </w:tc>
-        <w:tc>
-          <w:tcPr>
-            <w:tcW w:w="1925" w:type="dxa"/>
-          </w:tcPr>
-          <w:p>
-            <w:pPr>
-              <w:rPr>
-                <w:rFonts w:cs="Cavolini"/>
-                <w:sz w:val="18"/>
-                <w:szCs w:val="18"/>
-              </w:rPr>
-            </w:pPr>
-          </w:p>
-        </w:tc>
-        <w:tc>
-          <w:tcPr>
-            <w:tcW w:w="2963" w:type="dxa"/>
-          </w:tcPr>
-          <w:p>
-            <w:pPr>
-              <w:rPr>
-                <w:rFonts w:cs="Cavolini"/>
-                <w:sz w:val="18"/>
-                <w:szCs w:val="18"/>
-              </w:rPr>
-            </w:pPr>
-          </w:p>
-        </w:tc>
-        <w:tc>
-          <w:tcPr>
-            <w:tcW w:w="1352" w:type="dxa"/>
-          </w:tcPr>
-          <w:p>
-            <w:pPr>
-              <w:rPr>
-                <w:rFonts w:cs="Cavolini"/>
-                <w:sz w:val="18"/>
-                <w:szCs w:val="18"/>
-              </w:rPr>
-            </w:pPr>
-          </w:p>
-        </w:tc>
-      </w:tr>
-      <w:tr>
-        <w:tc>
-          <w:tcPr>
-            <w:tcW w:w="770" w:type="dxa"/>
-          </w:tcPr>
-          <w:p>
-            <w:pPr>
-              <w:jc w:val="center"/>
-              <w:rPr>
-                <w:rFonts w:cs="Cavolini"/>
-                <w:sz w:val="18"/>
-                <w:szCs w:val="18"/>
-              </w:rPr>
-            </w:pPr>
-            <w:r>
-              <w:rPr>
-                <w:rFonts w:cs="Cavolini"/>
-                <w:sz w:val="18"/>
-                <w:szCs w:val="18"/>
-              </w:rPr>
-              <w:t>1</w:t>
-            </w:r>
-          </w:p>
-        </w:tc>
-        <w:tc>
-          <w:tcPr>
-            <w:tcW w:w="770" w:type="dxa"/>
-          </w:tcPr>
-          <w:p>
-            <w:pPr>
-              <w:jc w:val="center"/>
-              <w:rPr>
-                <w:rFonts w:cs="Cavolini"/>
-                <w:sz w:val="18"/>
-                <w:szCs w:val="18"/>
-              </w:rPr>
-            </w:pPr>
-            <w:r>
-              <w:rPr>
-                <w:rFonts w:cs="Cavolini"/>
-                <w:sz w:val="18"/>
-                <w:szCs w:val="18"/>
-              </w:rPr>
-              <w:t>1</w:t>
-            </w:r>
-          </w:p>
-        </w:tc>
-        <w:tc>
-          <w:tcPr>
-            <w:tcW w:w="785" w:type="dxa"/>
-          </w:tcPr>
-          <w:p>
-            <w:pPr>
-              <w:jc w:val="center"/>
-              <w:rPr>
-                <w:rFonts w:cs="Cavolini"/>
-                <w:sz w:val="18"/>
-                <w:szCs w:val="18"/>
-              </w:rPr>
-            </w:pPr>
-            <w:r>
-              <w:rPr>
-                <w:rFonts w:cs="Cavolini"/>
-                <w:sz w:val="18"/>
-                <w:szCs w:val="18"/>
-              </w:rPr>
-              <w:t>0</w:t>
-            </w:r>
-          </w:p>
-        </w:tc>
-        <w:tc>
-          <w:tcPr>
-            <w:tcW w:w="785" w:type="dxa"/>
-          </w:tcPr>
-          <w:p>
-            <w:pPr>
-              <w:jc w:val="center"/>
-              <w:rPr>
-                <w:rFonts w:cs="Cavolini"/>
-                <w:sz w:val="18"/>
-                <w:szCs w:val="18"/>
-              </w:rPr>
-            </w:pPr>
-            <w:r>
-              <w:rPr>
-                <w:rFonts w:cs="Cavolini"/>
-                <w:sz w:val="18"/>
-                <w:szCs w:val="18"/>
-              </w:rPr>
-              <w:t>0</w:t>
-            </w:r>
-          </w:p>
-        </w:tc>
-        <w:tc>
-          <w:tcPr>
-            <w:tcW w:w="1925" w:type="dxa"/>
-          </w:tcPr>
-          <w:p>
-            <w:pPr>
-              <w:rPr>
-                <w:rFonts w:cs="Cavolini"/>
-                <w:sz w:val="18"/>
-                <w:szCs w:val="18"/>
-              </w:rPr>
-            </w:pPr>
-          </w:p>
-        </w:tc>
-        <w:tc>
-          <w:tcPr>
-            <w:tcW w:w="2963" w:type="dxa"/>
-          </w:tcPr>
-          <w:p>
-            <w:pPr>
-              <w:rPr>
-                <w:rFonts w:cs="Cavolini"/>
-                <w:sz w:val="18"/>
-                <w:szCs w:val="18"/>
-              </w:rPr>
-            </w:pPr>
-          </w:p>
-        </w:tc>
-        <w:tc>
-          <w:tcPr>
-            <w:tcW w:w="1352" w:type="dxa"/>
-          </w:tcPr>
-          <w:p>
-            <w:pPr>
-              <w:rPr>
-                <w:rFonts w:cs="Cavolini"/>
-                <w:sz w:val="18"/>
-                <w:szCs w:val="18"/>
-              </w:rPr>
-            </w:pPr>
-          </w:p>
-        </w:tc>
-      </w:tr>
-      <w:tr>
-        <w:tc>
-          <w:tcPr>
-            <w:tcW w:w="770" w:type="dxa"/>
-          </w:tcPr>
-          <w:p>
-            <w:pPr>
-              <w:jc w:val="center"/>
-              <w:rPr>
-                <w:rFonts w:cs="Cavolini"/>
-                <w:sz w:val="18"/>
-                <w:szCs w:val="18"/>
-              </w:rPr>
-            </w:pPr>
-            <w:r>
-              <w:rPr>
-                <w:rFonts w:cs="Cavolini"/>
-                <w:sz w:val="18"/>
-                <w:szCs w:val="18"/>
-              </w:rPr>
-              <w:t>1</w:t>
-            </w:r>
-          </w:p>
-        </w:tc>
-        <w:tc>
-          <w:tcPr>
-            <w:tcW w:w="770" w:type="dxa"/>
-          </w:tcPr>
-          <w:p>
-            <w:pPr>
-              <w:jc w:val="center"/>
-              <w:rPr>
-                <w:rFonts w:cs="Cavolini"/>
-                <w:sz w:val="18"/>
-                <w:szCs w:val="18"/>
-              </w:rPr>
-            </w:pPr>
-            <w:r>
-              <w:rPr>
-                <w:rFonts w:cs="Cavolini"/>
-                <w:sz w:val="18"/>
-                <w:szCs w:val="18"/>
-              </w:rPr>
-              <w:t>1</w:t>
-            </w:r>
-          </w:p>
-        </w:tc>
-        <w:tc>
-          <w:tcPr>
-            <w:tcW w:w="785" w:type="dxa"/>
-          </w:tcPr>
-          <w:p>
-            <w:pPr>
-              <w:jc w:val="center"/>
-              <w:rPr>
-                <w:rFonts w:cs="Cavolini"/>
-                <w:sz w:val="18"/>
-                <w:szCs w:val="18"/>
-              </w:rPr>
-            </w:pPr>
-            <w:r>
-              <w:rPr>
-                <w:rFonts w:cs="Cavolini"/>
-                <w:sz w:val="18"/>
-                <w:szCs w:val="18"/>
-              </w:rPr>
-              <w:t>0</w:t>
-            </w:r>
-          </w:p>
-        </w:tc>
-        <w:tc>
-          <w:tcPr>
-            <w:tcW w:w="785" w:type="dxa"/>
-          </w:tcPr>
-          <w:p>
-            <w:pPr>
-              <w:jc w:val="center"/>
-              <w:rPr>
-                <w:rFonts w:cs="Cavolini"/>
-                <w:sz w:val="18"/>
-                <w:szCs w:val="18"/>
-              </w:rPr>
-            </w:pPr>
-            <w:r>
-              <w:rPr>
-                <w:rFonts w:cs="Cavolini"/>
-                <w:sz w:val="18"/>
-                <w:szCs w:val="18"/>
-              </w:rPr>
-              <w:t>1</w:t>
-            </w:r>
-          </w:p>
-        </w:tc>
-        <w:tc>
-          <w:tcPr>
-            <w:tcW w:w="1925" w:type="dxa"/>
-          </w:tcPr>
-          <w:p>
-            <w:pPr>
-              <w:rPr>
-                <w:rFonts w:cs="Cavolini"/>
-                <w:sz w:val="18"/>
-                <w:szCs w:val="18"/>
-              </w:rPr>
-            </w:pPr>
-          </w:p>
-        </w:tc>
-        <w:tc>
-          <w:tcPr>
-            <w:tcW w:w="2963" w:type="dxa"/>
-          </w:tcPr>
-          <w:p>
-            <w:pPr>
-              <w:rPr>
-                <w:rFonts w:cs="Cavolini"/>
-                <w:sz w:val="18"/>
-                <w:szCs w:val="18"/>
-              </w:rPr>
-            </w:pPr>
-          </w:p>
-        </w:tc>
-        <w:tc>
-          <w:tcPr>
-            <w:tcW w:w="1352" w:type="dxa"/>
-          </w:tcPr>
-          <w:p>
-            <w:pPr>
-              <w:rPr>
-                <w:rFonts w:cs="Cavolini"/>
-                <w:sz w:val="18"/>
-                <w:szCs w:val="18"/>
-              </w:rPr>
-            </w:pPr>
-          </w:p>
-        </w:tc>
-      </w:tr>
-      <w:tr>
-        <w:tc>
-          <w:tcPr>
-            <w:tcW w:w="770" w:type="dxa"/>
-          </w:tcPr>
-          <w:p>
-            <w:pPr>
-              <w:jc w:val="center"/>
-              <w:rPr>
-                <w:rFonts w:cs="Cavolini"/>
-                <w:sz w:val="18"/>
-                <w:szCs w:val="18"/>
-              </w:rPr>
-            </w:pPr>
-            <w:r>
-              <w:rPr>
-                <w:rFonts w:cs="Cavolini"/>
-                <w:sz w:val="18"/>
-                <w:szCs w:val="18"/>
-              </w:rPr>
-              <w:t>1</w:t>
-            </w:r>
-          </w:p>
-        </w:tc>
-        <w:tc>
-          <w:tcPr>
-            <w:tcW w:w="770" w:type="dxa"/>
-          </w:tcPr>
-          <w:p>
-            <w:pPr>
-              <w:jc w:val="center"/>
-              <w:rPr>
-                <w:rFonts w:cs="Cavolini"/>
-                <w:sz w:val="18"/>
-                <w:szCs w:val="18"/>
-              </w:rPr>
-            </w:pPr>
-            <w:r>
-              <w:rPr>
-                <w:rFonts w:cs="Cavolini"/>
-                <w:sz w:val="18"/>
-                <w:szCs w:val="18"/>
-              </w:rPr>
-              <w:t>1</w:t>
-            </w:r>
-          </w:p>
-        </w:tc>
-        <w:tc>
-          <w:tcPr>
-            <w:tcW w:w="785" w:type="dxa"/>
-          </w:tcPr>
-          <w:p>
-            <w:pPr>
-              <w:jc w:val="center"/>
-              <w:rPr>
-                <w:rFonts w:cs="Cavolini"/>
-                <w:sz w:val="18"/>
-                <w:szCs w:val="18"/>
-              </w:rPr>
-            </w:pPr>
-            <w:r>
-              <w:rPr>
-                <w:rFonts w:cs="Cavolini"/>
-                <w:sz w:val="18"/>
-                <w:szCs w:val="18"/>
-              </w:rPr>
-              <w:t>1</w:t>
-            </w:r>
-          </w:p>
-        </w:tc>
-        <w:tc>
-          <w:tcPr>
-            <w:tcW w:w="785" w:type="dxa"/>
-          </w:tcPr>
-          <w:p>
-            <w:pPr>
-              <w:jc w:val="center"/>
-              <w:rPr>
-                <w:rFonts w:cs="Cavolini"/>
-                <w:sz w:val="18"/>
-                <w:szCs w:val="18"/>
-              </w:rPr>
-            </w:pPr>
-            <w:r>
-              <w:rPr>
-                <w:rFonts w:cs="Cavolini"/>
-                <w:sz w:val="18"/>
-                <w:szCs w:val="18"/>
-              </w:rPr>
-              <w:t>0</w:t>
-            </w:r>
-          </w:p>
-        </w:tc>
-        <w:tc>
-          <w:tcPr>
-            <w:tcW w:w="1925" w:type="dxa"/>
-          </w:tcPr>
-          <w:p>
-            <w:pPr>
-              <w:rPr>
-                <w:rFonts w:cs="Cavolini"/>
-                <w:sz w:val="18"/>
-                <w:szCs w:val="18"/>
-              </w:rPr>
-            </w:pPr>
-          </w:p>
-        </w:tc>
-        <w:tc>
-          <w:tcPr>
-            <w:tcW w:w="2963" w:type="dxa"/>
-          </w:tcPr>
-          <w:p>
-            <w:pPr>
-              <w:rPr>
-                <w:rFonts w:cs="Cavolini"/>
-                <w:sz w:val="18"/>
-                <w:szCs w:val="18"/>
-              </w:rPr>
-            </w:pPr>
-          </w:p>
-        </w:tc>
-        <w:tc>
-          <w:tcPr>
-            <w:tcW w:w="1352" w:type="dxa"/>
-          </w:tcPr>
-          <w:p>
-            <w:pPr>
-              <w:rPr>
-                <w:rFonts w:cs="Cavolini"/>
-                <w:sz w:val="18"/>
-                <w:szCs w:val="18"/>
-              </w:rPr>
-            </w:pPr>
-          </w:p>
-        </w:tc>
-      </w:tr>
-      <w:tr>
-        <w:tc>
-          <w:tcPr>
-            <w:tcW w:w="770" w:type="dxa"/>
-          </w:tcPr>
-          <w:p>
-            <w:pPr>
-              <w:jc w:val="center"/>
-              <w:rPr>
-                <w:rFonts w:cs="Cavolini"/>
-                <w:sz w:val="18"/>
-                <w:szCs w:val="18"/>
-              </w:rPr>
-            </w:pPr>
-            <w:r>
-              <w:rPr>
-                <w:rFonts w:cs="Cavolini"/>
-                <w:sz w:val="18"/>
-                <w:szCs w:val="18"/>
-              </w:rPr>
-              <w:t>1</w:t>
-            </w:r>
-          </w:p>
-        </w:tc>
-        <w:tc>
-          <w:tcPr>
-            <w:tcW w:w="770" w:type="dxa"/>
-          </w:tcPr>
-          <w:p>
-            <w:pPr>
-              <w:jc w:val="center"/>
-              <w:rPr>
-                <w:rFonts w:cs="Cavolini"/>
-                <w:sz w:val="18"/>
-                <w:szCs w:val="18"/>
-              </w:rPr>
-            </w:pPr>
-            <w:r>
-              <w:rPr>
-                <w:rFonts w:cs="Cavolini"/>
-                <w:sz w:val="18"/>
-                <w:szCs w:val="18"/>
-              </w:rPr>
-              <w:t>1</w:t>
-            </w:r>
-          </w:p>
-        </w:tc>
-        <w:tc>
-          <w:tcPr>
-            <w:tcW w:w="785" w:type="dxa"/>
-          </w:tcPr>
-          <w:p>
-            <w:pPr>
-              <w:jc w:val="center"/>
-              <w:rPr>
-                <w:rFonts w:cs="Cavolini"/>
-                <w:sz w:val="18"/>
-                <w:szCs w:val="18"/>
-              </w:rPr>
-            </w:pPr>
-            <w:r>
-              <w:rPr>
-                <w:rFonts w:cs="Cavolini"/>
-                <w:sz w:val="18"/>
-                <w:szCs w:val="18"/>
-              </w:rPr>
-              <w:t>1</w:t>
-            </w:r>
-          </w:p>
-        </w:tc>
-        <w:tc>
-          <w:tcPr>
-            <w:tcW w:w="785" w:type="dxa"/>
-          </w:tcPr>
-          <w:p>
-            <w:pPr>
-              <w:jc w:val="center"/>
-              <w:rPr>
-                <w:rFonts w:cs="Cavolini"/>
-                <w:sz w:val="18"/>
-                <w:szCs w:val="18"/>
-              </w:rPr>
-            </w:pPr>
-            <w:r>
-              <w:rPr>
-                <w:rFonts w:cs="Cavolini"/>
-                <w:sz w:val="18"/>
-                <w:szCs w:val="18"/>
-              </w:rPr>
-              <w:t>1</w:t>
-            </w:r>
-          </w:p>
-        </w:tc>
-        <w:tc>
-          <w:tcPr>
-            <w:tcW w:w="1925" w:type="dxa"/>
-          </w:tcPr>
-          <w:p>
-            <w:pPr>
-              <w:rPr>
-                <w:rFonts w:cs="Cavolini"/>
-                <w:sz w:val="18"/>
-                <w:szCs w:val="18"/>
-              </w:rPr>
-            </w:pPr>
-          </w:p>
-        </w:tc>
-        <w:tc>
-          <w:tcPr>
-            <w:tcW w:w="2963" w:type="dxa"/>
-          </w:tcPr>
-          <w:p>
-            <w:pPr>
-              <w:rPr>
-                <w:rFonts w:cs="Cavolini"/>
-                <w:sz w:val="18"/>
-                <w:szCs w:val="18"/>
-              </w:rPr>
-            </w:pPr>
-          </w:p>
-        </w:tc>
-        <w:tc>
-          <w:tcPr>
-            <w:tcW w:w="1352" w:type="dxa"/>
-          </w:tcPr>
-          <w:p>
-            <w:pPr>
-              <w:rPr>
-                <w:rFonts w:cs="Cavolini"/>
-                <w:sz w:val="18"/>
-                <w:szCs w:val="18"/>
+                <w:sz w:val="24"/>
+                <w:szCs w:val="24"/>
+              </w:rPr>
+              <w:t>LF_R2</w:t>
+            </w:r>
+          </w:p>
+        </w:tc>
+        <w:tc>
+          <w:tcPr>
+            <w:tcW w:w="1193" w:type="dxa"/>
+          </w:tcPr>
+          <w:p>
+            <w:pPr>
+              <w:pStyle w:val="ListParagraph"/>
+              <w:ind w:left="0"/>
+              <w:rPr>
+                <w:sz w:val="24"/>
+                <w:szCs w:val="24"/>
+              </w:rPr>
+            </w:pPr>
+            <w:r>
+              <w:rPr>
+                <w:sz w:val="24"/>
+                <w:szCs w:val="24"/>
+              </w:rPr>
+              <w:t xml:space="preserve">                                                  </w:t>
+            </w:r>
+          </w:p>
+        </w:tc>
+        <w:tc>
+          <w:tcPr>
+            <w:tcW w:w="1170" w:type="dxa"/>
+          </w:tcPr>
+          <w:p>
+            <w:pPr>
+              <w:pStyle w:val="ListParagraph"/>
+              <w:ind w:left="0"/>
+              <w:rPr>
+                <w:sz w:val="24"/>
+                <w:szCs w:val="24"/>
               </w:rPr>
             </w:pPr>
           </w:p>
@@ -2817,13 +2763,14 @@
     </w:tbl>
     <w:p>
       <w:pPr>
-        <w:pStyle w:val="ListParagraph"/>
+        <w:pStyle w:val="Heading2"/>
+        <w:spacing w:after="120"/>
       </w:pPr>
     </w:p>
     <w:p>
       <w:pPr>
         <w:pStyle w:val="Heading2"/>
-        <w:spacing w:before="0" w:after="120"/>
+        <w:spacing w:after="120"/>
       </w:pPr>
       <w:r>
         <w:t>Assessment:</w:t>
@@ -2834,32 +2781,27 @@
         <w:spacing w:after="120"/>
       </w:pPr>
       <w:r>
-        <w:t xml:space="preserve">Submit </w:t>
-      </w:r>
-      <w:r>
-        <w:t>this document (</w:t>
-      </w:r>
-      <w:r>
-        <w:t>LineFollowerPrep</w:t>
-      </w:r>
-      <w:r>
-        <w:t xml:space="preserve">Activity.docx or </w:t>
-      </w:r>
-      <w:r>
-        <w:t>LineFollowerPrep</w:t>
-      </w:r>
-      <w:r>
-        <w:t>.PDF)</w:t>
-      </w:r>
-      <w:r>
-        <w:t xml:space="preserve"> to Moodle along with other files in this week’s zip file.</w:t>
+        <w:t xml:space="preserve">This </w:t>
+      </w:r>
+      <w:r>
+        <w:t xml:space="preserve">assignment is difficult by design. </w:t>
+      </w:r>
+      <w:r>
+        <w:t xml:space="preserve">It </w:t>
+      </w:r>
+      <w:r>
+        <w:t xml:space="preserve">is an NMC Critical Thinking assessment. </w:t>
+      </w:r>
+      <w:r>
+        <w:t xml:space="preserve">Course grading will be based on completion and effort. </w:t>
+      </w:r>
+      <w:r>
+        <w:t>Do your best work and do not get assistance from others. We will review all in class after this submission to NMC. Submit as directed.</w:t>
       </w:r>
     </w:p>
     <w:sectPr>
-      <w:headerReference w:type="default" r:id="rId11"/>
-      <w:footerReference w:type="default" r:id="rId12"/>
       <w:pgSz w:w="12240" w:h="15840"/>
-      <w:pgMar w:top="1440" w:right="1440" w:bottom="1440" w:left="1440" w:header="720" w:footer="720" w:gutter="0"/>
+      <w:pgMar w:top="1440" w:right="1440" w:bottom="1260" w:left="1440" w:header="720" w:footer="720" w:gutter="0"/>
       <w:cols w:space="720"/>
       <w:docGrid w:linePitch="360"/>
     </w:sectPr>

</xml_diff>

<commit_message>
Updated Line Follower doc
</commit_message>
<xml_diff>
--- a/L27.LineFollowerPrep/LineFollowerPrepActivity.docx
+++ b/L27.LineFollowerPrep/LineFollowerPrepActivity.docx
@@ -352,18 +352,41 @@
         <w:t xml:space="preserve">you will implement for the drive </w:t>
       </w:r>
       <w:r>
-        <w:t>– STOP, GO, RIGHT, LEFT</w:t>
-      </w:r>
-      <w:r>
+        <w:t xml:space="preserve">– </w:t>
+      </w:r>
+      <w:r>
+        <w:rPr>
+          <w:b/>
+          <w:bCs/>
+        </w:rPr>
+        <w:t>STOP, GO, RIGHT, LEFT</w:t>
+      </w:r>
+      <w:r>
+        <w:rPr>
+          <w:b/>
+          <w:bCs/>
+        </w:rPr>
         <w:t xml:space="preserve">, </w:t>
       </w:r>
       <w:r>
+        <w:rPr>
+          <w:b/>
+          <w:bCs/>
+        </w:rPr>
         <w:t>HARD_RIGHT</w:t>
       </w:r>
       <w:r>
+        <w:rPr>
+          <w:b/>
+          <w:bCs/>
+        </w:rPr>
         <w:t xml:space="preserve">, </w:t>
       </w:r>
       <w:r>
+        <w:rPr>
+          <w:b/>
+          <w:bCs/>
+        </w:rPr>
         <w:t>HARD_LEFT</w:t>
       </w:r>
       <w:r>
@@ -385,10 +408,47 @@
         <w:t>indicate drive state</w:t>
       </w:r>
       <w:r>
-        <w:t xml:space="preserve"> with Red and Green for stop and go, Blue for soft turns, and </w:t>
-      </w:r>
-      <w:r>
-        <w:t>Yellow for hard turns.</w:t>
+        <w:t xml:space="preserve"> with </w:t>
+      </w:r>
+      <w:r>
+        <w:rPr>
+          <w:b/>
+          <w:bCs/>
+        </w:rPr>
+        <w:t>Red</w:t>
+      </w:r>
+      <w:r>
+        <w:t xml:space="preserve"> and </w:t>
+      </w:r>
+      <w:r>
+        <w:rPr>
+          <w:b/>
+          <w:bCs/>
+        </w:rPr>
+        <w:t>Green</w:t>
+      </w:r>
+      <w:r>
+        <w:t xml:space="preserve"> for stop and go, </w:t>
+      </w:r>
+      <w:r>
+        <w:rPr>
+          <w:b/>
+          <w:bCs/>
+        </w:rPr>
+        <w:t>Blue</w:t>
+      </w:r>
+      <w:r>
+        <w:t xml:space="preserve"> for soft turns, and </w:t>
+      </w:r>
+      <w:r>
+        <w:rPr>
+          <w:b/>
+          <w:bCs/>
+        </w:rPr>
+        <w:t>Yellow</w:t>
+      </w:r>
+      <w:r>
+        <w:t xml:space="preserve"> for hard turns.</w:t>
       </w:r>
     </w:p>
     <w:p>
@@ -446,7 +506,254 @@
       </w:r>
     </w:p>
     <w:p>
-      <w:pPr>
+      <w:r>
+        <w:t xml:space="preserve">Complete the </w:t>
+      </w:r>
+      <w:r>
+        <w:t xml:space="preserve">function </w:t>
+      </w:r>
+      <w:r>
+        <w:t>table indicating the correct drive and LED state</w:t>
+      </w:r>
+      <w:r>
+        <w:t>s</w:t>
+      </w:r>
+      <w:r>
+        <w:t xml:space="preserve"> for each</w:t>
+      </w:r>
+      <w:r>
+        <w:t xml:space="preserve"> signal combination. </w:t>
+      </w:r>
+      <w:r>
+        <w:t xml:space="preserve">If the line is not </w:t>
+      </w:r>
+      <w:r>
+        <w:t>“</w:t>
+      </w:r>
+      <w:r>
+        <w:t>seen</w:t>
+      </w:r>
+      <w:r>
+        <w:t>”</w:t>
+      </w:r>
+      <w:r>
+        <w:t xml:space="preserve"> by any of the sensors, the piRover should </w:t>
+      </w:r>
+      <w:r>
+        <w:t>stop</w:t>
+      </w:r>
+      <w:r>
+        <w:t xml:space="preserve"> and the LED module updated to show </w:t>
+      </w:r>
+      <w:r>
+        <w:t>Red.</w:t>
+      </w:r>
+      <w:r>
+        <w:t xml:space="preserve"> </w:t>
+      </w:r>
+      <w:r>
+        <w:t>If a specific combination is not possible</w:t>
+      </w:r>
+      <w:r>
+        <w:t xml:space="preserve"> or </w:t>
+      </w:r>
+      <w:r>
+        <w:t xml:space="preserve">indicates </w:t>
+      </w:r>
+      <w:r>
+        <w:t>something more complex than a soft or hard turn</w:t>
+      </w:r>
+      <w:r>
+        <w:t xml:space="preserve">, enter </w:t>
+      </w:r>
+      <w:r>
+        <w:rPr>
+          <w:b/>
+          <w:bCs/>
+        </w:rPr>
+        <w:t>N/A</w:t>
+      </w:r>
+      <w:r>
+        <w:t xml:space="preserve"> </w:t>
+      </w:r>
+      <w:r>
+        <w:t xml:space="preserve">in </w:t>
+      </w:r>
+      <w:r>
+        <w:t xml:space="preserve">both the Drive and LED </w:t>
+      </w:r>
+      <w:r>
+        <w:t>column</w:t>
+      </w:r>
+      <w:r>
+        <w:t>s</w:t>
+      </w:r>
+      <w:r>
+        <w:t>.</w:t>
+      </w:r>
+      <w:r>
+        <w:t xml:space="preserve"> (Note: there are a significant number</w:t>
+      </w:r>
+      <w:r>
+        <w:t xml:space="preserve"> of unused/not-possible combinations)</w:t>
+      </w:r>
+    </w:p>
+    <w:p>
+      <w:r>
+        <w:t xml:space="preserve">You must </w:t>
+      </w:r>
+      <w:r>
+        <w:t>include the following use cases in your</w:t>
+      </w:r>
+      <w:r>
+        <w:t xml:space="preserve"> table.</w:t>
+      </w:r>
+    </w:p>
+    <w:p>
+      <w:pPr>
+        <w:pStyle w:val="ListParagraph"/>
+        <w:numPr>
+          <w:ilvl w:val="0"/>
+          <w:numId w:val="33"/>
+        </w:numPr>
+      </w:pPr>
+      <w:r>
+        <w:t>The piRover is centered on the line and moving forward</w:t>
+      </w:r>
+    </w:p>
+    <w:p>
+      <w:pPr>
+        <w:pStyle w:val="ListParagraph"/>
+        <w:numPr>
+          <w:ilvl w:val="0"/>
+          <w:numId w:val="33"/>
+        </w:numPr>
+      </w:pPr>
+      <w:r>
+        <w:t>The piRover is to</w:t>
+      </w:r>
+      <w:r>
+        <w:t>tally lost the line. The piRover must stop</w:t>
+      </w:r>
+    </w:p>
+    <w:p>
+      <w:pPr>
+        <w:pStyle w:val="ListParagraph"/>
+        <w:numPr>
+          <w:ilvl w:val="0"/>
+          <w:numId w:val="33"/>
+        </w:numPr>
+      </w:pPr>
+      <w:r>
+        <w:t xml:space="preserve">The piRover </w:t>
+      </w:r>
+      <w:r>
+        <w:t xml:space="preserve">veers slightly to the </w:t>
+      </w:r>
+      <w:r>
+        <w:t>left and a correct</w:t>
+      </w:r>
+      <w:r>
+        <w:t>ive</w:t>
+      </w:r>
+      <w:r>
+        <w:t xml:space="preserve"> action is required</w:t>
+      </w:r>
+      <w:r>
+        <w:t xml:space="preserve"> to follow a straight line</w:t>
+      </w:r>
+      <w:r>
+        <w:t>.</w:t>
+      </w:r>
+    </w:p>
+    <w:p>
+      <w:pPr>
+        <w:pStyle w:val="ListParagraph"/>
+        <w:numPr>
+          <w:ilvl w:val="0"/>
+          <w:numId w:val="33"/>
+        </w:numPr>
+      </w:pPr>
+      <w:r>
+        <w:t>The piRover veers slightly to the right and a correct</w:t>
+      </w:r>
+      <w:r>
+        <w:t>ive</w:t>
+      </w:r>
+      <w:r>
+        <w:t xml:space="preserve"> action is required</w:t>
+      </w:r>
+      <w:r>
+        <w:t xml:space="preserve"> to follow a straight line.</w:t>
+      </w:r>
+    </w:p>
+    <w:p>
+      <w:pPr>
+        <w:pStyle w:val="ListParagraph"/>
+        <w:numPr>
+          <w:ilvl w:val="0"/>
+          <w:numId w:val="33"/>
+        </w:numPr>
+      </w:pPr>
+      <w:r>
+        <w:t>The line takes a sli</w:t>
+      </w:r>
+      <w:r>
+        <w:t>ght turn to the left and a correct</w:t>
+      </w:r>
+      <w:r>
+        <w:t>ive action is required.</w:t>
+      </w:r>
+    </w:p>
+    <w:p>
+      <w:pPr>
+        <w:pStyle w:val="ListParagraph"/>
+        <w:numPr>
+          <w:ilvl w:val="0"/>
+          <w:numId w:val="33"/>
+        </w:numPr>
+      </w:pPr>
+      <w:r>
+        <w:t>The line takes a slight turn to the right and a corrective action is required.</w:t>
+      </w:r>
+    </w:p>
+    <w:p>
+      <w:pPr>
+        <w:pStyle w:val="ListParagraph"/>
+        <w:numPr>
+          <w:ilvl w:val="0"/>
+          <w:numId w:val="33"/>
+        </w:numPr>
+      </w:pPr>
+      <w:r>
+        <w:t>The line takes a significant bend to the left and a corrective action is required.</w:t>
+      </w:r>
+    </w:p>
+    <w:p>
+      <w:pPr>
+        <w:pStyle w:val="ListParagraph"/>
+        <w:numPr>
+          <w:ilvl w:val="0"/>
+          <w:numId w:val="33"/>
+        </w:numPr>
+      </w:pPr>
+      <w:r>
+        <w:t xml:space="preserve">The line takes a </w:t>
+      </w:r>
+      <w:r>
+        <w:t xml:space="preserve">significant bend to the </w:t>
+      </w:r>
+      <w:r>
+        <w:t>right and a corrective action is required.</w:t>
+      </w:r>
+    </w:p>
+    <w:p>
+      <w:pPr>
+        <w:pStyle w:val="ListParagraph"/>
+        <w:numPr>
+          <w:ilvl w:val="0"/>
+          <w:numId w:val="33"/>
+        </w:numPr>
         <w:sectPr>
           <w:headerReference w:type="default" r:id="rId11"/>
           <w:footerReference w:type="default" r:id="rId12"/>
@@ -456,98 +763,33 @@
           <w:docGrid w:linePitch="360"/>
         </w:sectPr>
       </w:pPr>
-      <w:r>
-        <w:t>Complete the table indicating the correct drive and LED state</w:t>
-      </w:r>
-      <w:r>
-        <w:t>s</w:t>
-      </w:r>
-      <w:r>
-        <w:t xml:space="preserve"> for each</w:t>
-      </w:r>
-      <w:r>
-        <w:t xml:space="preserve"> signal combination. </w:t>
-      </w:r>
-      <w:r>
-        <w:t xml:space="preserve">If the line is not </w:t>
-      </w:r>
-      <w:r>
-        <w:t>“</w:t>
-      </w:r>
-      <w:r>
-        <w:t>seen</w:t>
-      </w:r>
-      <w:r>
-        <w:t>”</w:t>
-      </w:r>
-      <w:r>
-        <w:t xml:space="preserve"> by any of the sensors, the piRover should </w:t>
-      </w:r>
-      <w:r>
-        <w:t>stop</w:t>
-      </w:r>
-      <w:r>
-        <w:t xml:space="preserve"> and the LED module updated to show </w:t>
-      </w:r>
-      <w:r>
-        <w:t>Red.</w:t>
-      </w:r>
-      <w:r>
-        <w:t xml:space="preserve"> </w:t>
-      </w:r>
-      <w:r>
-        <w:t>If a specific combination is not possible</w:t>
-      </w:r>
-      <w:r>
-        <w:t xml:space="preserve"> or </w:t>
-      </w:r>
-      <w:r>
-        <w:t xml:space="preserve">indicates </w:t>
-      </w:r>
-      <w:r>
-        <w:t>something more complex than a soft or hard turn</w:t>
-      </w:r>
-      <w:r>
-        <w:t xml:space="preserve">, enter N/A </w:t>
-      </w:r>
-      <w:r>
-        <w:t xml:space="preserve">in </w:t>
-      </w:r>
-      <w:r>
-        <w:t xml:space="preserve">both the Drive and LEDs </w:t>
-      </w:r>
-      <w:r>
-        <w:t>column</w:t>
-      </w:r>
-      <w:r>
-        <w:t>.</w:t>
-      </w:r>
-      <w:r>
-        <w:t xml:space="preserve"> </w:t>
-      </w:r>
     </w:p>
     <w:p/>
     <w:tbl>
       <w:tblPr>
         <w:tblStyle w:val="TableGrid"/>
-        <w:tblW w:w="9355" w:type="dxa"/>
+        <w:tblpPr w:leftFromText="180" w:rightFromText="180" w:vertAnchor="page" w:horzAnchor="margin" w:tblpXSpec="center" w:tblpY="2071"/>
+        <w:tblW w:w="10541" w:type="dxa"/>
         <w:tblLook w:val="04A0" w:firstRow="1" w:lastRow="0" w:firstColumn="1" w:lastColumn="0" w:noHBand="0" w:noVBand="1"/>
       </w:tblPr>
       <w:tblGrid>
-        <w:gridCol w:w="882"/>
-        <w:gridCol w:w="882"/>
-        <w:gridCol w:w="903"/>
-        <w:gridCol w:w="903"/>
-        <w:gridCol w:w="3805"/>
-        <w:gridCol w:w="1980"/>
+        <w:gridCol w:w="761"/>
+        <w:gridCol w:w="761"/>
+        <w:gridCol w:w="778"/>
+        <w:gridCol w:w="778"/>
+        <w:gridCol w:w="1957"/>
+        <w:gridCol w:w="1043"/>
+        <w:gridCol w:w="4463"/>
       </w:tblGrid>
       <w:tr>
         <w:trPr>
-          <w:trHeight w:val="233"/>
+          <w:gridAfter w:val="1"/>
+          <w:wAfter w:w="4463" w:type="dxa"/>
+          <w:trHeight w:val="241"/>
         </w:trPr>
         <w:tc>
           <w:tcPr>
-            <w:tcW w:w="3570" w:type="dxa"/>
+            <w:tcW w:w="3078" w:type="dxa"/>
             <w:gridSpan w:val="4"/>
           </w:tcPr>
           <w:p>
@@ -571,7 +813,7 @@
         </w:tc>
         <w:tc>
           <w:tcPr>
-            <w:tcW w:w="5785" w:type="dxa"/>
+            <w:tcW w:w="3000" w:type="dxa"/>
             <w:gridSpan w:val="2"/>
           </w:tcPr>
           <w:p>
@@ -596,11 +838,12 @@
       </w:tr>
       <w:tr>
         <w:trPr>
-          <w:trHeight w:val="233"/>
+          <w:trHeight w:val="241"/>
         </w:trPr>
         <w:tc>
           <w:tcPr>
-            <w:tcW w:w="882" w:type="dxa"/>
+            <w:tcW w:w="761" w:type="dxa"/>
+            <w:vAlign w:val="bottom"/>
           </w:tcPr>
           <w:p>
             <w:pPr>
@@ -609,6 +852,8 @@
                 <w:rFonts w:cs="Cavolini"/>
                 <w:b/>
                 <w:bCs/>
+                <w:sz w:val="18"/>
+                <w:szCs w:val="18"/>
               </w:rPr>
             </w:pPr>
             <w:r>
@@ -616,6 +861,8 @@
                 <w:rFonts w:cs="Cavolini"/>
                 <w:b/>
                 <w:bCs/>
+                <w:sz w:val="18"/>
+                <w:szCs w:val="18"/>
               </w:rPr>
               <w:t>LF_L2</w:t>
             </w:r>
@@ -623,7 +870,8 @@
         </w:tc>
         <w:tc>
           <w:tcPr>
-            <w:tcW w:w="882" w:type="dxa"/>
+            <w:tcW w:w="761" w:type="dxa"/>
+            <w:vAlign w:val="bottom"/>
           </w:tcPr>
           <w:p>
             <w:pPr>
@@ -632,6 +880,8 @@
                 <w:rFonts w:cs="Cavolini"/>
                 <w:b/>
                 <w:bCs/>
+                <w:sz w:val="18"/>
+                <w:szCs w:val="18"/>
               </w:rPr>
             </w:pPr>
             <w:r>
@@ -639,6 +889,8 @@
                 <w:rFonts w:cs="Cavolini"/>
                 <w:b/>
                 <w:bCs/>
+                <w:sz w:val="18"/>
+                <w:szCs w:val="18"/>
               </w:rPr>
               <w:t>LF_L1</w:t>
             </w:r>
@@ -646,7 +898,8 @@
         </w:tc>
         <w:tc>
           <w:tcPr>
-            <w:tcW w:w="903" w:type="dxa"/>
+            <w:tcW w:w="778" w:type="dxa"/>
+            <w:vAlign w:val="bottom"/>
           </w:tcPr>
           <w:p>
             <w:pPr>
@@ -655,6 +908,8 @@
                 <w:rFonts w:cs="Cavolini"/>
                 <w:b/>
                 <w:bCs/>
+                <w:sz w:val="18"/>
+                <w:szCs w:val="18"/>
               </w:rPr>
             </w:pPr>
             <w:r>
@@ -662,6 +917,8 @@
                 <w:rFonts w:cs="Cavolini"/>
                 <w:b/>
                 <w:bCs/>
+                <w:sz w:val="18"/>
+                <w:szCs w:val="18"/>
               </w:rPr>
               <w:t>LF_R1</w:t>
             </w:r>
@@ -669,7 +926,8 @@
         </w:tc>
         <w:tc>
           <w:tcPr>
-            <w:tcW w:w="903" w:type="dxa"/>
+            <w:tcW w:w="778" w:type="dxa"/>
+            <w:vAlign w:val="bottom"/>
           </w:tcPr>
           <w:p>
             <w:pPr>
@@ -678,6 +936,8 @@
                 <w:rFonts w:cs="Cavolini"/>
                 <w:b/>
                 <w:bCs/>
+                <w:sz w:val="18"/>
+                <w:szCs w:val="18"/>
               </w:rPr>
             </w:pPr>
             <w:r>
@@ -685,6 +945,8 @@
                 <w:rFonts w:cs="Cavolini"/>
                 <w:b/>
                 <w:bCs/>
+                <w:sz w:val="18"/>
+                <w:szCs w:val="18"/>
               </w:rPr>
               <w:t>LF_R2</w:t>
             </w:r>
@@ -692,7 +954,7 @@
         </w:tc>
         <w:tc>
           <w:tcPr>
-            <w:tcW w:w="3805" w:type="dxa"/>
+            <w:tcW w:w="1957" w:type="dxa"/>
           </w:tcPr>
           <w:p>
             <w:pPr>
@@ -720,11 +982,6 @@
               <w:t xml:space="preserve"> STATE</w:t>
             </w:r>
           </w:p>
-        </w:tc>
-        <w:tc>
-          <w:tcPr>
-            <w:tcW w:w="1980" w:type="dxa"/>
-          </w:tcPr>
           <w:p>
             <w:pPr>
               <w:jc w:val="center"/>
@@ -740,34 +997,123 @@
                 <w:b/>
                 <w:bCs/>
               </w:rPr>
-              <w:t>LED</w:t>
-            </w:r>
+              <w:t xml:space="preserve">(Stop, Go, </w:t>
+            </w:r>
+            <w:proofErr w:type="spellStart"/>
             <w:r>
               <w:rPr>
                 <w:rFonts w:cs="Cavolini"/>
                 <w:b/>
                 <w:bCs/>
               </w:rPr>
+              <w:t>etc</w:t>
+            </w:r>
+            <w:proofErr w:type="spellEnd"/>
+            <w:r>
+              <w:rPr>
+                <w:rFonts w:cs="Cavolini"/>
+                <w:b/>
+                <w:bCs/>
+              </w:rPr>
+              <w:t>)</w:t>
+            </w:r>
+          </w:p>
+        </w:tc>
+        <w:tc>
+          <w:tcPr>
+            <w:tcW w:w="1043" w:type="dxa"/>
+          </w:tcPr>
+          <w:p>
+            <w:pPr>
+              <w:jc w:val="center"/>
+              <w:rPr>
+                <w:rFonts w:cs="Cavolini"/>
+                <w:b/>
+                <w:bCs/>
+              </w:rPr>
+            </w:pPr>
+            <w:r>
+              <w:rPr>
+                <w:rFonts w:cs="Cavolini"/>
+                <w:b/>
+                <w:bCs/>
+              </w:rPr>
+              <w:t>LED</w:t>
+            </w:r>
+            <w:r>
+              <w:rPr>
+                <w:rFonts w:cs="Cavolini"/>
+                <w:b/>
+                <w:bCs/>
+              </w:rPr>
               <w:t xml:space="preserve"> COLOR</w:t>
+            </w:r>
+          </w:p>
+        </w:tc>
+        <w:tc>
+          <w:tcPr>
+            <w:tcW w:w="4463" w:type="dxa"/>
+          </w:tcPr>
+          <w:p>
+            <w:pPr>
+              <w:jc w:val="center"/>
+              <w:rPr>
+                <w:rFonts w:cs="Cavolini"/>
+                <w:b/>
+                <w:bCs/>
+              </w:rPr>
+            </w:pPr>
+            <w:r>
+              <w:rPr>
+                <w:rFonts w:cs="Cavolini"/>
+                <w:b/>
+                <w:bCs/>
+              </w:rPr>
+              <w:t>Comments</w:t>
+            </w:r>
+          </w:p>
+          <w:p>
+            <w:pPr>
+              <w:jc w:val="center"/>
+              <w:rPr>
+                <w:rFonts w:cs="Cavolini"/>
+                <w:b/>
+                <w:bCs/>
+              </w:rPr>
+            </w:pPr>
+            <w:r>
+              <w:rPr>
+                <w:rFonts w:cs="Cavolini"/>
+                <w:b/>
+                <w:bCs/>
+              </w:rPr>
+              <w:t>(optional)</w:t>
             </w:r>
           </w:p>
         </w:tc>
       </w:tr>
       <w:tr>
-        <w:tc>
-          <w:tcPr>
-            <w:tcW w:w="882" w:type="dxa"/>
-          </w:tcPr>
-          <w:p>
-            <w:pPr>
-              <w:jc w:val="center"/>
-              <w:rPr>
-                <w:rFonts w:cs="Cavolini"/>
-              </w:rPr>
-            </w:pPr>
-            <w:r>
-              <w:rPr>
-                <w:rFonts w:cs="Cavolini"/>
+        <w:trPr>
+          <w:trHeight w:val="295"/>
+        </w:trPr>
+        <w:tc>
+          <w:tcPr>
+            <w:tcW w:w="761" w:type="dxa"/>
+          </w:tcPr>
+          <w:p>
+            <w:pPr>
+              <w:jc w:val="center"/>
+              <w:rPr>
+                <w:rFonts w:cs="Cavolini"/>
+                <w:sz w:val="18"/>
+                <w:szCs w:val="18"/>
+              </w:rPr>
+            </w:pPr>
+            <w:r>
+              <w:rPr>
+                <w:rFonts w:cs="Cavolini"/>
+                <w:sz w:val="18"/>
+                <w:szCs w:val="18"/>
               </w:rPr>
               <w:t>0</w:t>
             </w:r>
@@ -775,18 +1121,22 @@
         </w:tc>
         <w:tc>
           <w:tcPr>
-            <w:tcW w:w="882" w:type="dxa"/>
-          </w:tcPr>
-          <w:p>
-            <w:pPr>
-              <w:jc w:val="center"/>
-              <w:rPr>
-                <w:rFonts w:cs="Cavolini"/>
-              </w:rPr>
-            </w:pPr>
-            <w:r>
-              <w:rPr>
-                <w:rFonts w:cs="Cavolini"/>
+            <w:tcW w:w="761" w:type="dxa"/>
+          </w:tcPr>
+          <w:p>
+            <w:pPr>
+              <w:jc w:val="center"/>
+              <w:rPr>
+                <w:rFonts w:cs="Cavolini"/>
+                <w:sz w:val="18"/>
+                <w:szCs w:val="18"/>
+              </w:rPr>
+            </w:pPr>
+            <w:r>
+              <w:rPr>
+                <w:rFonts w:cs="Cavolini"/>
+                <w:sz w:val="18"/>
+                <w:szCs w:val="18"/>
               </w:rPr>
               <w:t>0</w:t>
             </w:r>
@@ -794,18 +1144,22 @@
         </w:tc>
         <w:tc>
           <w:tcPr>
-            <w:tcW w:w="903" w:type="dxa"/>
-          </w:tcPr>
-          <w:p>
-            <w:pPr>
-              <w:jc w:val="center"/>
-              <w:rPr>
-                <w:rFonts w:cs="Cavolini"/>
-              </w:rPr>
-            </w:pPr>
-            <w:r>
-              <w:rPr>
-                <w:rFonts w:cs="Cavolini"/>
+            <w:tcW w:w="778" w:type="dxa"/>
+          </w:tcPr>
+          <w:p>
+            <w:pPr>
+              <w:jc w:val="center"/>
+              <w:rPr>
+                <w:rFonts w:cs="Cavolini"/>
+                <w:sz w:val="18"/>
+                <w:szCs w:val="18"/>
+              </w:rPr>
+            </w:pPr>
+            <w:r>
+              <w:rPr>
+                <w:rFonts w:cs="Cavolini"/>
+                <w:sz w:val="18"/>
+                <w:szCs w:val="18"/>
               </w:rPr>
               <w:t>0</w:t>
             </w:r>
@@ -813,18 +1167,22 @@
         </w:tc>
         <w:tc>
           <w:tcPr>
-            <w:tcW w:w="903" w:type="dxa"/>
-          </w:tcPr>
-          <w:p>
-            <w:pPr>
-              <w:jc w:val="center"/>
-              <w:rPr>
-                <w:rFonts w:cs="Cavolini"/>
-              </w:rPr>
-            </w:pPr>
-            <w:r>
-              <w:rPr>
-                <w:rFonts w:cs="Cavolini"/>
+            <w:tcW w:w="778" w:type="dxa"/>
+          </w:tcPr>
+          <w:p>
+            <w:pPr>
+              <w:jc w:val="center"/>
+              <w:rPr>
+                <w:rFonts w:cs="Cavolini"/>
+                <w:sz w:val="18"/>
+                <w:szCs w:val="18"/>
+              </w:rPr>
+            </w:pPr>
+            <w:r>
+              <w:rPr>
+                <w:rFonts w:cs="Cavolini"/>
+                <w:sz w:val="18"/>
+                <w:szCs w:val="18"/>
               </w:rPr>
               <w:t>0</w:t>
             </w:r>
@@ -832,19 +1190,33 @@
         </w:tc>
         <w:tc>
           <w:tcPr>
-            <w:tcW w:w="3805" w:type="dxa"/>
-          </w:tcPr>
-          <w:p>
-            <w:pPr>
-              <w:rPr>
-                <w:rFonts w:cs="Cavolini"/>
-              </w:rPr>
-            </w:pPr>
-          </w:p>
-        </w:tc>
-        <w:tc>
-          <w:tcPr>
-            <w:tcW w:w="1980" w:type="dxa"/>
+            <w:tcW w:w="1957" w:type="dxa"/>
+          </w:tcPr>
+          <w:p>
+            <w:pPr>
+              <w:jc w:val="center"/>
+              <w:rPr>
+                <w:rFonts w:cs="Cavolini"/>
+              </w:rPr>
+            </w:pPr>
+          </w:p>
+        </w:tc>
+        <w:tc>
+          <w:tcPr>
+            <w:tcW w:w="1043" w:type="dxa"/>
+          </w:tcPr>
+          <w:p>
+            <w:pPr>
+              <w:jc w:val="center"/>
+              <w:rPr>
+                <w:rFonts w:cs="Cavolini"/>
+              </w:rPr>
+            </w:pPr>
+          </w:p>
+        </w:tc>
+        <w:tc>
+          <w:tcPr>
+            <w:tcW w:w="4463" w:type="dxa"/>
           </w:tcPr>
           <w:p>
             <w:pPr>
@@ -856,20 +1228,27 @@
         </w:tc>
       </w:tr>
       <w:tr>
-        <w:tc>
-          <w:tcPr>
-            <w:tcW w:w="882" w:type="dxa"/>
-          </w:tcPr>
-          <w:p>
-            <w:pPr>
-              <w:jc w:val="center"/>
-              <w:rPr>
-                <w:rFonts w:cs="Cavolini"/>
-              </w:rPr>
-            </w:pPr>
-            <w:r>
-              <w:rPr>
-                <w:rFonts w:cs="Cavolini"/>
+        <w:trPr>
+          <w:trHeight w:val="281"/>
+        </w:trPr>
+        <w:tc>
+          <w:tcPr>
+            <w:tcW w:w="761" w:type="dxa"/>
+          </w:tcPr>
+          <w:p>
+            <w:pPr>
+              <w:jc w:val="center"/>
+              <w:rPr>
+                <w:rFonts w:cs="Cavolini"/>
+                <w:sz w:val="18"/>
+                <w:szCs w:val="18"/>
+              </w:rPr>
+            </w:pPr>
+            <w:r>
+              <w:rPr>
+                <w:rFonts w:cs="Cavolini"/>
+                <w:sz w:val="18"/>
+                <w:szCs w:val="18"/>
               </w:rPr>
               <w:t>0</w:t>
             </w:r>
@@ -877,18 +1256,22 @@
         </w:tc>
         <w:tc>
           <w:tcPr>
-            <w:tcW w:w="882" w:type="dxa"/>
-          </w:tcPr>
-          <w:p>
-            <w:pPr>
-              <w:jc w:val="center"/>
-              <w:rPr>
-                <w:rFonts w:cs="Cavolini"/>
-              </w:rPr>
-            </w:pPr>
-            <w:r>
-              <w:rPr>
-                <w:rFonts w:cs="Cavolini"/>
+            <w:tcW w:w="761" w:type="dxa"/>
+          </w:tcPr>
+          <w:p>
+            <w:pPr>
+              <w:jc w:val="center"/>
+              <w:rPr>
+                <w:rFonts w:cs="Cavolini"/>
+                <w:sz w:val="18"/>
+                <w:szCs w:val="18"/>
+              </w:rPr>
+            </w:pPr>
+            <w:r>
+              <w:rPr>
+                <w:rFonts w:cs="Cavolini"/>
+                <w:sz w:val="18"/>
+                <w:szCs w:val="18"/>
               </w:rPr>
               <w:t>0</w:t>
             </w:r>
@@ -896,18 +1279,22 @@
         </w:tc>
         <w:tc>
           <w:tcPr>
-            <w:tcW w:w="903" w:type="dxa"/>
-          </w:tcPr>
-          <w:p>
-            <w:pPr>
-              <w:jc w:val="center"/>
-              <w:rPr>
-                <w:rFonts w:cs="Cavolini"/>
-              </w:rPr>
-            </w:pPr>
-            <w:r>
-              <w:rPr>
-                <w:rFonts w:cs="Cavolini"/>
+            <w:tcW w:w="778" w:type="dxa"/>
+          </w:tcPr>
+          <w:p>
+            <w:pPr>
+              <w:jc w:val="center"/>
+              <w:rPr>
+                <w:rFonts w:cs="Cavolini"/>
+                <w:sz w:val="18"/>
+                <w:szCs w:val="18"/>
+              </w:rPr>
+            </w:pPr>
+            <w:r>
+              <w:rPr>
+                <w:rFonts w:cs="Cavolini"/>
+                <w:sz w:val="18"/>
+                <w:szCs w:val="18"/>
               </w:rPr>
               <w:t>0</w:t>
             </w:r>
@@ -915,18 +1302,22 @@
         </w:tc>
         <w:tc>
           <w:tcPr>
-            <w:tcW w:w="903" w:type="dxa"/>
-          </w:tcPr>
-          <w:p>
-            <w:pPr>
-              <w:jc w:val="center"/>
-              <w:rPr>
-                <w:rFonts w:cs="Cavolini"/>
-              </w:rPr>
-            </w:pPr>
-            <w:r>
-              <w:rPr>
-                <w:rFonts w:cs="Cavolini"/>
+            <w:tcW w:w="778" w:type="dxa"/>
+          </w:tcPr>
+          <w:p>
+            <w:pPr>
+              <w:jc w:val="center"/>
+              <w:rPr>
+                <w:rFonts w:cs="Cavolini"/>
+                <w:sz w:val="18"/>
+                <w:szCs w:val="18"/>
+              </w:rPr>
+            </w:pPr>
+            <w:r>
+              <w:rPr>
+                <w:rFonts w:cs="Cavolini"/>
+                <w:sz w:val="18"/>
+                <w:szCs w:val="18"/>
               </w:rPr>
               <w:t>1</w:t>
             </w:r>
@@ -934,19 +1325,33 @@
         </w:tc>
         <w:tc>
           <w:tcPr>
-            <w:tcW w:w="3805" w:type="dxa"/>
-          </w:tcPr>
-          <w:p>
-            <w:pPr>
-              <w:rPr>
-                <w:rFonts w:cs="Cavolini"/>
-              </w:rPr>
-            </w:pPr>
-          </w:p>
-        </w:tc>
-        <w:tc>
-          <w:tcPr>
-            <w:tcW w:w="1980" w:type="dxa"/>
+            <w:tcW w:w="1957" w:type="dxa"/>
+          </w:tcPr>
+          <w:p>
+            <w:pPr>
+              <w:jc w:val="center"/>
+              <w:rPr>
+                <w:rFonts w:cs="Cavolini"/>
+              </w:rPr>
+            </w:pPr>
+          </w:p>
+        </w:tc>
+        <w:tc>
+          <w:tcPr>
+            <w:tcW w:w="1043" w:type="dxa"/>
+          </w:tcPr>
+          <w:p>
+            <w:pPr>
+              <w:jc w:val="center"/>
+              <w:rPr>
+                <w:rFonts w:cs="Cavolini"/>
+              </w:rPr>
+            </w:pPr>
+          </w:p>
+        </w:tc>
+        <w:tc>
+          <w:tcPr>
+            <w:tcW w:w="4463" w:type="dxa"/>
           </w:tcPr>
           <w:p>
             <w:pPr>
@@ -958,20 +1363,27 @@
         </w:tc>
       </w:tr>
       <w:tr>
-        <w:tc>
-          <w:tcPr>
-            <w:tcW w:w="882" w:type="dxa"/>
-          </w:tcPr>
-          <w:p>
-            <w:pPr>
-              <w:jc w:val="center"/>
-              <w:rPr>
-                <w:rFonts w:cs="Cavolini"/>
-              </w:rPr>
-            </w:pPr>
-            <w:r>
-              <w:rPr>
-                <w:rFonts w:cs="Cavolini"/>
+        <w:trPr>
+          <w:trHeight w:val="295"/>
+        </w:trPr>
+        <w:tc>
+          <w:tcPr>
+            <w:tcW w:w="761" w:type="dxa"/>
+          </w:tcPr>
+          <w:p>
+            <w:pPr>
+              <w:jc w:val="center"/>
+              <w:rPr>
+                <w:rFonts w:cs="Cavolini"/>
+                <w:sz w:val="18"/>
+                <w:szCs w:val="18"/>
+              </w:rPr>
+            </w:pPr>
+            <w:r>
+              <w:rPr>
+                <w:rFonts w:cs="Cavolini"/>
+                <w:sz w:val="18"/>
+                <w:szCs w:val="18"/>
               </w:rPr>
               <w:t>0</w:t>
             </w:r>
@@ -979,18 +1391,22 @@
         </w:tc>
         <w:tc>
           <w:tcPr>
-            <w:tcW w:w="882" w:type="dxa"/>
-          </w:tcPr>
-          <w:p>
-            <w:pPr>
-              <w:jc w:val="center"/>
-              <w:rPr>
-                <w:rFonts w:cs="Cavolini"/>
-              </w:rPr>
-            </w:pPr>
-            <w:r>
-              <w:rPr>
-                <w:rFonts w:cs="Cavolini"/>
+            <w:tcW w:w="761" w:type="dxa"/>
+          </w:tcPr>
+          <w:p>
+            <w:pPr>
+              <w:jc w:val="center"/>
+              <w:rPr>
+                <w:rFonts w:cs="Cavolini"/>
+                <w:sz w:val="18"/>
+                <w:szCs w:val="18"/>
+              </w:rPr>
+            </w:pPr>
+            <w:r>
+              <w:rPr>
+                <w:rFonts w:cs="Cavolini"/>
+                <w:sz w:val="18"/>
+                <w:szCs w:val="18"/>
               </w:rPr>
               <w:t>0</w:t>
             </w:r>
@@ -998,18 +1414,22 @@
         </w:tc>
         <w:tc>
           <w:tcPr>
-            <w:tcW w:w="903" w:type="dxa"/>
-          </w:tcPr>
-          <w:p>
-            <w:pPr>
-              <w:jc w:val="center"/>
-              <w:rPr>
-                <w:rFonts w:cs="Cavolini"/>
-              </w:rPr>
-            </w:pPr>
-            <w:r>
-              <w:rPr>
-                <w:rFonts w:cs="Cavolini"/>
+            <w:tcW w:w="778" w:type="dxa"/>
+          </w:tcPr>
+          <w:p>
+            <w:pPr>
+              <w:jc w:val="center"/>
+              <w:rPr>
+                <w:rFonts w:cs="Cavolini"/>
+                <w:sz w:val="18"/>
+                <w:szCs w:val="18"/>
+              </w:rPr>
+            </w:pPr>
+            <w:r>
+              <w:rPr>
+                <w:rFonts w:cs="Cavolini"/>
+                <w:sz w:val="18"/>
+                <w:szCs w:val="18"/>
               </w:rPr>
               <w:t>1</w:t>
             </w:r>
@@ -1017,18 +1437,22 @@
         </w:tc>
         <w:tc>
           <w:tcPr>
-            <w:tcW w:w="903" w:type="dxa"/>
-          </w:tcPr>
-          <w:p>
-            <w:pPr>
-              <w:jc w:val="center"/>
-              <w:rPr>
-                <w:rFonts w:cs="Cavolini"/>
-              </w:rPr>
-            </w:pPr>
-            <w:r>
-              <w:rPr>
-                <w:rFonts w:cs="Cavolini"/>
+            <w:tcW w:w="778" w:type="dxa"/>
+          </w:tcPr>
+          <w:p>
+            <w:pPr>
+              <w:jc w:val="center"/>
+              <w:rPr>
+                <w:rFonts w:cs="Cavolini"/>
+                <w:sz w:val="18"/>
+                <w:szCs w:val="18"/>
+              </w:rPr>
+            </w:pPr>
+            <w:r>
+              <w:rPr>
+                <w:rFonts w:cs="Cavolini"/>
+                <w:sz w:val="18"/>
+                <w:szCs w:val="18"/>
               </w:rPr>
               <w:t>0</w:t>
             </w:r>
@@ -1036,19 +1460,33 @@
         </w:tc>
         <w:tc>
           <w:tcPr>
-            <w:tcW w:w="3805" w:type="dxa"/>
-          </w:tcPr>
-          <w:p>
-            <w:pPr>
-              <w:rPr>
-                <w:rFonts w:cs="Cavolini"/>
-              </w:rPr>
-            </w:pPr>
-          </w:p>
-        </w:tc>
-        <w:tc>
-          <w:tcPr>
-            <w:tcW w:w="1980" w:type="dxa"/>
+            <w:tcW w:w="1957" w:type="dxa"/>
+          </w:tcPr>
+          <w:p>
+            <w:pPr>
+              <w:jc w:val="center"/>
+              <w:rPr>
+                <w:rFonts w:cs="Cavolini"/>
+              </w:rPr>
+            </w:pPr>
+          </w:p>
+        </w:tc>
+        <w:tc>
+          <w:tcPr>
+            <w:tcW w:w="1043" w:type="dxa"/>
+          </w:tcPr>
+          <w:p>
+            <w:pPr>
+              <w:jc w:val="center"/>
+              <w:rPr>
+                <w:rFonts w:cs="Cavolini"/>
+              </w:rPr>
+            </w:pPr>
+          </w:p>
+        </w:tc>
+        <w:tc>
+          <w:tcPr>
+            <w:tcW w:w="4463" w:type="dxa"/>
           </w:tcPr>
           <w:p>
             <w:pPr>
@@ -1060,20 +1498,27 @@
         </w:tc>
       </w:tr>
       <w:tr>
-        <w:tc>
-          <w:tcPr>
-            <w:tcW w:w="882" w:type="dxa"/>
-          </w:tcPr>
-          <w:p>
-            <w:pPr>
-              <w:jc w:val="center"/>
-              <w:rPr>
-                <w:rFonts w:cs="Cavolini"/>
-              </w:rPr>
-            </w:pPr>
-            <w:r>
-              <w:rPr>
-                <w:rFonts w:cs="Cavolini"/>
+        <w:trPr>
+          <w:trHeight w:val="281"/>
+        </w:trPr>
+        <w:tc>
+          <w:tcPr>
+            <w:tcW w:w="761" w:type="dxa"/>
+          </w:tcPr>
+          <w:p>
+            <w:pPr>
+              <w:jc w:val="center"/>
+              <w:rPr>
+                <w:rFonts w:cs="Cavolini"/>
+                <w:sz w:val="18"/>
+                <w:szCs w:val="18"/>
+              </w:rPr>
+            </w:pPr>
+            <w:r>
+              <w:rPr>
+                <w:rFonts w:cs="Cavolini"/>
+                <w:sz w:val="18"/>
+                <w:szCs w:val="18"/>
               </w:rPr>
               <w:t>0</w:t>
             </w:r>
@@ -1081,18 +1526,22 @@
         </w:tc>
         <w:tc>
           <w:tcPr>
-            <w:tcW w:w="882" w:type="dxa"/>
-          </w:tcPr>
-          <w:p>
-            <w:pPr>
-              <w:jc w:val="center"/>
-              <w:rPr>
-                <w:rFonts w:cs="Cavolini"/>
-              </w:rPr>
-            </w:pPr>
-            <w:r>
-              <w:rPr>
-                <w:rFonts w:cs="Cavolini"/>
+            <w:tcW w:w="761" w:type="dxa"/>
+          </w:tcPr>
+          <w:p>
+            <w:pPr>
+              <w:jc w:val="center"/>
+              <w:rPr>
+                <w:rFonts w:cs="Cavolini"/>
+                <w:sz w:val="18"/>
+                <w:szCs w:val="18"/>
+              </w:rPr>
+            </w:pPr>
+            <w:r>
+              <w:rPr>
+                <w:rFonts w:cs="Cavolini"/>
+                <w:sz w:val="18"/>
+                <w:szCs w:val="18"/>
               </w:rPr>
               <w:t>0</w:t>
             </w:r>
@@ -1100,18 +1549,22 @@
         </w:tc>
         <w:tc>
           <w:tcPr>
-            <w:tcW w:w="903" w:type="dxa"/>
-          </w:tcPr>
-          <w:p>
-            <w:pPr>
-              <w:jc w:val="center"/>
-              <w:rPr>
-                <w:rFonts w:cs="Cavolini"/>
-              </w:rPr>
-            </w:pPr>
-            <w:r>
-              <w:rPr>
-                <w:rFonts w:cs="Cavolini"/>
+            <w:tcW w:w="778" w:type="dxa"/>
+          </w:tcPr>
+          <w:p>
+            <w:pPr>
+              <w:jc w:val="center"/>
+              <w:rPr>
+                <w:rFonts w:cs="Cavolini"/>
+                <w:sz w:val="18"/>
+                <w:szCs w:val="18"/>
+              </w:rPr>
+            </w:pPr>
+            <w:r>
+              <w:rPr>
+                <w:rFonts w:cs="Cavolini"/>
+                <w:sz w:val="18"/>
+                <w:szCs w:val="18"/>
               </w:rPr>
               <w:t>1</w:t>
             </w:r>
@@ -1119,18 +1572,22 @@
         </w:tc>
         <w:tc>
           <w:tcPr>
-            <w:tcW w:w="903" w:type="dxa"/>
-          </w:tcPr>
-          <w:p>
-            <w:pPr>
-              <w:jc w:val="center"/>
-              <w:rPr>
-                <w:rFonts w:cs="Cavolini"/>
-              </w:rPr>
-            </w:pPr>
-            <w:r>
-              <w:rPr>
-                <w:rFonts w:cs="Cavolini"/>
+            <w:tcW w:w="778" w:type="dxa"/>
+          </w:tcPr>
+          <w:p>
+            <w:pPr>
+              <w:jc w:val="center"/>
+              <w:rPr>
+                <w:rFonts w:cs="Cavolini"/>
+                <w:sz w:val="18"/>
+                <w:szCs w:val="18"/>
+              </w:rPr>
+            </w:pPr>
+            <w:r>
+              <w:rPr>
+                <w:rFonts w:cs="Cavolini"/>
+                <w:sz w:val="18"/>
+                <w:szCs w:val="18"/>
               </w:rPr>
               <w:t>1</w:t>
             </w:r>
@@ -1138,19 +1595,33 @@
         </w:tc>
         <w:tc>
           <w:tcPr>
-            <w:tcW w:w="3805" w:type="dxa"/>
-          </w:tcPr>
-          <w:p>
-            <w:pPr>
-              <w:rPr>
-                <w:rFonts w:cs="Cavolini"/>
-              </w:rPr>
-            </w:pPr>
-          </w:p>
-        </w:tc>
-        <w:tc>
-          <w:tcPr>
-            <w:tcW w:w="1980" w:type="dxa"/>
+            <w:tcW w:w="1957" w:type="dxa"/>
+          </w:tcPr>
+          <w:p>
+            <w:pPr>
+              <w:jc w:val="center"/>
+              <w:rPr>
+                <w:rFonts w:cs="Cavolini"/>
+              </w:rPr>
+            </w:pPr>
+          </w:p>
+        </w:tc>
+        <w:tc>
+          <w:tcPr>
+            <w:tcW w:w="1043" w:type="dxa"/>
+          </w:tcPr>
+          <w:p>
+            <w:pPr>
+              <w:jc w:val="center"/>
+              <w:rPr>
+                <w:rFonts w:cs="Cavolini"/>
+              </w:rPr>
+            </w:pPr>
+          </w:p>
+        </w:tc>
+        <w:tc>
+          <w:tcPr>
+            <w:tcW w:w="4463" w:type="dxa"/>
           </w:tcPr>
           <w:p>
             <w:pPr>
@@ -1162,20 +1633,27 @@
         </w:tc>
       </w:tr>
       <w:tr>
-        <w:tc>
-          <w:tcPr>
-            <w:tcW w:w="882" w:type="dxa"/>
-          </w:tcPr>
-          <w:p>
-            <w:pPr>
-              <w:jc w:val="center"/>
-              <w:rPr>
-                <w:rFonts w:cs="Cavolini"/>
-              </w:rPr>
-            </w:pPr>
-            <w:r>
-              <w:rPr>
-                <w:rFonts w:cs="Cavolini"/>
+        <w:trPr>
+          <w:trHeight w:val="295"/>
+        </w:trPr>
+        <w:tc>
+          <w:tcPr>
+            <w:tcW w:w="761" w:type="dxa"/>
+          </w:tcPr>
+          <w:p>
+            <w:pPr>
+              <w:jc w:val="center"/>
+              <w:rPr>
+                <w:rFonts w:cs="Cavolini"/>
+                <w:sz w:val="18"/>
+                <w:szCs w:val="18"/>
+              </w:rPr>
+            </w:pPr>
+            <w:r>
+              <w:rPr>
+                <w:rFonts w:cs="Cavolini"/>
+                <w:sz w:val="18"/>
+                <w:szCs w:val="18"/>
               </w:rPr>
               <w:t>0</w:t>
             </w:r>
@@ -1183,18 +1661,22 @@
         </w:tc>
         <w:tc>
           <w:tcPr>
-            <w:tcW w:w="882" w:type="dxa"/>
-          </w:tcPr>
-          <w:p>
-            <w:pPr>
-              <w:jc w:val="center"/>
-              <w:rPr>
-                <w:rFonts w:cs="Cavolini"/>
-              </w:rPr>
-            </w:pPr>
-            <w:r>
-              <w:rPr>
-                <w:rFonts w:cs="Cavolini"/>
+            <w:tcW w:w="761" w:type="dxa"/>
+          </w:tcPr>
+          <w:p>
+            <w:pPr>
+              <w:jc w:val="center"/>
+              <w:rPr>
+                <w:rFonts w:cs="Cavolini"/>
+                <w:sz w:val="18"/>
+                <w:szCs w:val="18"/>
+              </w:rPr>
+            </w:pPr>
+            <w:r>
+              <w:rPr>
+                <w:rFonts w:cs="Cavolini"/>
+                <w:sz w:val="18"/>
+                <w:szCs w:val="18"/>
               </w:rPr>
               <w:t>1</w:t>
             </w:r>
@@ -1202,18 +1684,22 @@
         </w:tc>
         <w:tc>
           <w:tcPr>
-            <w:tcW w:w="903" w:type="dxa"/>
-          </w:tcPr>
-          <w:p>
-            <w:pPr>
-              <w:jc w:val="center"/>
-              <w:rPr>
-                <w:rFonts w:cs="Cavolini"/>
-              </w:rPr>
-            </w:pPr>
-            <w:r>
-              <w:rPr>
-                <w:rFonts w:cs="Cavolini"/>
+            <w:tcW w:w="778" w:type="dxa"/>
+          </w:tcPr>
+          <w:p>
+            <w:pPr>
+              <w:jc w:val="center"/>
+              <w:rPr>
+                <w:rFonts w:cs="Cavolini"/>
+                <w:sz w:val="18"/>
+                <w:szCs w:val="18"/>
+              </w:rPr>
+            </w:pPr>
+            <w:r>
+              <w:rPr>
+                <w:rFonts w:cs="Cavolini"/>
+                <w:sz w:val="18"/>
+                <w:szCs w:val="18"/>
               </w:rPr>
               <w:t>0</w:t>
             </w:r>
@@ -1221,18 +1707,22 @@
         </w:tc>
         <w:tc>
           <w:tcPr>
-            <w:tcW w:w="903" w:type="dxa"/>
-          </w:tcPr>
-          <w:p>
-            <w:pPr>
-              <w:jc w:val="center"/>
-              <w:rPr>
-                <w:rFonts w:cs="Cavolini"/>
-              </w:rPr>
-            </w:pPr>
-            <w:r>
-              <w:rPr>
-                <w:rFonts w:cs="Cavolini"/>
+            <w:tcW w:w="778" w:type="dxa"/>
+          </w:tcPr>
+          <w:p>
+            <w:pPr>
+              <w:jc w:val="center"/>
+              <w:rPr>
+                <w:rFonts w:cs="Cavolini"/>
+                <w:sz w:val="18"/>
+                <w:szCs w:val="18"/>
+              </w:rPr>
+            </w:pPr>
+            <w:r>
+              <w:rPr>
+                <w:rFonts w:cs="Cavolini"/>
+                <w:sz w:val="18"/>
+                <w:szCs w:val="18"/>
               </w:rPr>
               <w:t>0</w:t>
             </w:r>
@@ -1240,19 +1730,33 @@
         </w:tc>
         <w:tc>
           <w:tcPr>
-            <w:tcW w:w="3805" w:type="dxa"/>
-          </w:tcPr>
-          <w:p>
-            <w:pPr>
-              <w:rPr>
-                <w:rFonts w:cs="Cavolini"/>
-              </w:rPr>
-            </w:pPr>
-          </w:p>
-        </w:tc>
-        <w:tc>
-          <w:tcPr>
-            <w:tcW w:w="1980" w:type="dxa"/>
+            <w:tcW w:w="1957" w:type="dxa"/>
+          </w:tcPr>
+          <w:p>
+            <w:pPr>
+              <w:jc w:val="center"/>
+              <w:rPr>
+                <w:rFonts w:cs="Cavolini"/>
+              </w:rPr>
+            </w:pPr>
+          </w:p>
+        </w:tc>
+        <w:tc>
+          <w:tcPr>
+            <w:tcW w:w="1043" w:type="dxa"/>
+          </w:tcPr>
+          <w:p>
+            <w:pPr>
+              <w:jc w:val="center"/>
+              <w:rPr>
+                <w:rFonts w:cs="Cavolini"/>
+              </w:rPr>
+            </w:pPr>
+          </w:p>
+        </w:tc>
+        <w:tc>
+          <w:tcPr>
+            <w:tcW w:w="4463" w:type="dxa"/>
           </w:tcPr>
           <w:p>
             <w:pPr>
@@ -1264,20 +1768,27 @@
         </w:tc>
       </w:tr>
       <w:tr>
-        <w:tc>
-          <w:tcPr>
-            <w:tcW w:w="882" w:type="dxa"/>
-          </w:tcPr>
-          <w:p>
-            <w:pPr>
-              <w:jc w:val="center"/>
-              <w:rPr>
-                <w:rFonts w:cs="Cavolini"/>
-              </w:rPr>
-            </w:pPr>
-            <w:r>
-              <w:rPr>
-                <w:rFonts w:cs="Cavolini"/>
+        <w:trPr>
+          <w:trHeight w:val="281"/>
+        </w:trPr>
+        <w:tc>
+          <w:tcPr>
+            <w:tcW w:w="761" w:type="dxa"/>
+          </w:tcPr>
+          <w:p>
+            <w:pPr>
+              <w:jc w:val="center"/>
+              <w:rPr>
+                <w:rFonts w:cs="Cavolini"/>
+                <w:sz w:val="18"/>
+                <w:szCs w:val="18"/>
+              </w:rPr>
+            </w:pPr>
+            <w:r>
+              <w:rPr>
+                <w:rFonts w:cs="Cavolini"/>
+                <w:sz w:val="18"/>
+                <w:szCs w:val="18"/>
               </w:rPr>
               <w:t>0</w:t>
             </w:r>
@@ -1285,18 +1796,22 @@
         </w:tc>
         <w:tc>
           <w:tcPr>
-            <w:tcW w:w="882" w:type="dxa"/>
-          </w:tcPr>
-          <w:p>
-            <w:pPr>
-              <w:jc w:val="center"/>
-              <w:rPr>
-                <w:rFonts w:cs="Cavolini"/>
-              </w:rPr>
-            </w:pPr>
-            <w:r>
-              <w:rPr>
-                <w:rFonts w:cs="Cavolini"/>
+            <w:tcW w:w="761" w:type="dxa"/>
+          </w:tcPr>
+          <w:p>
+            <w:pPr>
+              <w:jc w:val="center"/>
+              <w:rPr>
+                <w:rFonts w:cs="Cavolini"/>
+                <w:sz w:val="18"/>
+                <w:szCs w:val="18"/>
+              </w:rPr>
+            </w:pPr>
+            <w:r>
+              <w:rPr>
+                <w:rFonts w:cs="Cavolini"/>
+                <w:sz w:val="18"/>
+                <w:szCs w:val="18"/>
               </w:rPr>
               <w:t>1</w:t>
             </w:r>
@@ -1304,18 +1819,22 @@
         </w:tc>
         <w:tc>
           <w:tcPr>
-            <w:tcW w:w="903" w:type="dxa"/>
-          </w:tcPr>
-          <w:p>
-            <w:pPr>
-              <w:jc w:val="center"/>
-              <w:rPr>
-                <w:rFonts w:cs="Cavolini"/>
-              </w:rPr>
-            </w:pPr>
-            <w:r>
-              <w:rPr>
-                <w:rFonts w:cs="Cavolini"/>
+            <w:tcW w:w="778" w:type="dxa"/>
+          </w:tcPr>
+          <w:p>
+            <w:pPr>
+              <w:jc w:val="center"/>
+              <w:rPr>
+                <w:rFonts w:cs="Cavolini"/>
+                <w:sz w:val="18"/>
+                <w:szCs w:val="18"/>
+              </w:rPr>
+            </w:pPr>
+            <w:r>
+              <w:rPr>
+                <w:rFonts w:cs="Cavolini"/>
+                <w:sz w:val="18"/>
+                <w:szCs w:val="18"/>
               </w:rPr>
               <w:t>0</w:t>
             </w:r>
@@ -1323,18 +1842,22 @@
         </w:tc>
         <w:tc>
           <w:tcPr>
-            <w:tcW w:w="903" w:type="dxa"/>
-          </w:tcPr>
-          <w:p>
-            <w:pPr>
-              <w:jc w:val="center"/>
-              <w:rPr>
-                <w:rFonts w:cs="Cavolini"/>
-              </w:rPr>
-            </w:pPr>
-            <w:r>
-              <w:rPr>
-                <w:rFonts w:cs="Cavolini"/>
+            <w:tcW w:w="778" w:type="dxa"/>
+          </w:tcPr>
+          <w:p>
+            <w:pPr>
+              <w:jc w:val="center"/>
+              <w:rPr>
+                <w:rFonts w:cs="Cavolini"/>
+                <w:sz w:val="18"/>
+                <w:szCs w:val="18"/>
+              </w:rPr>
+            </w:pPr>
+            <w:r>
+              <w:rPr>
+                <w:rFonts w:cs="Cavolini"/>
+                <w:sz w:val="18"/>
+                <w:szCs w:val="18"/>
               </w:rPr>
               <w:t>1</w:t>
             </w:r>
@@ -1342,19 +1865,33 @@
         </w:tc>
         <w:tc>
           <w:tcPr>
-            <w:tcW w:w="3805" w:type="dxa"/>
-          </w:tcPr>
-          <w:p>
-            <w:pPr>
-              <w:rPr>
-                <w:rFonts w:cs="Cavolini"/>
-              </w:rPr>
-            </w:pPr>
-          </w:p>
-        </w:tc>
-        <w:tc>
-          <w:tcPr>
-            <w:tcW w:w="1980" w:type="dxa"/>
+            <w:tcW w:w="1957" w:type="dxa"/>
+          </w:tcPr>
+          <w:p>
+            <w:pPr>
+              <w:jc w:val="center"/>
+              <w:rPr>
+                <w:rFonts w:cs="Cavolini"/>
+              </w:rPr>
+            </w:pPr>
+          </w:p>
+        </w:tc>
+        <w:tc>
+          <w:tcPr>
+            <w:tcW w:w="1043" w:type="dxa"/>
+          </w:tcPr>
+          <w:p>
+            <w:pPr>
+              <w:jc w:val="center"/>
+              <w:rPr>
+                <w:rFonts w:cs="Cavolini"/>
+              </w:rPr>
+            </w:pPr>
+          </w:p>
+        </w:tc>
+        <w:tc>
+          <w:tcPr>
+            <w:tcW w:w="4463" w:type="dxa"/>
           </w:tcPr>
           <w:p>
             <w:pPr>
@@ -1366,20 +1903,27 @@
         </w:tc>
       </w:tr>
       <w:tr>
-        <w:tc>
-          <w:tcPr>
-            <w:tcW w:w="882" w:type="dxa"/>
-          </w:tcPr>
-          <w:p>
-            <w:pPr>
-              <w:jc w:val="center"/>
-              <w:rPr>
-                <w:rFonts w:cs="Cavolini"/>
-              </w:rPr>
-            </w:pPr>
-            <w:r>
-              <w:rPr>
-                <w:rFonts w:cs="Cavolini"/>
+        <w:trPr>
+          <w:trHeight w:val="295"/>
+        </w:trPr>
+        <w:tc>
+          <w:tcPr>
+            <w:tcW w:w="761" w:type="dxa"/>
+          </w:tcPr>
+          <w:p>
+            <w:pPr>
+              <w:jc w:val="center"/>
+              <w:rPr>
+                <w:rFonts w:cs="Cavolini"/>
+                <w:sz w:val="18"/>
+                <w:szCs w:val="18"/>
+              </w:rPr>
+            </w:pPr>
+            <w:r>
+              <w:rPr>
+                <w:rFonts w:cs="Cavolini"/>
+                <w:sz w:val="18"/>
+                <w:szCs w:val="18"/>
               </w:rPr>
               <w:t>0</w:t>
             </w:r>
@@ -1387,18 +1931,22 @@
         </w:tc>
         <w:tc>
           <w:tcPr>
-            <w:tcW w:w="882" w:type="dxa"/>
-          </w:tcPr>
-          <w:p>
-            <w:pPr>
-              <w:jc w:val="center"/>
-              <w:rPr>
-                <w:rFonts w:cs="Cavolini"/>
-              </w:rPr>
-            </w:pPr>
-            <w:r>
-              <w:rPr>
-                <w:rFonts w:cs="Cavolini"/>
+            <w:tcW w:w="761" w:type="dxa"/>
+          </w:tcPr>
+          <w:p>
+            <w:pPr>
+              <w:jc w:val="center"/>
+              <w:rPr>
+                <w:rFonts w:cs="Cavolini"/>
+                <w:sz w:val="18"/>
+                <w:szCs w:val="18"/>
+              </w:rPr>
+            </w:pPr>
+            <w:r>
+              <w:rPr>
+                <w:rFonts w:cs="Cavolini"/>
+                <w:sz w:val="18"/>
+                <w:szCs w:val="18"/>
               </w:rPr>
               <w:t>1</w:t>
             </w:r>
@@ -1406,18 +1954,22 @@
         </w:tc>
         <w:tc>
           <w:tcPr>
-            <w:tcW w:w="903" w:type="dxa"/>
-          </w:tcPr>
-          <w:p>
-            <w:pPr>
-              <w:jc w:val="center"/>
-              <w:rPr>
-                <w:rFonts w:cs="Cavolini"/>
-              </w:rPr>
-            </w:pPr>
-            <w:r>
-              <w:rPr>
-                <w:rFonts w:cs="Cavolini"/>
+            <w:tcW w:w="778" w:type="dxa"/>
+          </w:tcPr>
+          <w:p>
+            <w:pPr>
+              <w:jc w:val="center"/>
+              <w:rPr>
+                <w:rFonts w:cs="Cavolini"/>
+                <w:sz w:val="18"/>
+                <w:szCs w:val="18"/>
+              </w:rPr>
+            </w:pPr>
+            <w:r>
+              <w:rPr>
+                <w:rFonts w:cs="Cavolini"/>
+                <w:sz w:val="18"/>
+                <w:szCs w:val="18"/>
               </w:rPr>
               <w:t>1</w:t>
             </w:r>
@@ -1425,18 +1977,22 @@
         </w:tc>
         <w:tc>
           <w:tcPr>
-            <w:tcW w:w="903" w:type="dxa"/>
-          </w:tcPr>
-          <w:p>
-            <w:pPr>
-              <w:jc w:val="center"/>
-              <w:rPr>
-                <w:rFonts w:cs="Cavolini"/>
-              </w:rPr>
-            </w:pPr>
-            <w:r>
-              <w:rPr>
-                <w:rFonts w:cs="Cavolini"/>
+            <w:tcW w:w="778" w:type="dxa"/>
+          </w:tcPr>
+          <w:p>
+            <w:pPr>
+              <w:jc w:val="center"/>
+              <w:rPr>
+                <w:rFonts w:cs="Cavolini"/>
+                <w:sz w:val="18"/>
+                <w:szCs w:val="18"/>
+              </w:rPr>
+            </w:pPr>
+            <w:r>
+              <w:rPr>
+                <w:rFonts w:cs="Cavolini"/>
+                <w:sz w:val="18"/>
+                <w:szCs w:val="18"/>
               </w:rPr>
               <w:t>0</w:t>
             </w:r>
@@ -1444,19 +2000,33 @@
         </w:tc>
         <w:tc>
           <w:tcPr>
-            <w:tcW w:w="3805" w:type="dxa"/>
-          </w:tcPr>
-          <w:p>
-            <w:pPr>
-              <w:rPr>
-                <w:rFonts w:cs="Cavolini"/>
-              </w:rPr>
-            </w:pPr>
-          </w:p>
-        </w:tc>
-        <w:tc>
-          <w:tcPr>
-            <w:tcW w:w="1980" w:type="dxa"/>
+            <w:tcW w:w="1957" w:type="dxa"/>
+          </w:tcPr>
+          <w:p>
+            <w:pPr>
+              <w:jc w:val="center"/>
+              <w:rPr>
+                <w:rFonts w:cs="Cavolini"/>
+              </w:rPr>
+            </w:pPr>
+          </w:p>
+        </w:tc>
+        <w:tc>
+          <w:tcPr>
+            <w:tcW w:w="1043" w:type="dxa"/>
+          </w:tcPr>
+          <w:p>
+            <w:pPr>
+              <w:jc w:val="center"/>
+              <w:rPr>
+                <w:rFonts w:cs="Cavolini"/>
+              </w:rPr>
+            </w:pPr>
+          </w:p>
+        </w:tc>
+        <w:tc>
+          <w:tcPr>
+            <w:tcW w:w="4463" w:type="dxa"/>
           </w:tcPr>
           <w:p>
             <w:pPr>
@@ -1468,20 +2038,27 @@
         </w:tc>
       </w:tr>
       <w:tr>
-        <w:tc>
-          <w:tcPr>
-            <w:tcW w:w="882" w:type="dxa"/>
-          </w:tcPr>
-          <w:p>
-            <w:pPr>
-              <w:jc w:val="center"/>
-              <w:rPr>
-                <w:rFonts w:cs="Cavolini"/>
-              </w:rPr>
-            </w:pPr>
-            <w:r>
-              <w:rPr>
-                <w:rFonts w:cs="Cavolini"/>
+        <w:trPr>
+          <w:trHeight w:val="281"/>
+        </w:trPr>
+        <w:tc>
+          <w:tcPr>
+            <w:tcW w:w="761" w:type="dxa"/>
+          </w:tcPr>
+          <w:p>
+            <w:pPr>
+              <w:jc w:val="center"/>
+              <w:rPr>
+                <w:rFonts w:cs="Cavolini"/>
+                <w:sz w:val="18"/>
+                <w:szCs w:val="18"/>
+              </w:rPr>
+            </w:pPr>
+            <w:r>
+              <w:rPr>
+                <w:rFonts w:cs="Cavolini"/>
+                <w:sz w:val="18"/>
+                <w:szCs w:val="18"/>
               </w:rPr>
               <w:t>0</w:t>
             </w:r>
@@ -1489,18 +2066,22 @@
         </w:tc>
         <w:tc>
           <w:tcPr>
-            <w:tcW w:w="882" w:type="dxa"/>
-          </w:tcPr>
-          <w:p>
-            <w:pPr>
-              <w:jc w:val="center"/>
-              <w:rPr>
-                <w:rFonts w:cs="Cavolini"/>
-              </w:rPr>
-            </w:pPr>
-            <w:r>
-              <w:rPr>
-                <w:rFonts w:cs="Cavolini"/>
+            <w:tcW w:w="761" w:type="dxa"/>
+          </w:tcPr>
+          <w:p>
+            <w:pPr>
+              <w:jc w:val="center"/>
+              <w:rPr>
+                <w:rFonts w:cs="Cavolini"/>
+                <w:sz w:val="18"/>
+                <w:szCs w:val="18"/>
+              </w:rPr>
+            </w:pPr>
+            <w:r>
+              <w:rPr>
+                <w:rFonts w:cs="Cavolini"/>
+                <w:sz w:val="18"/>
+                <w:szCs w:val="18"/>
               </w:rPr>
               <w:t>1</w:t>
             </w:r>
@@ -1508,18 +2089,22 @@
         </w:tc>
         <w:tc>
           <w:tcPr>
-            <w:tcW w:w="903" w:type="dxa"/>
-          </w:tcPr>
-          <w:p>
-            <w:pPr>
-              <w:jc w:val="center"/>
-              <w:rPr>
-                <w:rFonts w:cs="Cavolini"/>
-              </w:rPr>
-            </w:pPr>
-            <w:r>
-              <w:rPr>
-                <w:rFonts w:cs="Cavolini"/>
+            <w:tcW w:w="778" w:type="dxa"/>
+          </w:tcPr>
+          <w:p>
+            <w:pPr>
+              <w:jc w:val="center"/>
+              <w:rPr>
+                <w:rFonts w:cs="Cavolini"/>
+                <w:sz w:val="18"/>
+                <w:szCs w:val="18"/>
+              </w:rPr>
+            </w:pPr>
+            <w:r>
+              <w:rPr>
+                <w:rFonts w:cs="Cavolini"/>
+                <w:sz w:val="18"/>
+                <w:szCs w:val="18"/>
               </w:rPr>
               <w:t>1</w:t>
             </w:r>
@@ -1527,18 +2112,22 @@
         </w:tc>
         <w:tc>
           <w:tcPr>
-            <w:tcW w:w="903" w:type="dxa"/>
-          </w:tcPr>
-          <w:p>
-            <w:pPr>
-              <w:jc w:val="center"/>
-              <w:rPr>
-                <w:rFonts w:cs="Cavolini"/>
-              </w:rPr>
-            </w:pPr>
-            <w:r>
-              <w:rPr>
-                <w:rFonts w:cs="Cavolini"/>
+            <w:tcW w:w="778" w:type="dxa"/>
+          </w:tcPr>
+          <w:p>
+            <w:pPr>
+              <w:jc w:val="center"/>
+              <w:rPr>
+                <w:rFonts w:cs="Cavolini"/>
+                <w:sz w:val="18"/>
+                <w:szCs w:val="18"/>
+              </w:rPr>
+            </w:pPr>
+            <w:r>
+              <w:rPr>
+                <w:rFonts w:cs="Cavolini"/>
+                <w:sz w:val="18"/>
+                <w:szCs w:val="18"/>
               </w:rPr>
               <w:t>1</w:t>
             </w:r>
@@ -1546,19 +2135,33 @@
         </w:tc>
         <w:tc>
           <w:tcPr>
-            <w:tcW w:w="3805" w:type="dxa"/>
-          </w:tcPr>
-          <w:p>
-            <w:pPr>
-              <w:rPr>
-                <w:rFonts w:cs="Cavolini"/>
-              </w:rPr>
-            </w:pPr>
-          </w:p>
-        </w:tc>
-        <w:tc>
-          <w:tcPr>
-            <w:tcW w:w="1980" w:type="dxa"/>
+            <w:tcW w:w="1957" w:type="dxa"/>
+          </w:tcPr>
+          <w:p>
+            <w:pPr>
+              <w:jc w:val="center"/>
+              <w:rPr>
+                <w:rFonts w:cs="Cavolini"/>
+              </w:rPr>
+            </w:pPr>
+          </w:p>
+        </w:tc>
+        <w:tc>
+          <w:tcPr>
+            <w:tcW w:w="1043" w:type="dxa"/>
+          </w:tcPr>
+          <w:p>
+            <w:pPr>
+              <w:jc w:val="center"/>
+              <w:rPr>
+                <w:rFonts w:cs="Cavolini"/>
+              </w:rPr>
+            </w:pPr>
+          </w:p>
+        </w:tc>
+        <w:tc>
+          <w:tcPr>
+            <w:tcW w:w="4463" w:type="dxa"/>
           </w:tcPr>
           <w:p>
             <w:pPr>
@@ -1570,20 +2173,27 @@
         </w:tc>
       </w:tr>
       <w:tr>
-        <w:tc>
-          <w:tcPr>
-            <w:tcW w:w="882" w:type="dxa"/>
-          </w:tcPr>
-          <w:p>
-            <w:pPr>
-              <w:jc w:val="center"/>
-              <w:rPr>
-                <w:rFonts w:cs="Cavolini"/>
-              </w:rPr>
-            </w:pPr>
-            <w:r>
-              <w:rPr>
-                <w:rFonts w:cs="Cavolini"/>
+        <w:trPr>
+          <w:trHeight w:val="295"/>
+        </w:trPr>
+        <w:tc>
+          <w:tcPr>
+            <w:tcW w:w="761" w:type="dxa"/>
+          </w:tcPr>
+          <w:p>
+            <w:pPr>
+              <w:jc w:val="center"/>
+              <w:rPr>
+                <w:rFonts w:cs="Cavolini"/>
+                <w:sz w:val="18"/>
+                <w:szCs w:val="18"/>
+              </w:rPr>
+            </w:pPr>
+            <w:r>
+              <w:rPr>
+                <w:rFonts w:cs="Cavolini"/>
+                <w:sz w:val="18"/>
+                <w:szCs w:val="18"/>
               </w:rPr>
               <w:t>1</w:t>
             </w:r>
@@ -1591,18 +2201,22 @@
         </w:tc>
         <w:tc>
           <w:tcPr>
-            <w:tcW w:w="882" w:type="dxa"/>
-          </w:tcPr>
-          <w:p>
-            <w:pPr>
-              <w:jc w:val="center"/>
-              <w:rPr>
-                <w:rFonts w:cs="Cavolini"/>
-              </w:rPr>
-            </w:pPr>
-            <w:r>
-              <w:rPr>
-                <w:rFonts w:cs="Cavolini"/>
+            <w:tcW w:w="761" w:type="dxa"/>
+          </w:tcPr>
+          <w:p>
+            <w:pPr>
+              <w:jc w:val="center"/>
+              <w:rPr>
+                <w:rFonts w:cs="Cavolini"/>
+                <w:sz w:val="18"/>
+                <w:szCs w:val="18"/>
+              </w:rPr>
+            </w:pPr>
+            <w:r>
+              <w:rPr>
+                <w:rFonts w:cs="Cavolini"/>
+                <w:sz w:val="18"/>
+                <w:szCs w:val="18"/>
               </w:rPr>
               <w:t>0</w:t>
             </w:r>
@@ -1610,18 +2224,22 @@
         </w:tc>
         <w:tc>
           <w:tcPr>
-            <w:tcW w:w="903" w:type="dxa"/>
-          </w:tcPr>
-          <w:p>
-            <w:pPr>
-              <w:jc w:val="center"/>
-              <w:rPr>
-                <w:rFonts w:cs="Cavolini"/>
-              </w:rPr>
-            </w:pPr>
-            <w:r>
-              <w:rPr>
-                <w:rFonts w:cs="Cavolini"/>
+            <w:tcW w:w="778" w:type="dxa"/>
+          </w:tcPr>
+          <w:p>
+            <w:pPr>
+              <w:jc w:val="center"/>
+              <w:rPr>
+                <w:rFonts w:cs="Cavolini"/>
+                <w:sz w:val="18"/>
+                <w:szCs w:val="18"/>
+              </w:rPr>
+            </w:pPr>
+            <w:r>
+              <w:rPr>
+                <w:rFonts w:cs="Cavolini"/>
+                <w:sz w:val="18"/>
+                <w:szCs w:val="18"/>
               </w:rPr>
               <w:t>0</w:t>
             </w:r>
@@ -1629,18 +2247,22 @@
         </w:tc>
         <w:tc>
           <w:tcPr>
-            <w:tcW w:w="903" w:type="dxa"/>
-          </w:tcPr>
-          <w:p>
-            <w:pPr>
-              <w:jc w:val="center"/>
-              <w:rPr>
-                <w:rFonts w:cs="Cavolini"/>
-              </w:rPr>
-            </w:pPr>
-            <w:r>
-              <w:rPr>
-                <w:rFonts w:cs="Cavolini"/>
+            <w:tcW w:w="778" w:type="dxa"/>
+          </w:tcPr>
+          <w:p>
+            <w:pPr>
+              <w:jc w:val="center"/>
+              <w:rPr>
+                <w:rFonts w:cs="Cavolini"/>
+                <w:sz w:val="18"/>
+                <w:szCs w:val="18"/>
+              </w:rPr>
+            </w:pPr>
+            <w:r>
+              <w:rPr>
+                <w:rFonts w:cs="Cavolini"/>
+                <w:sz w:val="18"/>
+                <w:szCs w:val="18"/>
               </w:rPr>
               <w:t>0</w:t>
             </w:r>
@@ -1648,19 +2270,33 @@
         </w:tc>
         <w:tc>
           <w:tcPr>
-            <w:tcW w:w="3805" w:type="dxa"/>
-          </w:tcPr>
-          <w:p>
-            <w:pPr>
-              <w:rPr>
-                <w:rFonts w:cs="Cavolini"/>
-              </w:rPr>
-            </w:pPr>
-          </w:p>
-        </w:tc>
-        <w:tc>
-          <w:tcPr>
-            <w:tcW w:w="1980" w:type="dxa"/>
+            <w:tcW w:w="1957" w:type="dxa"/>
+          </w:tcPr>
+          <w:p>
+            <w:pPr>
+              <w:jc w:val="center"/>
+              <w:rPr>
+                <w:rFonts w:cs="Cavolini"/>
+              </w:rPr>
+            </w:pPr>
+          </w:p>
+        </w:tc>
+        <w:tc>
+          <w:tcPr>
+            <w:tcW w:w="1043" w:type="dxa"/>
+          </w:tcPr>
+          <w:p>
+            <w:pPr>
+              <w:jc w:val="center"/>
+              <w:rPr>
+                <w:rFonts w:cs="Cavolini"/>
+              </w:rPr>
+            </w:pPr>
+          </w:p>
+        </w:tc>
+        <w:tc>
+          <w:tcPr>
+            <w:tcW w:w="4463" w:type="dxa"/>
           </w:tcPr>
           <w:p>
             <w:pPr>
@@ -1672,20 +2308,27 @@
         </w:tc>
       </w:tr>
       <w:tr>
-        <w:tc>
-          <w:tcPr>
-            <w:tcW w:w="882" w:type="dxa"/>
-          </w:tcPr>
-          <w:p>
-            <w:pPr>
-              <w:jc w:val="center"/>
-              <w:rPr>
-                <w:rFonts w:cs="Cavolini"/>
-              </w:rPr>
-            </w:pPr>
-            <w:r>
-              <w:rPr>
-                <w:rFonts w:cs="Cavolini"/>
+        <w:trPr>
+          <w:trHeight w:val="281"/>
+        </w:trPr>
+        <w:tc>
+          <w:tcPr>
+            <w:tcW w:w="761" w:type="dxa"/>
+          </w:tcPr>
+          <w:p>
+            <w:pPr>
+              <w:jc w:val="center"/>
+              <w:rPr>
+                <w:rFonts w:cs="Cavolini"/>
+                <w:sz w:val="18"/>
+                <w:szCs w:val="18"/>
+              </w:rPr>
+            </w:pPr>
+            <w:r>
+              <w:rPr>
+                <w:rFonts w:cs="Cavolini"/>
+                <w:sz w:val="18"/>
+                <w:szCs w:val="18"/>
               </w:rPr>
               <w:t>1</w:t>
             </w:r>
@@ -1693,18 +2336,22 @@
         </w:tc>
         <w:tc>
           <w:tcPr>
-            <w:tcW w:w="882" w:type="dxa"/>
-          </w:tcPr>
-          <w:p>
-            <w:pPr>
-              <w:jc w:val="center"/>
-              <w:rPr>
-                <w:rFonts w:cs="Cavolini"/>
-              </w:rPr>
-            </w:pPr>
-            <w:r>
-              <w:rPr>
-                <w:rFonts w:cs="Cavolini"/>
+            <w:tcW w:w="761" w:type="dxa"/>
+          </w:tcPr>
+          <w:p>
+            <w:pPr>
+              <w:jc w:val="center"/>
+              <w:rPr>
+                <w:rFonts w:cs="Cavolini"/>
+                <w:sz w:val="18"/>
+                <w:szCs w:val="18"/>
+              </w:rPr>
+            </w:pPr>
+            <w:r>
+              <w:rPr>
+                <w:rFonts w:cs="Cavolini"/>
+                <w:sz w:val="18"/>
+                <w:szCs w:val="18"/>
               </w:rPr>
               <w:t>0</w:t>
             </w:r>
@@ -1712,18 +2359,22 @@
         </w:tc>
         <w:tc>
           <w:tcPr>
-            <w:tcW w:w="903" w:type="dxa"/>
-          </w:tcPr>
-          <w:p>
-            <w:pPr>
-              <w:jc w:val="center"/>
-              <w:rPr>
-                <w:rFonts w:cs="Cavolini"/>
-              </w:rPr>
-            </w:pPr>
-            <w:r>
-              <w:rPr>
-                <w:rFonts w:cs="Cavolini"/>
+            <w:tcW w:w="778" w:type="dxa"/>
+          </w:tcPr>
+          <w:p>
+            <w:pPr>
+              <w:jc w:val="center"/>
+              <w:rPr>
+                <w:rFonts w:cs="Cavolini"/>
+                <w:sz w:val="18"/>
+                <w:szCs w:val="18"/>
+              </w:rPr>
+            </w:pPr>
+            <w:r>
+              <w:rPr>
+                <w:rFonts w:cs="Cavolini"/>
+                <w:sz w:val="18"/>
+                <w:szCs w:val="18"/>
               </w:rPr>
               <w:t>0</w:t>
             </w:r>
@@ -1731,18 +2382,22 @@
         </w:tc>
         <w:tc>
           <w:tcPr>
-            <w:tcW w:w="903" w:type="dxa"/>
-          </w:tcPr>
-          <w:p>
-            <w:pPr>
-              <w:jc w:val="center"/>
-              <w:rPr>
-                <w:rFonts w:cs="Cavolini"/>
-              </w:rPr>
-            </w:pPr>
-            <w:r>
-              <w:rPr>
-                <w:rFonts w:cs="Cavolini"/>
+            <w:tcW w:w="778" w:type="dxa"/>
+          </w:tcPr>
+          <w:p>
+            <w:pPr>
+              <w:jc w:val="center"/>
+              <w:rPr>
+                <w:rFonts w:cs="Cavolini"/>
+                <w:sz w:val="18"/>
+                <w:szCs w:val="18"/>
+              </w:rPr>
+            </w:pPr>
+            <w:r>
+              <w:rPr>
+                <w:rFonts w:cs="Cavolini"/>
+                <w:sz w:val="18"/>
+                <w:szCs w:val="18"/>
               </w:rPr>
               <w:t>1</w:t>
             </w:r>
@@ -1750,19 +2405,33 @@
         </w:tc>
         <w:tc>
           <w:tcPr>
-            <w:tcW w:w="3805" w:type="dxa"/>
-          </w:tcPr>
-          <w:p>
-            <w:pPr>
-              <w:rPr>
-                <w:rFonts w:cs="Cavolini"/>
-              </w:rPr>
-            </w:pPr>
-          </w:p>
-        </w:tc>
-        <w:tc>
-          <w:tcPr>
-            <w:tcW w:w="1980" w:type="dxa"/>
+            <w:tcW w:w="1957" w:type="dxa"/>
+          </w:tcPr>
+          <w:p>
+            <w:pPr>
+              <w:jc w:val="center"/>
+              <w:rPr>
+                <w:rFonts w:cs="Cavolini"/>
+              </w:rPr>
+            </w:pPr>
+          </w:p>
+        </w:tc>
+        <w:tc>
+          <w:tcPr>
+            <w:tcW w:w="1043" w:type="dxa"/>
+          </w:tcPr>
+          <w:p>
+            <w:pPr>
+              <w:jc w:val="center"/>
+              <w:rPr>
+                <w:rFonts w:cs="Cavolini"/>
+              </w:rPr>
+            </w:pPr>
+          </w:p>
+        </w:tc>
+        <w:tc>
+          <w:tcPr>
+            <w:tcW w:w="4463" w:type="dxa"/>
           </w:tcPr>
           <w:p>
             <w:pPr>
@@ -1774,20 +2443,27 @@
         </w:tc>
       </w:tr>
       <w:tr>
-        <w:tc>
-          <w:tcPr>
-            <w:tcW w:w="882" w:type="dxa"/>
-          </w:tcPr>
-          <w:p>
-            <w:pPr>
-              <w:jc w:val="center"/>
-              <w:rPr>
-                <w:rFonts w:cs="Cavolini"/>
-              </w:rPr>
-            </w:pPr>
-            <w:r>
-              <w:rPr>
-                <w:rFonts w:cs="Cavolini"/>
+        <w:trPr>
+          <w:trHeight w:val="295"/>
+        </w:trPr>
+        <w:tc>
+          <w:tcPr>
+            <w:tcW w:w="761" w:type="dxa"/>
+          </w:tcPr>
+          <w:p>
+            <w:pPr>
+              <w:jc w:val="center"/>
+              <w:rPr>
+                <w:rFonts w:cs="Cavolini"/>
+                <w:sz w:val="18"/>
+                <w:szCs w:val="18"/>
+              </w:rPr>
+            </w:pPr>
+            <w:r>
+              <w:rPr>
+                <w:rFonts w:cs="Cavolini"/>
+                <w:sz w:val="18"/>
+                <w:szCs w:val="18"/>
               </w:rPr>
               <w:t>1</w:t>
             </w:r>
@@ -1795,18 +2471,22 @@
         </w:tc>
         <w:tc>
           <w:tcPr>
-            <w:tcW w:w="882" w:type="dxa"/>
-          </w:tcPr>
-          <w:p>
-            <w:pPr>
-              <w:jc w:val="center"/>
-              <w:rPr>
-                <w:rFonts w:cs="Cavolini"/>
-              </w:rPr>
-            </w:pPr>
-            <w:r>
-              <w:rPr>
-                <w:rFonts w:cs="Cavolini"/>
+            <w:tcW w:w="761" w:type="dxa"/>
+          </w:tcPr>
+          <w:p>
+            <w:pPr>
+              <w:jc w:val="center"/>
+              <w:rPr>
+                <w:rFonts w:cs="Cavolini"/>
+                <w:sz w:val="18"/>
+                <w:szCs w:val="18"/>
+              </w:rPr>
+            </w:pPr>
+            <w:r>
+              <w:rPr>
+                <w:rFonts w:cs="Cavolini"/>
+                <w:sz w:val="18"/>
+                <w:szCs w:val="18"/>
               </w:rPr>
               <w:t>0</w:t>
             </w:r>
@@ -1814,18 +2494,22 @@
         </w:tc>
         <w:tc>
           <w:tcPr>
-            <w:tcW w:w="903" w:type="dxa"/>
-          </w:tcPr>
-          <w:p>
-            <w:pPr>
-              <w:jc w:val="center"/>
-              <w:rPr>
-                <w:rFonts w:cs="Cavolini"/>
-              </w:rPr>
-            </w:pPr>
-            <w:r>
-              <w:rPr>
-                <w:rFonts w:cs="Cavolini"/>
+            <w:tcW w:w="778" w:type="dxa"/>
+          </w:tcPr>
+          <w:p>
+            <w:pPr>
+              <w:jc w:val="center"/>
+              <w:rPr>
+                <w:rFonts w:cs="Cavolini"/>
+                <w:sz w:val="18"/>
+                <w:szCs w:val="18"/>
+              </w:rPr>
+            </w:pPr>
+            <w:r>
+              <w:rPr>
+                <w:rFonts w:cs="Cavolini"/>
+                <w:sz w:val="18"/>
+                <w:szCs w:val="18"/>
               </w:rPr>
               <w:t>1</w:t>
             </w:r>
@@ -1833,18 +2517,22 @@
         </w:tc>
         <w:tc>
           <w:tcPr>
-            <w:tcW w:w="903" w:type="dxa"/>
-          </w:tcPr>
-          <w:p>
-            <w:pPr>
-              <w:jc w:val="center"/>
-              <w:rPr>
-                <w:rFonts w:cs="Cavolini"/>
-              </w:rPr>
-            </w:pPr>
-            <w:r>
-              <w:rPr>
-                <w:rFonts w:cs="Cavolini"/>
+            <w:tcW w:w="778" w:type="dxa"/>
+          </w:tcPr>
+          <w:p>
+            <w:pPr>
+              <w:jc w:val="center"/>
+              <w:rPr>
+                <w:rFonts w:cs="Cavolini"/>
+                <w:sz w:val="18"/>
+                <w:szCs w:val="18"/>
+              </w:rPr>
+            </w:pPr>
+            <w:r>
+              <w:rPr>
+                <w:rFonts w:cs="Cavolini"/>
+                <w:sz w:val="18"/>
+                <w:szCs w:val="18"/>
               </w:rPr>
               <w:t>0</w:t>
             </w:r>
@@ -1852,19 +2540,33 @@
         </w:tc>
         <w:tc>
           <w:tcPr>
-            <w:tcW w:w="3805" w:type="dxa"/>
-          </w:tcPr>
-          <w:p>
-            <w:pPr>
-              <w:rPr>
-                <w:rFonts w:cs="Cavolini"/>
-              </w:rPr>
-            </w:pPr>
-          </w:p>
-        </w:tc>
-        <w:tc>
-          <w:tcPr>
-            <w:tcW w:w="1980" w:type="dxa"/>
+            <w:tcW w:w="1957" w:type="dxa"/>
+          </w:tcPr>
+          <w:p>
+            <w:pPr>
+              <w:jc w:val="center"/>
+              <w:rPr>
+                <w:rFonts w:cs="Cavolini"/>
+              </w:rPr>
+            </w:pPr>
+          </w:p>
+        </w:tc>
+        <w:tc>
+          <w:tcPr>
+            <w:tcW w:w="1043" w:type="dxa"/>
+          </w:tcPr>
+          <w:p>
+            <w:pPr>
+              <w:jc w:val="center"/>
+              <w:rPr>
+                <w:rFonts w:cs="Cavolini"/>
+              </w:rPr>
+            </w:pPr>
+          </w:p>
+        </w:tc>
+        <w:tc>
+          <w:tcPr>
+            <w:tcW w:w="4463" w:type="dxa"/>
           </w:tcPr>
           <w:p>
             <w:pPr>
@@ -1876,20 +2578,27 @@
         </w:tc>
       </w:tr>
       <w:tr>
-        <w:tc>
-          <w:tcPr>
-            <w:tcW w:w="882" w:type="dxa"/>
-          </w:tcPr>
-          <w:p>
-            <w:pPr>
-              <w:jc w:val="center"/>
-              <w:rPr>
-                <w:rFonts w:cs="Cavolini"/>
-              </w:rPr>
-            </w:pPr>
-            <w:r>
-              <w:rPr>
-                <w:rFonts w:cs="Cavolini"/>
+        <w:trPr>
+          <w:trHeight w:val="281"/>
+        </w:trPr>
+        <w:tc>
+          <w:tcPr>
+            <w:tcW w:w="761" w:type="dxa"/>
+          </w:tcPr>
+          <w:p>
+            <w:pPr>
+              <w:jc w:val="center"/>
+              <w:rPr>
+                <w:rFonts w:cs="Cavolini"/>
+                <w:sz w:val="18"/>
+                <w:szCs w:val="18"/>
+              </w:rPr>
+            </w:pPr>
+            <w:r>
+              <w:rPr>
+                <w:rFonts w:cs="Cavolini"/>
+                <w:sz w:val="18"/>
+                <w:szCs w:val="18"/>
               </w:rPr>
               <w:t>1</w:t>
             </w:r>
@@ -1897,18 +2606,22 @@
         </w:tc>
         <w:tc>
           <w:tcPr>
-            <w:tcW w:w="882" w:type="dxa"/>
-          </w:tcPr>
-          <w:p>
-            <w:pPr>
-              <w:jc w:val="center"/>
-              <w:rPr>
-                <w:rFonts w:cs="Cavolini"/>
-              </w:rPr>
-            </w:pPr>
-            <w:r>
-              <w:rPr>
-                <w:rFonts w:cs="Cavolini"/>
+            <w:tcW w:w="761" w:type="dxa"/>
+          </w:tcPr>
+          <w:p>
+            <w:pPr>
+              <w:jc w:val="center"/>
+              <w:rPr>
+                <w:rFonts w:cs="Cavolini"/>
+                <w:sz w:val="18"/>
+                <w:szCs w:val="18"/>
+              </w:rPr>
+            </w:pPr>
+            <w:r>
+              <w:rPr>
+                <w:rFonts w:cs="Cavolini"/>
+                <w:sz w:val="18"/>
+                <w:szCs w:val="18"/>
               </w:rPr>
               <w:t>0</w:t>
             </w:r>
@@ -1916,18 +2629,22 @@
         </w:tc>
         <w:tc>
           <w:tcPr>
-            <w:tcW w:w="903" w:type="dxa"/>
-          </w:tcPr>
-          <w:p>
-            <w:pPr>
-              <w:jc w:val="center"/>
-              <w:rPr>
-                <w:rFonts w:cs="Cavolini"/>
-              </w:rPr>
-            </w:pPr>
-            <w:r>
-              <w:rPr>
-                <w:rFonts w:cs="Cavolini"/>
+            <w:tcW w:w="778" w:type="dxa"/>
+          </w:tcPr>
+          <w:p>
+            <w:pPr>
+              <w:jc w:val="center"/>
+              <w:rPr>
+                <w:rFonts w:cs="Cavolini"/>
+                <w:sz w:val="18"/>
+                <w:szCs w:val="18"/>
+              </w:rPr>
+            </w:pPr>
+            <w:r>
+              <w:rPr>
+                <w:rFonts w:cs="Cavolini"/>
+                <w:sz w:val="18"/>
+                <w:szCs w:val="18"/>
               </w:rPr>
               <w:t>1</w:t>
             </w:r>
@@ -1935,18 +2652,22 @@
         </w:tc>
         <w:tc>
           <w:tcPr>
-            <w:tcW w:w="903" w:type="dxa"/>
-          </w:tcPr>
-          <w:p>
-            <w:pPr>
-              <w:jc w:val="center"/>
-              <w:rPr>
-                <w:rFonts w:cs="Cavolini"/>
-              </w:rPr>
-            </w:pPr>
-            <w:r>
-              <w:rPr>
-                <w:rFonts w:cs="Cavolini"/>
+            <w:tcW w:w="778" w:type="dxa"/>
+          </w:tcPr>
+          <w:p>
+            <w:pPr>
+              <w:jc w:val="center"/>
+              <w:rPr>
+                <w:rFonts w:cs="Cavolini"/>
+                <w:sz w:val="18"/>
+                <w:szCs w:val="18"/>
+              </w:rPr>
+            </w:pPr>
+            <w:r>
+              <w:rPr>
+                <w:rFonts w:cs="Cavolini"/>
+                <w:sz w:val="18"/>
+                <w:szCs w:val="18"/>
               </w:rPr>
               <w:t>1</w:t>
             </w:r>
@@ -1954,19 +2675,33 @@
         </w:tc>
         <w:tc>
           <w:tcPr>
-            <w:tcW w:w="3805" w:type="dxa"/>
-          </w:tcPr>
-          <w:p>
-            <w:pPr>
-              <w:rPr>
-                <w:rFonts w:cs="Cavolini"/>
-              </w:rPr>
-            </w:pPr>
-          </w:p>
-        </w:tc>
-        <w:tc>
-          <w:tcPr>
-            <w:tcW w:w="1980" w:type="dxa"/>
+            <w:tcW w:w="1957" w:type="dxa"/>
+          </w:tcPr>
+          <w:p>
+            <w:pPr>
+              <w:jc w:val="center"/>
+              <w:rPr>
+                <w:rFonts w:cs="Cavolini"/>
+              </w:rPr>
+            </w:pPr>
+          </w:p>
+        </w:tc>
+        <w:tc>
+          <w:tcPr>
+            <w:tcW w:w="1043" w:type="dxa"/>
+          </w:tcPr>
+          <w:p>
+            <w:pPr>
+              <w:jc w:val="center"/>
+              <w:rPr>
+                <w:rFonts w:cs="Cavolini"/>
+              </w:rPr>
+            </w:pPr>
+          </w:p>
+        </w:tc>
+        <w:tc>
+          <w:tcPr>
+            <w:tcW w:w="4463" w:type="dxa"/>
           </w:tcPr>
           <w:p>
             <w:pPr>
@@ -1978,20 +2713,27 @@
         </w:tc>
       </w:tr>
       <w:tr>
-        <w:tc>
-          <w:tcPr>
-            <w:tcW w:w="882" w:type="dxa"/>
-          </w:tcPr>
-          <w:p>
-            <w:pPr>
-              <w:jc w:val="center"/>
-              <w:rPr>
-                <w:rFonts w:cs="Cavolini"/>
-              </w:rPr>
-            </w:pPr>
-            <w:r>
-              <w:rPr>
-                <w:rFonts w:cs="Cavolini"/>
+        <w:trPr>
+          <w:trHeight w:val="295"/>
+        </w:trPr>
+        <w:tc>
+          <w:tcPr>
+            <w:tcW w:w="761" w:type="dxa"/>
+          </w:tcPr>
+          <w:p>
+            <w:pPr>
+              <w:jc w:val="center"/>
+              <w:rPr>
+                <w:rFonts w:cs="Cavolini"/>
+                <w:sz w:val="18"/>
+                <w:szCs w:val="18"/>
+              </w:rPr>
+            </w:pPr>
+            <w:r>
+              <w:rPr>
+                <w:rFonts w:cs="Cavolini"/>
+                <w:sz w:val="18"/>
+                <w:szCs w:val="18"/>
               </w:rPr>
               <w:t>1</w:t>
             </w:r>
@@ -1999,18 +2741,22 @@
         </w:tc>
         <w:tc>
           <w:tcPr>
-            <w:tcW w:w="882" w:type="dxa"/>
-          </w:tcPr>
-          <w:p>
-            <w:pPr>
-              <w:jc w:val="center"/>
-              <w:rPr>
-                <w:rFonts w:cs="Cavolini"/>
-              </w:rPr>
-            </w:pPr>
-            <w:r>
-              <w:rPr>
-                <w:rFonts w:cs="Cavolini"/>
+            <w:tcW w:w="761" w:type="dxa"/>
+          </w:tcPr>
+          <w:p>
+            <w:pPr>
+              <w:jc w:val="center"/>
+              <w:rPr>
+                <w:rFonts w:cs="Cavolini"/>
+                <w:sz w:val="18"/>
+                <w:szCs w:val="18"/>
+              </w:rPr>
+            </w:pPr>
+            <w:r>
+              <w:rPr>
+                <w:rFonts w:cs="Cavolini"/>
+                <w:sz w:val="18"/>
+                <w:szCs w:val="18"/>
               </w:rPr>
               <w:t>1</w:t>
             </w:r>
@@ -2018,18 +2764,22 @@
         </w:tc>
         <w:tc>
           <w:tcPr>
-            <w:tcW w:w="903" w:type="dxa"/>
-          </w:tcPr>
-          <w:p>
-            <w:pPr>
-              <w:jc w:val="center"/>
-              <w:rPr>
-                <w:rFonts w:cs="Cavolini"/>
-              </w:rPr>
-            </w:pPr>
-            <w:r>
-              <w:rPr>
-                <w:rFonts w:cs="Cavolini"/>
+            <w:tcW w:w="778" w:type="dxa"/>
+          </w:tcPr>
+          <w:p>
+            <w:pPr>
+              <w:jc w:val="center"/>
+              <w:rPr>
+                <w:rFonts w:cs="Cavolini"/>
+                <w:sz w:val="18"/>
+                <w:szCs w:val="18"/>
+              </w:rPr>
+            </w:pPr>
+            <w:r>
+              <w:rPr>
+                <w:rFonts w:cs="Cavolini"/>
+                <w:sz w:val="18"/>
+                <w:szCs w:val="18"/>
               </w:rPr>
               <w:t>0</w:t>
             </w:r>
@@ -2037,18 +2787,22 @@
         </w:tc>
         <w:tc>
           <w:tcPr>
-            <w:tcW w:w="903" w:type="dxa"/>
-          </w:tcPr>
-          <w:p>
-            <w:pPr>
-              <w:jc w:val="center"/>
-              <w:rPr>
-                <w:rFonts w:cs="Cavolini"/>
-              </w:rPr>
-            </w:pPr>
-            <w:r>
-              <w:rPr>
-                <w:rFonts w:cs="Cavolini"/>
+            <w:tcW w:w="778" w:type="dxa"/>
+          </w:tcPr>
+          <w:p>
+            <w:pPr>
+              <w:jc w:val="center"/>
+              <w:rPr>
+                <w:rFonts w:cs="Cavolini"/>
+                <w:sz w:val="18"/>
+                <w:szCs w:val="18"/>
+              </w:rPr>
+            </w:pPr>
+            <w:r>
+              <w:rPr>
+                <w:rFonts w:cs="Cavolini"/>
+                <w:sz w:val="18"/>
+                <w:szCs w:val="18"/>
               </w:rPr>
               <w:t>0</w:t>
             </w:r>
@@ -2056,19 +2810,33 @@
         </w:tc>
         <w:tc>
           <w:tcPr>
-            <w:tcW w:w="3805" w:type="dxa"/>
-          </w:tcPr>
-          <w:p>
-            <w:pPr>
-              <w:rPr>
-                <w:rFonts w:cs="Cavolini"/>
-              </w:rPr>
-            </w:pPr>
-          </w:p>
-        </w:tc>
-        <w:tc>
-          <w:tcPr>
-            <w:tcW w:w="1980" w:type="dxa"/>
+            <w:tcW w:w="1957" w:type="dxa"/>
+          </w:tcPr>
+          <w:p>
+            <w:pPr>
+              <w:jc w:val="center"/>
+              <w:rPr>
+                <w:rFonts w:cs="Cavolini"/>
+              </w:rPr>
+            </w:pPr>
+          </w:p>
+        </w:tc>
+        <w:tc>
+          <w:tcPr>
+            <w:tcW w:w="1043" w:type="dxa"/>
+          </w:tcPr>
+          <w:p>
+            <w:pPr>
+              <w:jc w:val="center"/>
+              <w:rPr>
+                <w:rFonts w:cs="Cavolini"/>
+              </w:rPr>
+            </w:pPr>
+          </w:p>
+        </w:tc>
+        <w:tc>
+          <w:tcPr>
+            <w:tcW w:w="4463" w:type="dxa"/>
           </w:tcPr>
           <w:p>
             <w:pPr>
@@ -2080,20 +2848,27 @@
         </w:tc>
       </w:tr>
       <w:tr>
-        <w:tc>
-          <w:tcPr>
-            <w:tcW w:w="882" w:type="dxa"/>
-          </w:tcPr>
-          <w:p>
-            <w:pPr>
-              <w:jc w:val="center"/>
-              <w:rPr>
-                <w:rFonts w:cs="Cavolini"/>
-              </w:rPr>
-            </w:pPr>
-            <w:r>
-              <w:rPr>
-                <w:rFonts w:cs="Cavolini"/>
+        <w:trPr>
+          <w:trHeight w:val="281"/>
+        </w:trPr>
+        <w:tc>
+          <w:tcPr>
+            <w:tcW w:w="761" w:type="dxa"/>
+          </w:tcPr>
+          <w:p>
+            <w:pPr>
+              <w:jc w:val="center"/>
+              <w:rPr>
+                <w:rFonts w:cs="Cavolini"/>
+                <w:sz w:val="18"/>
+                <w:szCs w:val="18"/>
+              </w:rPr>
+            </w:pPr>
+            <w:r>
+              <w:rPr>
+                <w:rFonts w:cs="Cavolini"/>
+                <w:sz w:val="18"/>
+                <w:szCs w:val="18"/>
               </w:rPr>
               <w:t>1</w:t>
             </w:r>
@@ -2101,18 +2876,22 @@
         </w:tc>
         <w:tc>
           <w:tcPr>
-            <w:tcW w:w="882" w:type="dxa"/>
-          </w:tcPr>
-          <w:p>
-            <w:pPr>
-              <w:jc w:val="center"/>
-              <w:rPr>
-                <w:rFonts w:cs="Cavolini"/>
-              </w:rPr>
-            </w:pPr>
-            <w:r>
-              <w:rPr>
-                <w:rFonts w:cs="Cavolini"/>
+            <w:tcW w:w="761" w:type="dxa"/>
+          </w:tcPr>
+          <w:p>
+            <w:pPr>
+              <w:jc w:val="center"/>
+              <w:rPr>
+                <w:rFonts w:cs="Cavolini"/>
+                <w:sz w:val="18"/>
+                <w:szCs w:val="18"/>
+              </w:rPr>
+            </w:pPr>
+            <w:r>
+              <w:rPr>
+                <w:rFonts w:cs="Cavolini"/>
+                <w:sz w:val="18"/>
+                <w:szCs w:val="18"/>
               </w:rPr>
               <w:t>1</w:t>
             </w:r>
@@ -2120,18 +2899,22 @@
         </w:tc>
         <w:tc>
           <w:tcPr>
-            <w:tcW w:w="903" w:type="dxa"/>
-          </w:tcPr>
-          <w:p>
-            <w:pPr>
-              <w:jc w:val="center"/>
-              <w:rPr>
-                <w:rFonts w:cs="Cavolini"/>
-              </w:rPr>
-            </w:pPr>
-            <w:r>
-              <w:rPr>
-                <w:rFonts w:cs="Cavolini"/>
+            <w:tcW w:w="778" w:type="dxa"/>
+          </w:tcPr>
+          <w:p>
+            <w:pPr>
+              <w:jc w:val="center"/>
+              <w:rPr>
+                <w:rFonts w:cs="Cavolini"/>
+                <w:sz w:val="18"/>
+                <w:szCs w:val="18"/>
+              </w:rPr>
+            </w:pPr>
+            <w:r>
+              <w:rPr>
+                <w:rFonts w:cs="Cavolini"/>
+                <w:sz w:val="18"/>
+                <w:szCs w:val="18"/>
               </w:rPr>
               <w:t>0</w:t>
             </w:r>
@@ -2139,18 +2922,22 @@
         </w:tc>
         <w:tc>
           <w:tcPr>
-            <w:tcW w:w="903" w:type="dxa"/>
-          </w:tcPr>
-          <w:p>
-            <w:pPr>
-              <w:jc w:val="center"/>
-              <w:rPr>
-                <w:rFonts w:cs="Cavolini"/>
-              </w:rPr>
-            </w:pPr>
-            <w:r>
-              <w:rPr>
-                <w:rFonts w:cs="Cavolini"/>
+            <w:tcW w:w="778" w:type="dxa"/>
+          </w:tcPr>
+          <w:p>
+            <w:pPr>
+              <w:jc w:val="center"/>
+              <w:rPr>
+                <w:rFonts w:cs="Cavolini"/>
+                <w:sz w:val="18"/>
+                <w:szCs w:val="18"/>
+              </w:rPr>
+            </w:pPr>
+            <w:r>
+              <w:rPr>
+                <w:rFonts w:cs="Cavolini"/>
+                <w:sz w:val="18"/>
+                <w:szCs w:val="18"/>
               </w:rPr>
               <w:t>1</w:t>
             </w:r>
@@ -2158,19 +2945,33 @@
         </w:tc>
         <w:tc>
           <w:tcPr>
-            <w:tcW w:w="3805" w:type="dxa"/>
-          </w:tcPr>
-          <w:p>
-            <w:pPr>
-              <w:rPr>
-                <w:rFonts w:cs="Cavolini"/>
-              </w:rPr>
-            </w:pPr>
-          </w:p>
-        </w:tc>
-        <w:tc>
-          <w:tcPr>
-            <w:tcW w:w="1980" w:type="dxa"/>
+            <w:tcW w:w="1957" w:type="dxa"/>
+          </w:tcPr>
+          <w:p>
+            <w:pPr>
+              <w:jc w:val="center"/>
+              <w:rPr>
+                <w:rFonts w:cs="Cavolini"/>
+              </w:rPr>
+            </w:pPr>
+          </w:p>
+        </w:tc>
+        <w:tc>
+          <w:tcPr>
+            <w:tcW w:w="1043" w:type="dxa"/>
+          </w:tcPr>
+          <w:p>
+            <w:pPr>
+              <w:jc w:val="center"/>
+              <w:rPr>
+                <w:rFonts w:cs="Cavolini"/>
+              </w:rPr>
+            </w:pPr>
+          </w:p>
+        </w:tc>
+        <w:tc>
+          <w:tcPr>
+            <w:tcW w:w="4463" w:type="dxa"/>
           </w:tcPr>
           <w:p>
             <w:pPr>
@@ -2182,20 +2983,27 @@
         </w:tc>
       </w:tr>
       <w:tr>
-        <w:tc>
-          <w:tcPr>
-            <w:tcW w:w="882" w:type="dxa"/>
-          </w:tcPr>
-          <w:p>
-            <w:pPr>
-              <w:jc w:val="center"/>
-              <w:rPr>
-                <w:rFonts w:cs="Cavolini"/>
-              </w:rPr>
-            </w:pPr>
-            <w:r>
-              <w:rPr>
-                <w:rFonts w:cs="Cavolini"/>
+        <w:trPr>
+          <w:trHeight w:val="295"/>
+        </w:trPr>
+        <w:tc>
+          <w:tcPr>
+            <w:tcW w:w="761" w:type="dxa"/>
+          </w:tcPr>
+          <w:p>
+            <w:pPr>
+              <w:jc w:val="center"/>
+              <w:rPr>
+                <w:rFonts w:cs="Cavolini"/>
+                <w:sz w:val="18"/>
+                <w:szCs w:val="18"/>
+              </w:rPr>
+            </w:pPr>
+            <w:r>
+              <w:rPr>
+                <w:rFonts w:cs="Cavolini"/>
+                <w:sz w:val="18"/>
+                <w:szCs w:val="18"/>
               </w:rPr>
               <w:t>1</w:t>
             </w:r>
@@ -2203,18 +3011,22 @@
         </w:tc>
         <w:tc>
           <w:tcPr>
-            <w:tcW w:w="882" w:type="dxa"/>
-          </w:tcPr>
-          <w:p>
-            <w:pPr>
-              <w:jc w:val="center"/>
-              <w:rPr>
-                <w:rFonts w:cs="Cavolini"/>
-              </w:rPr>
-            </w:pPr>
-            <w:r>
-              <w:rPr>
-                <w:rFonts w:cs="Cavolini"/>
+            <w:tcW w:w="761" w:type="dxa"/>
+          </w:tcPr>
+          <w:p>
+            <w:pPr>
+              <w:jc w:val="center"/>
+              <w:rPr>
+                <w:rFonts w:cs="Cavolini"/>
+                <w:sz w:val="18"/>
+                <w:szCs w:val="18"/>
+              </w:rPr>
+            </w:pPr>
+            <w:r>
+              <w:rPr>
+                <w:rFonts w:cs="Cavolini"/>
+                <w:sz w:val="18"/>
+                <w:szCs w:val="18"/>
               </w:rPr>
               <w:t>1</w:t>
             </w:r>
@@ -2222,18 +3034,22 @@
         </w:tc>
         <w:tc>
           <w:tcPr>
-            <w:tcW w:w="903" w:type="dxa"/>
-          </w:tcPr>
-          <w:p>
-            <w:pPr>
-              <w:jc w:val="center"/>
-              <w:rPr>
-                <w:rFonts w:cs="Cavolini"/>
-              </w:rPr>
-            </w:pPr>
-            <w:r>
-              <w:rPr>
-                <w:rFonts w:cs="Cavolini"/>
+            <w:tcW w:w="778" w:type="dxa"/>
+          </w:tcPr>
+          <w:p>
+            <w:pPr>
+              <w:jc w:val="center"/>
+              <w:rPr>
+                <w:rFonts w:cs="Cavolini"/>
+                <w:sz w:val="18"/>
+                <w:szCs w:val="18"/>
+              </w:rPr>
+            </w:pPr>
+            <w:r>
+              <w:rPr>
+                <w:rFonts w:cs="Cavolini"/>
+                <w:sz w:val="18"/>
+                <w:szCs w:val="18"/>
               </w:rPr>
               <w:t>1</w:t>
             </w:r>
@@ -2241,18 +3057,22 @@
         </w:tc>
         <w:tc>
           <w:tcPr>
-            <w:tcW w:w="903" w:type="dxa"/>
-          </w:tcPr>
-          <w:p>
-            <w:pPr>
-              <w:jc w:val="center"/>
-              <w:rPr>
-                <w:rFonts w:cs="Cavolini"/>
-              </w:rPr>
-            </w:pPr>
-            <w:r>
-              <w:rPr>
-                <w:rFonts w:cs="Cavolini"/>
+            <w:tcW w:w="778" w:type="dxa"/>
+          </w:tcPr>
+          <w:p>
+            <w:pPr>
+              <w:jc w:val="center"/>
+              <w:rPr>
+                <w:rFonts w:cs="Cavolini"/>
+                <w:sz w:val="18"/>
+                <w:szCs w:val="18"/>
+              </w:rPr>
+            </w:pPr>
+            <w:r>
+              <w:rPr>
+                <w:rFonts w:cs="Cavolini"/>
+                <w:sz w:val="18"/>
+                <w:szCs w:val="18"/>
               </w:rPr>
               <w:t>0</w:t>
             </w:r>
@@ -2260,19 +3080,33 @@
         </w:tc>
         <w:tc>
           <w:tcPr>
-            <w:tcW w:w="3805" w:type="dxa"/>
-          </w:tcPr>
-          <w:p>
-            <w:pPr>
-              <w:rPr>
-                <w:rFonts w:cs="Cavolini"/>
-              </w:rPr>
-            </w:pPr>
-          </w:p>
-        </w:tc>
-        <w:tc>
-          <w:tcPr>
-            <w:tcW w:w="1980" w:type="dxa"/>
+            <w:tcW w:w="1957" w:type="dxa"/>
+          </w:tcPr>
+          <w:p>
+            <w:pPr>
+              <w:jc w:val="center"/>
+              <w:rPr>
+                <w:rFonts w:cs="Cavolini"/>
+              </w:rPr>
+            </w:pPr>
+          </w:p>
+        </w:tc>
+        <w:tc>
+          <w:tcPr>
+            <w:tcW w:w="1043" w:type="dxa"/>
+          </w:tcPr>
+          <w:p>
+            <w:pPr>
+              <w:jc w:val="center"/>
+              <w:rPr>
+                <w:rFonts w:cs="Cavolini"/>
+              </w:rPr>
+            </w:pPr>
+          </w:p>
+        </w:tc>
+        <w:tc>
+          <w:tcPr>
+            <w:tcW w:w="4463" w:type="dxa"/>
           </w:tcPr>
           <w:p>
             <w:pPr>
@@ -2284,20 +3118,27 @@
         </w:tc>
       </w:tr>
       <w:tr>
-        <w:tc>
-          <w:tcPr>
-            <w:tcW w:w="882" w:type="dxa"/>
-          </w:tcPr>
-          <w:p>
-            <w:pPr>
-              <w:jc w:val="center"/>
-              <w:rPr>
-                <w:rFonts w:cs="Cavolini"/>
-              </w:rPr>
-            </w:pPr>
-            <w:r>
-              <w:rPr>
-                <w:rFonts w:cs="Cavolini"/>
+        <w:trPr>
+          <w:trHeight w:val="281"/>
+        </w:trPr>
+        <w:tc>
+          <w:tcPr>
+            <w:tcW w:w="761" w:type="dxa"/>
+          </w:tcPr>
+          <w:p>
+            <w:pPr>
+              <w:jc w:val="center"/>
+              <w:rPr>
+                <w:rFonts w:cs="Cavolini"/>
+                <w:sz w:val="18"/>
+                <w:szCs w:val="18"/>
+              </w:rPr>
+            </w:pPr>
+            <w:r>
+              <w:rPr>
+                <w:rFonts w:cs="Cavolini"/>
+                <w:sz w:val="18"/>
+                <w:szCs w:val="18"/>
               </w:rPr>
               <w:t>1</w:t>
             </w:r>
@@ -2305,18 +3146,22 @@
         </w:tc>
         <w:tc>
           <w:tcPr>
-            <w:tcW w:w="882" w:type="dxa"/>
-          </w:tcPr>
-          <w:p>
-            <w:pPr>
-              <w:jc w:val="center"/>
-              <w:rPr>
-                <w:rFonts w:cs="Cavolini"/>
-              </w:rPr>
-            </w:pPr>
-            <w:r>
-              <w:rPr>
-                <w:rFonts w:cs="Cavolini"/>
+            <w:tcW w:w="761" w:type="dxa"/>
+          </w:tcPr>
+          <w:p>
+            <w:pPr>
+              <w:jc w:val="center"/>
+              <w:rPr>
+                <w:rFonts w:cs="Cavolini"/>
+                <w:sz w:val="18"/>
+                <w:szCs w:val="18"/>
+              </w:rPr>
+            </w:pPr>
+            <w:r>
+              <w:rPr>
+                <w:rFonts w:cs="Cavolini"/>
+                <w:sz w:val="18"/>
+                <w:szCs w:val="18"/>
               </w:rPr>
               <w:t>1</w:t>
             </w:r>
@@ -2324,18 +3169,22 @@
         </w:tc>
         <w:tc>
           <w:tcPr>
-            <w:tcW w:w="903" w:type="dxa"/>
-          </w:tcPr>
-          <w:p>
-            <w:pPr>
-              <w:jc w:val="center"/>
-              <w:rPr>
-                <w:rFonts w:cs="Cavolini"/>
-              </w:rPr>
-            </w:pPr>
-            <w:r>
-              <w:rPr>
-                <w:rFonts w:cs="Cavolini"/>
+            <w:tcW w:w="778" w:type="dxa"/>
+          </w:tcPr>
+          <w:p>
+            <w:pPr>
+              <w:jc w:val="center"/>
+              <w:rPr>
+                <w:rFonts w:cs="Cavolini"/>
+                <w:sz w:val="18"/>
+                <w:szCs w:val="18"/>
+              </w:rPr>
+            </w:pPr>
+            <w:r>
+              <w:rPr>
+                <w:rFonts w:cs="Cavolini"/>
+                <w:sz w:val="18"/>
+                <w:szCs w:val="18"/>
               </w:rPr>
               <w:t>1</w:t>
             </w:r>
@@ -2343,18 +3192,22 @@
         </w:tc>
         <w:tc>
           <w:tcPr>
-            <w:tcW w:w="903" w:type="dxa"/>
-          </w:tcPr>
-          <w:p>
-            <w:pPr>
-              <w:jc w:val="center"/>
-              <w:rPr>
-                <w:rFonts w:cs="Cavolini"/>
-              </w:rPr>
-            </w:pPr>
-            <w:r>
-              <w:rPr>
-                <w:rFonts w:cs="Cavolini"/>
+            <w:tcW w:w="778" w:type="dxa"/>
+          </w:tcPr>
+          <w:p>
+            <w:pPr>
+              <w:jc w:val="center"/>
+              <w:rPr>
+                <w:rFonts w:cs="Cavolini"/>
+                <w:sz w:val="18"/>
+                <w:szCs w:val="18"/>
+              </w:rPr>
+            </w:pPr>
+            <w:r>
+              <w:rPr>
+                <w:rFonts w:cs="Cavolini"/>
+                <w:sz w:val="18"/>
+                <w:szCs w:val="18"/>
               </w:rPr>
               <w:t>1</w:t>
             </w:r>
@@ -2362,19 +3215,33 @@
         </w:tc>
         <w:tc>
           <w:tcPr>
-            <w:tcW w:w="3805" w:type="dxa"/>
-          </w:tcPr>
-          <w:p>
-            <w:pPr>
-              <w:rPr>
-                <w:rFonts w:cs="Cavolini"/>
-              </w:rPr>
-            </w:pPr>
-          </w:p>
-        </w:tc>
-        <w:tc>
-          <w:tcPr>
-            <w:tcW w:w="1980" w:type="dxa"/>
+            <w:tcW w:w="1957" w:type="dxa"/>
+          </w:tcPr>
+          <w:p>
+            <w:pPr>
+              <w:jc w:val="center"/>
+              <w:rPr>
+                <w:rFonts w:cs="Cavolini"/>
+              </w:rPr>
+            </w:pPr>
+          </w:p>
+        </w:tc>
+        <w:tc>
+          <w:tcPr>
+            <w:tcW w:w="1043" w:type="dxa"/>
+          </w:tcPr>
+          <w:p>
+            <w:pPr>
+              <w:jc w:val="center"/>
+              <w:rPr>
+                <w:rFonts w:cs="Cavolini"/>
+              </w:rPr>
+            </w:pPr>
+          </w:p>
+        </w:tc>
+        <w:tc>
+          <w:tcPr>
+            <w:tcW w:w="4463" w:type="dxa"/>
           </w:tcPr>
           <w:p>
             <w:pPr>
@@ -2424,6 +3291,7 @@
       </w:tblPr>
       <w:tblGrid>
         <w:gridCol w:w="1179"/>
+        <w:gridCol w:w="1776"/>
         <w:gridCol w:w="1193"/>
         <w:gridCol w:w="1170"/>
       </w:tblGrid>
@@ -2433,7 +3301,7 @@
         </w:trPr>
         <w:tc>
           <w:tcPr>
-            <w:tcW w:w="1142" w:type="dxa"/>
+            <w:tcW w:w="1165" w:type="dxa"/>
           </w:tcPr>
           <w:p>
             <w:pPr>
@@ -2455,6 +3323,33 @@
                 <w:szCs w:val="24"/>
               </w:rPr>
               <w:t>Sensors</w:t>
+            </w:r>
+          </w:p>
+        </w:tc>
+        <w:tc>
+          <w:tcPr>
+            <w:tcW w:w="1776" w:type="dxa"/>
+          </w:tcPr>
+          <w:p>
+            <w:pPr>
+              <w:pStyle w:val="ListParagraph"/>
+              <w:ind w:left="0"/>
+              <w:jc w:val="center"/>
+              <w:rPr>
+                <w:b/>
+                <w:bCs/>
+                <w:sz w:val="24"/>
+                <w:szCs w:val="24"/>
+              </w:rPr>
+            </w:pPr>
+            <w:r>
+              <w:rPr>
+                <w:b/>
+                <w:bCs/>
+                <w:sz w:val="24"/>
+                <w:szCs w:val="24"/>
+              </w:rPr>
+              <w:t>Yahboom ID</w:t>
             </w:r>
           </w:p>
         </w:tc>
@@ -2519,7 +3414,7 @@
         </w:trPr>
         <w:tc>
           <w:tcPr>
-            <w:tcW w:w="1142" w:type="dxa"/>
+            <w:tcW w:w="1165" w:type="dxa"/>
           </w:tcPr>
           <w:p>
             <w:pPr>
@@ -2544,7 +3439,7 @@
         </w:tc>
         <w:tc>
           <w:tcPr>
-            <w:tcW w:w="1193" w:type="dxa"/>
+            <w:tcW w:w="1776" w:type="dxa"/>
           </w:tcPr>
           <w:p>
             <w:pPr>
@@ -2555,11 +3450,18 @@
                 <w:szCs w:val="24"/>
               </w:rPr>
             </w:pPr>
-          </w:p>
-        </w:tc>
-        <w:tc>
-          <w:tcPr>
-            <w:tcW w:w="1170" w:type="dxa"/>
+            <w:r>
+              <w:rPr>
+                <w:sz w:val="24"/>
+                <w:szCs w:val="24"/>
+              </w:rPr>
+              <w:t>IN2</w:t>
+            </w:r>
+          </w:p>
+        </w:tc>
+        <w:tc>
+          <w:tcPr>
+            <w:tcW w:w="1193" w:type="dxa"/>
           </w:tcPr>
           <w:p>
             <w:pPr>
@@ -2570,6 +3472,28 @@
                 <w:szCs w:val="24"/>
               </w:rPr>
             </w:pPr>
+          </w:p>
+        </w:tc>
+        <w:tc>
+          <w:tcPr>
+            <w:tcW w:w="1170" w:type="dxa"/>
+          </w:tcPr>
+          <w:p>
+            <w:pPr>
+              <w:pStyle w:val="ListParagraph"/>
+              <w:ind w:left="0"/>
+              <w:rPr>
+                <w:sz w:val="24"/>
+                <w:szCs w:val="24"/>
+              </w:rPr>
+            </w:pPr>
+            <w:r>
+              <w:rPr>
+                <w:sz w:val="24"/>
+                <w:szCs w:val="24"/>
+              </w:rPr>
+              <w:t>3</w:t>
+            </w:r>
           </w:p>
         </w:tc>
       </w:tr>
@@ -2579,7 +3503,7 @@
         </w:trPr>
         <w:tc>
           <w:tcPr>
-            <w:tcW w:w="1142" w:type="dxa"/>
+            <w:tcW w:w="1165" w:type="dxa"/>
           </w:tcPr>
           <w:p>
             <w:pPr>
@@ -2604,7 +3528,7 @@
         </w:tc>
         <w:tc>
           <w:tcPr>
-            <w:tcW w:w="1193" w:type="dxa"/>
+            <w:tcW w:w="1776" w:type="dxa"/>
           </w:tcPr>
           <w:p>
             <w:pPr>
@@ -2615,11 +3539,18 @@
                 <w:szCs w:val="24"/>
               </w:rPr>
             </w:pPr>
-          </w:p>
-        </w:tc>
-        <w:tc>
-          <w:tcPr>
-            <w:tcW w:w="1170" w:type="dxa"/>
+            <w:r>
+              <w:rPr>
+                <w:sz w:val="24"/>
+                <w:szCs w:val="24"/>
+              </w:rPr>
+              <w:t>IN1</w:t>
+            </w:r>
+          </w:p>
+        </w:tc>
+        <w:tc>
+          <w:tcPr>
+            <w:tcW w:w="1193" w:type="dxa"/>
           </w:tcPr>
           <w:p>
             <w:pPr>
@@ -2630,6 +3561,28 @@
                 <w:szCs w:val="24"/>
               </w:rPr>
             </w:pPr>
+          </w:p>
+        </w:tc>
+        <w:tc>
+          <w:tcPr>
+            <w:tcW w:w="1170" w:type="dxa"/>
+          </w:tcPr>
+          <w:p>
+            <w:pPr>
+              <w:pStyle w:val="ListParagraph"/>
+              <w:ind w:left="0"/>
+              <w:rPr>
+                <w:sz w:val="24"/>
+                <w:szCs w:val="24"/>
+              </w:rPr>
+            </w:pPr>
+            <w:r>
+              <w:rPr>
+                <w:sz w:val="24"/>
+                <w:szCs w:val="24"/>
+              </w:rPr>
+              <w:t>5</w:t>
+            </w:r>
           </w:p>
         </w:tc>
       </w:tr>
@@ -2639,7 +3592,7 @@
         </w:trPr>
         <w:tc>
           <w:tcPr>
-            <w:tcW w:w="1142" w:type="dxa"/>
+            <w:tcW w:w="1165" w:type="dxa"/>
           </w:tcPr>
           <w:p>
             <w:pPr>
@@ -2664,7 +3617,7 @@
         </w:tc>
         <w:tc>
           <w:tcPr>
-            <w:tcW w:w="1193" w:type="dxa"/>
+            <w:tcW w:w="1776" w:type="dxa"/>
           </w:tcPr>
           <w:p>
             <w:pPr>
@@ -2675,11 +3628,18 @@
                 <w:szCs w:val="24"/>
               </w:rPr>
             </w:pPr>
-          </w:p>
-        </w:tc>
-        <w:tc>
-          <w:tcPr>
-            <w:tcW w:w="1170" w:type="dxa"/>
+            <w:r>
+              <w:rPr>
+                <w:sz w:val="24"/>
+                <w:szCs w:val="24"/>
+              </w:rPr>
+              <w:t>IN3</w:t>
+            </w:r>
+          </w:p>
+        </w:tc>
+        <w:tc>
+          <w:tcPr>
+            <w:tcW w:w="1193" w:type="dxa"/>
           </w:tcPr>
           <w:p>
             <w:pPr>
@@ -2690,6 +3650,28 @@
                 <w:szCs w:val="24"/>
               </w:rPr>
             </w:pPr>
+          </w:p>
+        </w:tc>
+        <w:tc>
+          <w:tcPr>
+            <w:tcW w:w="1170" w:type="dxa"/>
+          </w:tcPr>
+          <w:p>
+            <w:pPr>
+              <w:pStyle w:val="ListParagraph"/>
+              <w:ind w:left="0"/>
+              <w:rPr>
+                <w:sz w:val="24"/>
+                <w:szCs w:val="24"/>
+              </w:rPr>
+            </w:pPr>
+            <w:r>
+              <w:rPr>
+                <w:sz w:val="24"/>
+                <w:szCs w:val="24"/>
+              </w:rPr>
+              <w:t>4</w:t>
+            </w:r>
           </w:p>
         </w:tc>
       </w:tr>
@@ -2699,7 +3681,7 @@
         </w:trPr>
         <w:tc>
           <w:tcPr>
-            <w:tcW w:w="1142" w:type="dxa"/>
+            <w:tcW w:w="1165" w:type="dxa"/>
           </w:tcPr>
           <w:p>
             <w:pPr>
@@ -2724,7 +3706,7 @@
         </w:tc>
         <w:tc>
           <w:tcPr>
-            <w:tcW w:w="1193" w:type="dxa"/>
+            <w:tcW w:w="1776" w:type="dxa"/>
           </w:tcPr>
           <w:p>
             <w:pPr>
@@ -2740,13 +3722,13 @@
                 <w:sz w:val="24"/>
                 <w:szCs w:val="24"/>
               </w:rPr>
-              <w:t xml:space="preserve">                                                  </w:t>
-            </w:r>
-          </w:p>
-        </w:tc>
-        <w:tc>
-          <w:tcPr>
-            <w:tcW w:w="1170" w:type="dxa"/>
+              <w:t>IN4</w:t>
+            </w:r>
+          </w:p>
+        </w:tc>
+        <w:tc>
+          <w:tcPr>
+            <w:tcW w:w="1193" w:type="dxa"/>
           </w:tcPr>
           <w:p>
             <w:pPr>
@@ -2757,6 +3739,28 @@
                 <w:szCs w:val="24"/>
               </w:rPr>
             </w:pPr>
+          </w:p>
+        </w:tc>
+        <w:tc>
+          <w:tcPr>
+            <w:tcW w:w="1170" w:type="dxa"/>
+          </w:tcPr>
+          <w:p>
+            <w:pPr>
+              <w:pStyle w:val="ListParagraph"/>
+              <w:ind w:left="0"/>
+              <w:rPr>
+                <w:sz w:val="24"/>
+                <w:szCs w:val="24"/>
+              </w:rPr>
+            </w:pPr>
+            <w:r>
+              <w:rPr>
+                <w:sz w:val="24"/>
+                <w:szCs w:val="24"/>
+              </w:rPr>
+              <w:t>18</w:t>
+            </w:r>
           </w:p>
         </w:tc>
       </w:tr>
@@ -5636,6 +6640,95 @@
     </w:lvl>
   </w:abstractNum>
   <w:abstractNum w:abstractNumId="30" w15:restartNumberingAfterBreak="0">
+    <w:nsid w:val="7E276AF3"/>
+    <w:multiLevelType w:val="hybridMultilevel"/>
+    <w:tmpl w:val="10F6EEEC"/>
+    <w:lvl w:ilvl="0" w:tplc="04090001">
+      <w:start w:val="1"/>
+      <w:numFmt w:val="bullet"/>
+      <w:lvlText w:val=""/>
+      <w:lvlJc w:val="left"/>
+      <w:pPr>
+        <w:ind w:left="720" w:hanging="360"/>
+      </w:pPr>
+      <w:rPr>
+        <w:rFonts w:ascii="Symbol" w:hAnsi="Symbol" w:hint="default"/>
+      </w:rPr>
+    </w:lvl>
+    <w:lvl w:ilvl="1" w:tplc="04090019" w:tentative="1">
+      <w:start w:val="1"/>
+      <w:numFmt w:val="lowerLetter"/>
+      <w:lvlText w:val="%2."/>
+      <w:lvlJc w:val="left"/>
+      <w:pPr>
+        <w:ind w:left="1440" w:hanging="360"/>
+      </w:pPr>
+    </w:lvl>
+    <w:lvl w:ilvl="2" w:tplc="0409001B" w:tentative="1">
+      <w:start w:val="1"/>
+      <w:numFmt w:val="lowerRoman"/>
+      <w:lvlText w:val="%3."/>
+      <w:lvlJc w:val="right"/>
+      <w:pPr>
+        <w:ind w:left="2160" w:hanging="180"/>
+      </w:pPr>
+    </w:lvl>
+    <w:lvl w:ilvl="3" w:tplc="0409000F" w:tentative="1">
+      <w:start w:val="1"/>
+      <w:numFmt w:val="decimal"/>
+      <w:lvlText w:val="%4."/>
+      <w:lvlJc w:val="left"/>
+      <w:pPr>
+        <w:ind w:left="2880" w:hanging="360"/>
+      </w:pPr>
+    </w:lvl>
+    <w:lvl w:ilvl="4" w:tplc="04090019" w:tentative="1">
+      <w:start w:val="1"/>
+      <w:numFmt w:val="lowerLetter"/>
+      <w:lvlText w:val="%5."/>
+      <w:lvlJc w:val="left"/>
+      <w:pPr>
+        <w:ind w:left="3600" w:hanging="360"/>
+      </w:pPr>
+    </w:lvl>
+    <w:lvl w:ilvl="5" w:tplc="0409001B" w:tentative="1">
+      <w:start w:val="1"/>
+      <w:numFmt w:val="lowerRoman"/>
+      <w:lvlText w:val="%6."/>
+      <w:lvlJc w:val="right"/>
+      <w:pPr>
+        <w:ind w:left="4320" w:hanging="180"/>
+      </w:pPr>
+    </w:lvl>
+    <w:lvl w:ilvl="6" w:tplc="0409000F" w:tentative="1">
+      <w:start w:val="1"/>
+      <w:numFmt w:val="decimal"/>
+      <w:lvlText w:val="%7."/>
+      <w:lvlJc w:val="left"/>
+      <w:pPr>
+        <w:ind w:left="5040" w:hanging="360"/>
+      </w:pPr>
+    </w:lvl>
+    <w:lvl w:ilvl="7" w:tplc="04090019" w:tentative="1">
+      <w:start w:val="1"/>
+      <w:numFmt w:val="lowerLetter"/>
+      <w:lvlText w:val="%8."/>
+      <w:lvlJc w:val="left"/>
+      <w:pPr>
+        <w:ind w:left="5760" w:hanging="360"/>
+      </w:pPr>
+    </w:lvl>
+    <w:lvl w:ilvl="8" w:tplc="0409001B" w:tentative="1">
+      <w:start w:val="1"/>
+      <w:numFmt w:val="lowerRoman"/>
+      <w:lvlText w:val="%9."/>
+      <w:lvlJc w:val="right"/>
+      <w:pPr>
+        <w:ind w:left="6480" w:hanging="180"/>
+      </w:pPr>
+    </w:lvl>
+  </w:abstractNum>
+  <w:abstractNum w:abstractNumId="31" w15:restartNumberingAfterBreak="0">
     <w:nsid w:val="7FAA7153"/>
     <w:multiLevelType w:val="hybridMultilevel"/>
     <w:tmpl w:val="98C8C5E8"/>
@@ -5776,7 +6869,7 @@
     <w:abstractNumId w:val="15"/>
   </w:num>
   <w:num w:numId="18">
-    <w:abstractNumId w:val="30"/>
+    <w:abstractNumId w:val="31"/>
   </w:num>
   <w:num w:numId="19">
     <w:abstractNumId w:val="26"/>
@@ -5846,6 +6939,9 @@
   </w:num>
   <w:num w:numId="32">
     <w:abstractNumId w:val="0"/>
+  </w:num>
+  <w:num w:numId="33">
+    <w:abstractNumId w:val="30"/>
   </w:num>
 </w:numbering>
 </file>

</xml_diff>